<commit_message>
* avance tesis lunes 17/09/18
</commit_message>
<xml_diff>
--- a/Tesis 2018-1 - final.docx
+++ b/Tesis 2018-1 - final.docx
@@ -20745,7 +20745,61 @@
         <w:rPr>
           <w:lang w:val="es-PE"/>
         </w:rPr>
-        <w:t>En una entrevista al director de Salud Mental del Ministerio de Salud (MINSA),</w:t>
+        <w:t xml:space="preserve">En una entrevista </w:t>
+      </w:r>
+      <w:sdt>
+        <w:sdtPr>
+          <w:rPr>
+            <w:lang w:val="es-PE"/>
+          </w:rPr>
+          <w:id w:val="-237088772"/>
+          <w:citation/>
+        </w:sdtPr>
+        <w:sdtContent>
+          <w:r>
+            <w:rPr>
+              <w:lang w:val="es-PE"/>
+            </w:rPr>
+            <w:fldChar w:fldCharType="begin"/>
+          </w:r>
+          <w:r>
+            <w:rPr>
+              <w:lang w:val="es-PE"/>
+            </w:rPr>
+            <w:instrText xml:space="preserve"> CITATION Per14 \l 10250 </w:instrText>
+          </w:r>
+          <w:r>
+            <w:rPr>
+              <w:lang w:val="es-PE"/>
+            </w:rPr>
+            <w:fldChar w:fldCharType="separate"/>
+          </w:r>
+          <w:r>
+            <w:rPr>
+              <w:noProof/>
+              <w:lang w:val="es-PE"/>
+            </w:rPr>
+            <w:t>(Perú21, 2014)</w:t>
+          </w:r>
+          <w:r>
+            <w:rPr>
+              <w:lang w:val="es-PE"/>
+            </w:rPr>
+            <w:fldChar w:fldCharType="end"/>
+          </w:r>
+        </w:sdtContent>
+      </w:sdt>
+      <w:r>
+        <w:rPr>
+          <w:lang w:val="es-PE"/>
+        </w:rPr>
+        <w:t xml:space="preserve"> </w:t>
+      </w:r>
+      <w:r>
+        <w:rPr>
+          <w:lang w:val="es-PE"/>
+        </w:rPr>
+        <w:t>al director de Salud Mental del Ministerio de Salud (MINSA),</w:t>
       </w:r>
       <w:r>
         <w:rPr>
@@ -22547,7 +22601,6 @@
         <w:rPr>
           <w:lang w:val="es-PE"/>
         </w:rPr>
-        <w:lastRenderedPageBreak/>
         <w:t xml:space="preserve">Según una investigación realizada por el Instituto Costarricense de Enseñanza e Investigación en Salud (Inciensa), la Universidad de Costa Rica (UCR) y la Universidad </w:t>
       </w:r>
       <w:r>
@@ -22951,16 +23004,88 @@
           <w:sz w:val="24"/>
           <w:szCs w:val="24"/>
         </w:rPr>
-        <w:t xml:space="preserve"> un aplicativo </w:t>
-      </w:r>
-      <w:r>
-        <w:rPr>
-          <w:rFonts w:ascii="Times New Roman" w:hAnsi="Times New Roman"/>
-          <w:color w:val="000000"/>
-          <w:sz w:val="24"/>
-          <w:szCs w:val="24"/>
-        </w:rPr>
-        <w:t>web utilizando gamificación para la prevención de casos de trastornos alimenticios en adolescentes en un colegio de lima metropolitana</w:t>
+        <w:t xml:space="preserve"> un</w:t>
+      </w:r>
+      <w:r>
+        <w:rPr>
+          <w:rFonts w:ascii="Times New Roman" w:hAnsi="Times New Roman"/>
+          <w:color w:val="000000"/>
+          <w:sz w:val="24"/>
+          <w:szCs w:val="24"/>
+        </w:rPr>
+        <w:t>a</w:t>
+      </w:r>
+      <w:r>
+        <w:rPr>
+          <w:rFonts w:ascii="Times New Roman" w:hAnsi="Times New Roman"/>
+          <w:color w:val="000000"/>
+          <w:sz w:val="24"/>
+          <w:szCs w:val="24"/>
+        </w:rPr>
+        <w:t xml:space="preserve"> </w:t>
+      </w:r>
+      <w:r>
+        <w:rPr>
+          <w:rFonts w:ascii="Times New Roman" w:hAnsi="Times New Roman"/>
+          <w:color w:val="000000"/>
+          <w:sz w:val="24"/>
+          <w:szCs w:val="24"/>
+        </w:rPr>
+        <w:t>aplicación</w:t>
+      </w:r>
+      <w:r>
+        <w:rPr>
+          <w:rFonts w:ascii="Times New Roman" w:hAnsi="Times New Roman"/>
+          <w:color w:val="000000"/>
+          <w:sz w:val="24"/>
+          <w:szCs w:val="24"/>
+        </w:rPr>
+        <w:t xml:space="preserve"> </w:t>
+      </w:r>
+      <w:r>
+        <w:rPr>
+          <w:rFonts w:ascii="Times New Roman" w:hAnsi="Times New Roman"/>
+          <w:color w:val="000000"/>
+          <w:sz w:val="24"/>
+          <w:szCs w:val="24"/>
+        </w:rPr>
+        <w:t>web utilizando gamificación para la prevención de casos de trastornos alimenticios en</w:t>
+      </w:r>
+      <w:r>
+        <w:rPr>
+          <w:rFonts w:ascii="Times New Roman" w:hAnsi="Times New Roman"/>
+          <w:color w:val="000000"/>
+          <w:sz w:val="24"/>
+          <w:szCs w:val="24"/>
+        </w:rPr>
+        <w:t xml:space="preserve"> adolescentes en un colegio de L</w:t>
+      </w:r>
+      <w:r>
+        <w:rPr>
+          <w:rFonts w:ascii="Times New Roman" w:hAnsi="Times New Roman"/>
+          <w:color w:val="000000"/>
+          <w:sz w:val="24"/>
+          <w:szCs w:val="24"/>
+        </w:rPr>
+        <w:t xml:space="preserve">ima </w:t>
+      </w:r>
+      <w:r>
+        <w:rPr>
+          <w:rFonts w:ascii="Times New Roman" w:hAnsi="Times New Roman"/>
+          <w:color w:val="000000"/>
+          <w:sz w:val="24"/>
+          <w:szCs w:val="24"/>
+        </w:rPr>
+        <w:t>M</w:t>
+      </w:r>
+      <w:r>
+        <w:rPr>
+          <w:rFonts w:ascii="Times New Roman" w:hAnsi="Times New Roman"/>
+          <w:color w:val="000000"/>
+          <w:sz w:val="24"/>
+          <w:szCs w:val="24"/>
+        </w:rPr>
+        <w:t>etropolitana</w:t>
       </w:r>
       <w:r>
         <w:rPr>
@@ -23069,7 +23194,7 @@
           <w:szCs w:val="24"/>
           <w:lang w:val="es-ES"/>
         </w:rPr>
-        <w:t xml:space="preserve">Explicar </w:t>
+        <w:t xml:space="preserve">Explicar la importancia de los test psicológicos </w:t>
       </w:r>
       <w:r>
         <w:rPr>
@@ -23079,107 +23204,7 @@
           <w:szCs w:val="24"/>
           <w:lang w:val="es-ES"/>
         </w:rPr>
-        <w:t xml:space="preserve">en </w:t>
-      </w:r>
-      <w:r>
-        <w:rPr>
-          <w:rFonts w:ascii="Times New Roman" w:hAnsi="Times New Roman"/>
-          <w:color w:val="000000"/>
-          <w:sz w:val="24"/>
-          <w:szCs w:val="24"/>
-          <w:lang w:val="es-ES"/>
-        </w:rPr>
-        <w:t>qué</w:t>
-      </w:r>
-      <w:r>
-        <w:rPr>
-          <w:rFonts w:ascii="Times New Roman" w:hAnsi="Times New Roman"/>
-          <w:color w:val="000000"/>
-          <w:sz w:val="24"/>
-          <w:szCs w:val="24"/>
-          <w:lang w:val="es-ES"/>
-        </w:rPr>
-        <w:t xml:space="preserve"> consisten</w:t>
-      </w:r>
-      <w:r>
-        <w:rPr>
-          <w:rFonts w:ascii="Times New Roman" w:hAnsi="Times New Roman"/>
-          <w:color w:val="000000"/>
-          <w:sz w:val="24"/>
-          <w:szCs w:val="24"/>
-          <w:lang w:val="es-ES"/>
-        </w:rPr>
-        <w:t xml:space="preserve"> los test </w:t>
-      </w:r>
-      <w:r>
-        <w:rPr>
-          <w:rFonts w:ascii="Times New Roman" w:hAnsi="Times New Roman"/>
-          <w:color w:val="000000"/>
-          <w:sz w:val="24"/>
-          <w:szCs w:val="24"/>
-          <w:lang w:val="es-ES"/>
-        </w:rPr>
-        <w:t>psicológicos</w:t>
-      </w:r>
-      <w:r>
-        <w:rPr>
-          <w:rFonts w:ascii="Times New Roman" w:hAnsi="Times New Roman"/>
-          <w:color w:val="000000"/>
-          <w:sz w:val="24"/>
-          <w:szCs w:val="24"/>
-          <w:lang w:val="es-ES"/>
-        </w:rPr>
-        <w:t xml:space="preserve"> para</w:t>
-      </w:r>
-      <w:r>
-        <w:rPr>
-          <w:rFonts w:ascii="Times New Roman" w:hAnsi="Times New Roman"/>
-          <w:color w:val="000000"/>
-          <w:sz w:val="24"/>
-          <w:szCs w:val="24"/>
-          <w:lang w:val="es-ES"/>
-        </w:rPr>
-        <w:t xml:space="preserve"> la detección de trastorno</w:t>
-      </w:r>
-      <w:r>
-        <w:rPr>
-          <w:rFonts w:ascii="Times New Roman" w:hAnsi="Times New Roman"/>
-          <w:color w:val="000000"/>
-          <w:sz w:val="24"/>
-          <w:szCs w:val="24"/>
-          <w:lang w:val="es-ES"/>
-        </w:rPr>
-        <w:t>s</w:t>
-      </w:r>
-      <w:r>
-        <w:rPr>
-          <w:rFonts w:ascii="Times New Roman" w:hAnsi="Times New Roman"/>
-          <w:color w:val="000000"/>
-          <w:sz w:val="24"/>
-          <w:szCs w:val="24"/>
-          <w:lang w:val="es-ES"/>
-        </w:rPr>
-        <w:t xml:space="preserve"> </w:t>
-      </w:r>
-      <w:r>
-        <w:rPr>
-          <w:rFonts w:ascii="Times New Roman" w:hAnsi="Times New Roman"/>
-          <w:color w:val="000000"/>
-          <w:sz w:val="24"/>
-          <w:szCs w:val="24"/>
-          <w:lang w:val="es-ES"/>
-        </w:rPr>
-        <w:t>de conducta alimentaria</w:t>
-      </w:r>
-      <w:r>
-        <w:rPr>
-          <w:rFonts w:ascii="Times New Roman" w:hAnsi="Times New Roman"/>
-          <w:color w:val="000000"/>
-          <w:sz w:val="24"/>
-          <w:szCs w:val="24"/>
-          <w:lang w:val="es-ES"/>
-        </w:rPr>
-        <w:t>.</w:t>
+        <w:t>para la detección de trastornos de conducta alimentaria.</w:t>
       </w:r>
     </w:p>
     <w:p>
@@ -23210,7 +23235,17 @@
           <w:szCs w:val="24"/>
           <w:lang w:val="es-ES"/>
         </w:rPr>
-        <w:t xml:space="preserve">Explicar cuáles son los test psicológicos que existen, y cuáles son los más usados para trastornos </w:t>
+        <w:t xml:space="preserve">Enlistar los test psicológicos </w:t>
+      </w:r>
+      <w:r>
+        <w:rPr>
+          <w:rFonts w:ascii="Times New Roman" w:hAnsi="Times New Roman"/>
+          <w:color w:val="000000"/>
+          <w:sz w:val="24"/>
+          <w:szCs w:val="24"/>
+          <w:lang w:val="es-ES"/>
+        </w:rPr>
+        <w:t xml:space="preserve">más usados para trastornos </w:t>
       </w:r>
       <w:r>
         <w:rPr>
@@ -23261,6 +23296,7 @@
           <w:szCs w:val="24"/>
           <w:lang w:val="es-ES"/>
         </w:rPr>
+        <w:lastRenderedPageBreak/>
         <w:t>Seleccionar el test psicológico que se aplicará.</w:t>
       </w:r>
     </w:p>
@@ -23292,7 +23328,6 @@
           <w:szCs w:val="24"/>
           <w:lang w:val="es-ES"/>
         </w:rPr>
-        <w:lastRenderedPageBreak/>
         <w:t xml:space="preserve">Explicar </w:t>
       </w:r>
       <w:r>
@@ -23303,7 +23338,47 @@
           <w:szCs w:val="24"/>
           <w:lang w:val="es-ES"/>
         </w:rPr>
-        <w:t xml:space="preserve">cómo funciona el test psicológico elegido. </w:t>
+        <w:t xml:space="preserve">cómo funciona el </w:t>
+      </w:r>
+      <w:r>
+        <w:rPr>
+          <w:rFonts w:ascii="Times New Roman" w:hAnsi="Times New Roman"/>
+          <w:color w:val="000000"/>
+          <w:sz w:val="24"/>
+          <w:szCs w:val="24"/>
+          <w:lang w:val="es-ES"/>
+        </w:rPr>
+        <w:t xml:space="preserve">método de evaluación del </w:t>
+      </w:r>
+      <w:r>
+        <w:rPr>
+          <w:rFonts w:ascii="Times New Roman" w:hAnsi="Times New Roman"/>
+          <w:color w:val="000000"/>
+          <w:sz w:val="24"/>
+          <w:szCs w:val="24"/>
+          <w:lang w:val="es-ES"/>
+        </w:rPr>
+        <w:t>test psicológico elegido</w:t>
+      </w:r>
+      <w:r>
+        <w:rPr>
+          <w:rFonts w:ascii="Times New Roman" w:hAnsi="Times New Roman"/>
+          <w:color w:val="000000"/>
+          <w:sz w:val="24"/>
+          <w:szCs w:val="24"/>
+          <w:lang w:val="es-ES"/>
+        </w:rPr>
+        <w:t xml:space="preserve"> aplicando gamificación</w:t>
+      </w:r>
+      <w:r>
+        <w:rPr>
+          <w:rFonts w:ascii="Times New Roman" w:hAnsi="Times New Roman"/>
+          <w:color w:val="000000"/>
+          <w:sz w:val="24"/>
+          <w:szCs w:val="24"/>
+          <w:lang w:val="es-ES"/>
+        </w:rPr>
+        <w:t xml:space="preserve">. </w:t>
       </w:r>
     </w:p>
     <w:p>
@@ -23316,7 +23391,7 @@
         <w:autoSpaceDN w:val="0"/>
         <w:adjustRightInd w:val="0"/>
         <w:spacing w:after="0"/>
-        <w:ind w:left="1418"/>
+        <w:ind w:left="1420" w:hanging="362"/>
         <w:jc w:val="both"/>
         <w:rPr>
           <w:rFonts w:ascii="Times New Roman" w:hAnsi="Times New Roman"/>
@@ -23374,7 +23449,17 @@
           <w:szCs w:val="24"/>
           <w:lang w:val="es-ES"/>
         </w:rPr>
-        <w:t xml:space="preserve"> el test elegido.</w:t>
+        <w:t xml:space="preserve"> el test elegido</w:t>
+      </w:r>
+      <w:r>
+        <w:rPr>
+          <w:rFonts w:ascii="Times New Roman" w:hAnsi="Times New Roman"/>
+          <w:color w:val="000000"/>
+          <w:sz w:val="24"/>
+          <w:szCs w:val="24"/>
+          <w:lang w:val="es-ES"/>
+        </w:rPr>
+        <w:t xml:space="preserve"> y la técnica de gamificación en la prevención de casos de trastornos alimenticios en los adolescentes. </w:t>
       </w:r>
     </w:p>
     <w:p>
@@ -23387,7 +23472,7 @@
         <w:autoSpaceDN w:val="0"/>
         <w:adjustRightInd w:val="0"/>
         <w:spacing w:after="0"/>
-        <w:ind w:left="1418"/>
+        <w:ind w:left="1420" w:hanging="362"/>
         <w:jc w:val="both"/>
         <w:rPr>
           <w:rFonts w:ascii="Times New Roman" w:hAnsi="Times New Roman"/>
@@ -23405,7 +23490,7 @@
           <w:szCs w:val="24"/>
           <w:lang w:val="es-ES"/>
         </w:rPr>
-        <w:t>Explicar cómo se utilizará los datos obtenidos mediante la aplicación.</w:t>
+        <w:t>Presentar los datos obtenidos mediante la aplicación web.</w:t>
       </w:r>
     </w:p>
     <w:p>
@@ -23527,7 +23612,7 @@
               <w:sz w:val="24"/>
               <w:szCs w:val="24"/>
             </w:rPr>
-            <w:instrText xml:space="preserve"> CITATION Var13 \l 10250 </w:instrText>
+            <w:instrText xml:space="preserve">CITATION Var13 \l 10250 </w:instrText>
           </w:r>
           <w:r>
             <w:rPr>
@@ -23546,7 +23631,7 @@
               <w:sz w:val="24"/>
               <w:szCs w:val="24"/>
             </w:rPr>
-            <w:t>(Vargas Baldares, 2013)</w:t>
+            <w:t>(Vargas, 2013)</w:t>
           </w:r>
           <w:r>
             <w:rPr>
@@ -24091,6 +24176,7 @@
           <w:sz w:val="24"/>
           <w:szCs w:val="24"/>
         </w:rPr>
+        <w:lastRenderedPageBreak/>
         <w:t>Según las guías clínicas nacionales españolas atribuyen a atención primaria las siguientes funciones sobre TCA: 1) Identificar a las personas con riesgo de padecer TCA y establecer un diagnóstico precoz; 2) Decidir si se puede tratar en atención primaria o se tiene que derivar a salud mental; 3) Informar sobre la</w:t>
       </w:r>
       <w:r>
@@ -24100,17 +24186,7 @@
           <w:sz w:val="24"/>
           <w:szCs w:val="24"/>
         </w:rPr>
-        <w:t xml:space="preserve"> enfermedad a pacientes y familiares; 4) Iniciar el </w:t>
-      </w:r>
-      <w:r>
-        <w:rPr>
-          <w:rFonts w:ascii="Times New Roman" w:hAnsi="Times New Roman"/>
-          <w:color w:val="000000"/>
-          <w:sz w:val="24"/>
-          <w:szCs w:val="24"/>
-        </w:rPr>
-        <w:lastRenderedPageBreak/>
-        <w:t>tratamiento nutricional y controlar las complicaciones físicas. Sin embargo, atención primaria no está cumpliendo su función por diversos motivos. Aquí es donde las tecnologías de información y comunicación podrían ser de gran utilidad para cumplir esas ta</w:t>
+        <w:t xml:space="preserve"> enfermedad a pacientes y familiares; 4) Iniciar el tratamiento nutricional y controlar las complicaciones físicas. Sin embargo, atención primaria no está cumpliendo su función por diversos motivos. Aquí es donde las tecnologías de información y comunicación podrían ser de gran utilidad para cumplir esas ta</w:t>
       </w:r>
       <w:r>
         <w:rPr>
@@ -24623,7 +24699,7 @@
           <w:lang w:val="en-US"/>
         </w:rPr>
         <w:drawing>
-          <wp:inline distT="0" distB="0" distL="0" distR="0" wp14:anchorId="77CE9B15" wp14:editId="4C207A27">
+          <wp:inline distT="0" distB="0" distL="0" distR="0" wp14:anchorId="0E64E574" wp14:editId="4FC3450B">
             <wp:extent cx="4792195" cy="2277377"/>
             <wp:effectExtent l="0" t="0" r="8890" b="8890"/>
             <wp:docPr id="1" name="Imagen 1"/>
@@ -25079,104 +25155,6 @@
           <w:szCs w:val="24"/>
         </w:rPr>
       </w:pPr>
-      <w:r>
-        <w:rPr>
-          <w:rFonts w:ascii="Times New Roman" w:hAnsi="Times New Roman"/>
-          <w:bCs/>
-          <w:color w:val="000000"/>
-          <w:sz w:val="24"/>
-          <w:szCs w:val="24"/>
-        </w:rPr>
-        <w:t>Esta etapa inicial es donde se empiezan a manifestar los cambios físicos en la persona como crecimiento, desarrollo de órganos sexuales, y características sexuales secundarias, las consecuencias de estos cambios pueden variar dependiendo de la persona, ya que en algunos casos puede ser motivo de ansiedad o entusiasmo por la transformación que se está atravesando.</w:t>
-      </w:r>
-    </w:p>
-    <w:p>
-      <w:pPr>
-        <w:autoSpaceDE w:val="0"/>
-        <w:autoSpaceDN w:val="0"/>
-        <w:adjustRightInd w:val="0"/>
-        <w:spacing w:after="0"/>
-        <w:ind w:left="709"/>
-        <w:jc w:val="both"/>
-        <w:rPr>
-          <w:rFonts w:ascii="Times New Roman" w:hAnsi="Times New Roman"/>
-          <w:bCs/>
-          <w:color w:val="000000"/>
-          <w:sz w:val="24"/>
-          <w:szCs w:val="24"/>
-        </w:rPr>
-      </w:pPr>
-    </w:p>
-    <w:p>
-      <w:pPr>
-        <w:autoSpaceDE w:val="0"/>
-        <w:autoSpaceDN w:val="0"/>
-        <w:adjustRightInd w:val="0"/>
-        <w:spacing w:after="0"/>
-        <w:ind w:left="709"/>
-        <w:jc w:val="both"/>
-        <w:rPr>
-          <w:rFonts w:ascii="Times New Roman" w:hAnsi="Times New Roman"/>
-          <w:bCs/>
-          <w:color w:val="000000"/>
-          <w:sz w:val="24"/>
-          <w:szCs w:val="24"/>
-        </w:rPr>
-      </w:pPr>
-      <w:r>
-        <w:rPr>
-          <w:rFonts w:ascii="Times New Roman" w:hAnsi="Times New Roman"/>
-          <w:bCs/>
-          <w:color w:val="000000"/>
-          <w:sz w:val="24"/>
-          <w:szCs w:val="24"/>
-        </w:rPr>
-        <w:t>De igual manera, se cobra mayor conciencia de su género, adaptando su conducta de acuerdo a las normas que observe en su entorno social. También puede haber cierta confusión por su identidad personal y sexual.</w:t>
-      </w:r>
-    </w:p>
-    <w:p>
-      <w:pPr>
-        <w:autoSpaceDE w:val="0"/>
-        <w:autoSpaceDN w:val="0"/>
-        <w:adjustRightInd w:val="0"/>
-        <w:spacing w:after="0"/>
-        <w:ind w:left="709"/>
-        <w:jc w:val="both"/>
-        <w:rPr>
-          <w:rFonts w:ascii="Times New Roman" w:hAnsi="Times New Roman"/>
-          <w:bCs/>
-          <w:color w:val="000000"/>
-          <w:sz w:val="24"/>
-          <w:szCs w:val="24"/>
-        </w:rPr>
-      </w:pPr>
-    </w:p>
-    <w:p>
-      <w:pPr>
-        <w:autoSpaceDE w:val="0"/>
-        <w:autoSpaceDN w:val="0"/>
-        <w:adjustRightInd w:val="0"/>
-        <w:spacing w:after="0"/>
-        <w:ind w:left="709"/>
-        <w:jc w:val="both"/>
-        <w:rPr>
-          <w:rFonts w:ascii="Times New Roman" w:hAnsi="Times New Roman"/>
-          <w:bCs/>
-          <w:color w:val="000000"/>
-          <w:sz w:val="24"/>
-          <w:szCs w:val="24"/>
-        </w:rPr>
-      </w:pPr>
-      <w:r>
-        <w:rPr>
-          <w:rFonts w:ascii="Times New Roman" w:hAnsi="Times New Roman"/>
-          <w:bCs/>
-          <w:color w:val="000000"/>
-          <w:sz w:val="24"/>
-          <w:szCs w:val="24"/>
-        </w:rPr>
-        <w:t>Por ser una etapa temprano de la adolescencia, es donde los niños y niñas deberían tener un espacio claro y seguro para terminar de definir su transformación cognitiva, emocional, sexual y psicológica, libre de responsabilidad de “adultos” y contando con el apoyo del adulto responsable de él en el hogar, escuela y comunidad. Y dejando de lado los tabúes, es aquí donde se les debe dar a los adolescentes la información oportuna que necesitan para protegerse del VIH, infecciones de transmisión sexual, embarazo precoz, y de la violencia y explotación sexual, ya que el conocimiento previo es mejor para prevenir consecuencias no deseadas.</w:t>
-      </w:r>
       <w:sdt>
         <w:sdtPr>
           <w:rPr>
@@ -25186,7 +25164,7 @@
             <w:sz w:val="24"/>
             <w:szCs w:val="24"/>
           </w:rPr>
-          <w:id w:val="-1347013894"/>
+          <w:id w:val="-1785268832"/>
           <w:citation/>
         </w:sdtPr>
         <w:sdtContent>
@@ -25223,17 +25201,6 @@
           <w:r>
             <w:rPr>
               <w:rFonts w:ascii="Times New Roman" w:hAnsi="Times New Roman"/>
-              <w:bCs/>
-              <w:noProof/>
-              <w:color w:val="000000"/>
-              <w:sz w:val="24"/>
-              <w:szCs w:val="24"/>
-            </w:rPr>
-            <w:t xml:space="preserve"> </w:t>
-          </w:r>
-          <w:r>
-            <w:rPr>
-              <w:rFonts w:ascii="Times New Roman" w:hAnsi="Times New Roman"/>
               <w:noProof/>
               <w:color w:val="000000"/>
               <w:sz w:val="24"/>
@@ -25253,6 +25220,114 @@
           </w:r>
         </w:sdtContent>
       </w:sdt>
+      <w:r>
+        <w:rPr>
+          <w:rFonts w:ascii="Times New Roman" w:hAnsi="Times New Roman"/>
+          <w:bCs/>
+          <w:color w:val="000000"/>
+          <w:sz w:val="24"/>
+          <w:szCs w:val="24"/>
+        </w:rPr>
+        <w:t xml:space="preserve"> Describe la adolescencia en etapas, donde la</w:t>
+      </w:r>
+      <w:r>
+        <w:rPr>
+          <w:rFonts w:ascii="Times New Roman" w:hAnsi="Times New Roman"/>
+          <w:bCs/>
+          <w:color w:val="000000"/>
+          <w:sz w:val="24"/>
+          <w:szCs w:val="24"/>
+        </w:rPr>
+        <w:t xml:space="preserve"> etapa inicial es donde se empiezan a manifestar los cambios físicos en la persona como crecimiento, desarrollo de órganos sexuales, y características sexuales secundarias, las consecuencias de estos cambios pueden variar dependiendo de la persona, ya que en algunos casos puede ser motivo de ansiedad o entusiasmo por la transformación que se está atravesando.</w:t>
+      </w:r>
+    </w:p>
+    <w:p>
+      <w:pPr>
+        <w:autoSpaceDE w:val="0"/>
+        <w:autoSpaceDN w:val="0"/>
+        <w:adjustRightInd w:val="0"/>
+        <w:spacing w:after="0"/>
+        <w:ind w:left="709"/>
+        <w:jc w:val="both"/>
+        <w:rPr>
+          <w:rFonts w:ascii="Times New Roman" w:hAnsi="Times New Roman"/>
+          <w:bCs/>
+          <w:color w:val="000000"/>
+          <w:sz w:val="24"/>
+          <w:szCs w:val="24"/>
+        </w:rPr>
+      </w:pPr>
+    </w:p>
+    <w:p>
+      <w:pPr>
+        <w:autoSpaceDE w:val="0"/>
+        <w:autoSpaceDN w:val="0"/>
+        <w:adjustRightInd w:val="0"/>
+        <w:spacing w:after="0"/>
+        <w:ind w:left="709"/>
+        <w:jc w:val="both"/>
+        <w:rPr>
+          <w:rFonts w:ascii="Times New Roman" w:hAnsi="Times New Roman"/>
+          <w:bCs/>
+          <w:color w:val="000000"/>
+          <w:sz w:val="24"/>
+          <w:szCs w:val="24"/>
+        </w:rPr>
+      </w:pPr>
+      <w:r>
+        <w:rPr>
+          <w:rFonts w:ascii="Times New Roman" w:hAnsi="Times New Roman"/>
+          <w:bCs/>
+          <w:color w:val="000000"/>
+          <w:sz w:val="24"/>
+          <w:szCs w:val="24"/>
+        </w:rPr>
+        <w:t>De igual manera, se cobra mayor conciencia de su género, adaptando su conducta de acuerdo a las normas que observe en su entorno social. También puede haber cierta confusión por su identidad personal y sexual.</w:t>
+      </w:r>
+    </w:p>
+    <w:p>
+      <w:pPr>
+        <w:autoSpaceDE w:val="0"/>
+        <w:autoSpaceDN w:val="0"/>
+        <w:adjustRightInd w:val="0"/>
+        <w:spacing w:after="0"/>
+        <w:ind w:left="709"/>
+        <w:jc w:val="both"/>
+        <w:rPr>
+          <w:rFonts w:ascii="Times New Roman" w:hAnsi="Times New Roman"/>
+          <w:bCs/>
+          <w:color w:val="000000"/>
+          <w:sz w:val="24"/>
+          <w:szCs w:val="24"/>
+        </w:rPr>
+      </w:pPr>
+    </w:p>
+    <w:p>
+      <w:pPr>
+        <w:autoSpaceDE w:val="0"/>
+        <w:autoSpaceDN w:val="0"/>
+        <w:adjustRightInd w:val="0"/>
+        <w:spacing w:after="0"/>
+        <w:ind w:left="709"/>
+        <w:jc w:val="both"/>
+        <w:rPr>
+          <w:rFonts w:ascii="Times New Roman" w:hAnsi="Times New Roman"/>
+          <w:bCs/>
+          <w:color w:val="000000"/>
+          <w:sz w:val="24"/>
+          <w:szCs w:val="24"/>
+        </w:rPr>
+      </w:pPr>
+      <w:r>
+        <w:rPr>
+          <w:rFonts w:ascii="Times New Roman" w:hAnsi="Times New Roman"/>
+          <w:bCs/>
+          <w:color w:val="000000"/>
+          <w:sz w:val="24"/>
+          <w:szCs w:val="24"/>
+        </w:rPr>
+        <w:t>Por ser una etapa temprano de la adolescencia, es donde los niños y niñas deberían tener un espacio claro y seguro para terminar de definir su transformación cognitiva, emocional, sexual y psicológica, libre de responsabilidad de “adultos” y contando con el apoyo del adulto responsable de él en el hogar, escuela y comunidad. Y dejando de lado los tabúes, es aquí donde se les debe dar a los adolescentes la información oportuna que necesitan para protegerse del VIH, infecciones de transmisión sexual, embarazo precoz, y de la violencia y explotación sexual, ya que el conocimiento previo es mejor para prevenir consecuencias no deseadas.</w:t>
+      </w:r>
     </w:p>
     <w:p>
       <w:pPr>
@@ -25316,144 +25391,6 @@
           <w:szCs w:val="24"/>
         </w:rPr>
       </w:pPr>
-      <w:r>
-        <w:rPr>
-          <w:rFonts w:ascii="Times New Roman" w:hAnsi="Times New Roman"/>
-          <w:bCs/>
-          <w:color w:val="000000"/>
-          <w:sz w:val="24"/>
-          <w:szCs w:val="24"/>
-        </w:rPr>
-        <w:t xml:space="preserve">Aunque en esta etapa ya el adolescente ha sufrido la mayor parte de los cambios físicos, su cerebro aún sigue reorganizándose, así como su capacidad para analizar y reflexionar las cosas va en aumento. Un rasgo común en ambas etapas de la adolescencia es la temeridad que experimentan con el “comportamiento adulto”, que en esta etapa es donde va disminuyendo debido al desarrollo de las capacidades para evaluar riesgos y tomar decisiones conscientes. Sin </w:t>
-      </w:r>
-      <w:r>
-        <w:rPr>
-          <w:rFonts w:ascii="Times New Roman" w:hAnsi="Times New Roman"/>
-          <w:bCs/>
-          <w:color w:val="000000"/>
-          <w:sz w:val="24"/>
-          <w:szCs w:val="24"/>
-        </w:rPr>
-        <w:t>embargo,</w:t>
-      </w:r>
-      <w:r>
-        <w:rPr>
-          <w:rFonts w:ascii="Times New Roman" w:hAnsi="Times New Roman"/>
-          <w:bCs/>
-          <w:color w:val="000000"/>
-          <w:sz w:val="24"/>
-          <w:szCs w:val="24"/>
-        </w:rPr>
-        <w:t xml:space="preserve"> existen riesgos de que acciones como fumar cigarrillos o hasta</w:t>
-      </w:r>
-      <w:r>
-        <w:rPr>
-          <w:rFonts w:ascii="Times New Roman" w:hAnsi="Times New Roman"/>
-          <w:bCs/>
-          <w:color w:val="000000"/>
-          <w:sz w:val="24"/>
-          <w:szCs w:val="24"/>
-        </w:rPr>
-        <w:t xml:space="preserve"> el consumo de drogas y alcohol, perduren hasta la edad adulta afectando el desarrollo del cerebro.</w:t>
-      </w:r>
-    </w:p>
-    <w:p>
-      <w:pPr>
-        <w:autoSpaceDE w:val="0"/>
-        <w:autoSpaceDN w:val="0"/>
-        <w:adjustRightInd w:val="0"/>
-        <w:spacing w:after="0"/>
-        <w:ind w:left="709"/>
-        <w:jc w:val="both"/>
-        <w:rPr>
-          <w:rFonts w:ascii="Times New Roman" w:hAnsi="Times New Roman"/>
-          <w:bCs/>
-          <w:color w:val="000000"/>
-          <w:sz w:val="24"/>
-          <w:szCs w:val="24"/>
-        </w:rPr>
-      </w:pPr>
-    </w:p>
-    <w:p>
-      <w:pPr>
-        <w:autoSpaceDE w:val="0"/>
-        <w:autoSpaceDN w:val="0"/>
-        <w:adjustRightInd w:val="0"/>
-        <w:spacing w:after="0"/>
-        <w:ind w:left="709"/>
-        <w:jc w:val="both"/>
-        <w:rPr>
-          <w:rFonts w:ascii="Times New Roman" w:hAnsi="Times New Roman"/>
-          <w:bCs/>
-          <w:color w:val="000000"/>
-          <w:sz w:val="24"/>
-          <w:szCs w:val="24"/>
-        </w:rPr>
-      </w:pPr>
-      <w:r>
-        <w:rPr>
-          <w:rFonts w:ascii="Times New Roman" w:hAnsi="Times New Roman"/>
-          <w:bCs/>
-          <w:color w:val="000000"/>
-          <w:sz w:val="24"/>
-          <w:szCs w:val="24"/>
-        </w:rPr>
-        <w:t xml:space="preserve">En el caso de las niñas, se corre un mayor riesgo que en el caso de los niños con respecto a sufrir consecuencias negativas para su salud, como la depresión discriminación o abuso de género, además de tener una mayor probabilidad de sufrir trastornos alimenticios como la anorexia y bulimia. Y este último riesgo existe debido a vulnerabilidad que tienen sobre la idea de imagen corporal mostrado por los estereotipos culturales y mediáticos sobre la belleza femenina. </w:t>
-      </w:r>
-    </w:p>
-    <w:p>
-      <w:pPr>
-        <w:autoSpaceDE w:val="0"/>
-        <w:autoSpaceDN w:val="0"/>
-        <w:adjustRightInd w:val="0"/>
-        <w:spacing w:after="0"/>
-        <w:ind w:left="709"/>
-        <w:jc w:val="both"/>
-        <w:rPr>
-          <w:rFonts w:ascii="Times New Roman" w:hAnsi="Times New Roman"/>
-          <w:bCs/>
-          <w:color w:val="000000"/>
-          <w:sz w:val="24"/>
-          <w:szCs w:val="24"/>
-        </w:rPr>
-      </w:pPr>
-    </w:p>
-    <w:p>
-      <w:pPr>
-        <w:autoSpaceDE w:val="0"/>
-        <w:autoSpaceDN w:val="0"/>
-        <w:adjustRightInd w:val="0"/>
-        <w:spacing w:after="0"/>
-        <w:ind w:left="709"/>
-        <w:jc w:val="both"/>
-        <w:rPr>
-          <w:rFonts w:ascii="Times New Roman" w:hAnsi="Times New Roman"/>
-          <w:bCs/>
-          <w:color w:val="000000"/>
-          <w:sz w:val="24"/>
-          <w:szCs w:val="24"/>
-        </w:rPr>
-      </w:pPr>
-      <w:r>
-        <w:rPr>
-          <w:rFonts w:ascii="Times New Roman" w:hAnsi="Times New Roman"/>
-          <w:bCs/>
-          <w:color w:val="000000"/>
-          <w:sz w:val="24"/>
-          <w:szCs w:val="24"/>
-        </w:rPr>
-        <w:t xml:space="preserve">Al ya casi finalizar esta etapa, donde los adolescentes comienzan a laborar o a recibir una educación superior, ya terminando de definir su propia identidad </w:t>
-      </w:r>
-      <w:r>
-        <w:rPr>
-          <w:rFonts w:ascii="Times New Roman" w:hAnsi="Times New Roman"/>
-          <w:bCs/>
-          <w:color w:val="000000"/>
-          <w:sz w:val="24"/>
-          <w:szCs w:val="24"/>
-        </w:rPr>
-        <w:t>y participando de manera más activa en su entorno social.</w:t>
-      </w:r>
       <w:sdt>
         <w:sdtPr>
           <w:rPr>
@@ -25463,7 +25400,7 @@
             <w:sz w:val="24"/>
             <w:szCs w:val="24"/>
           </w:rPr>
-          <w:id w:val="-128714328"/>
+          <w:id w:val="-2135561149"/>
           <w:citation/>
         </w:sdtPr>
         <w:sdtContent>
@@ -25500,17 +25437,6 @@
           <w:r>
             <w:rPr>
               <w:rFonts w:ascii="Times New Roman" w:hAnsi="Times New Roman"/>
-              <w:bCs/>
-              <w:noProof/>
-              <w:color w:val="000000"/>
-              <w:sz w:val="24"/>
-              <w:szCs w:val="24"/>
-            </w:rPr>
-            <w:t xml:space="preserve"> </w:t>
-          </w:r>
-          <w:r>
-            <w:rPr>
-              <w:rFonts w:ascii="Times New Roman" w:hAnsi="Times New Roman"/>
               <w:noProof/>
               <w:color w:val="000000"/>
               <w:sz w:val="24"/>
@@ -25530,6 +25456,215 @@
           </w:r>
         </w:sdtContent>
       </w:sdt>
+      <w:r>
+        <w:rPr>
+          <w:rFonts w:ascii="Times New Roman" w:hAnsi="Times New Roman"/>
+          <w:bCs/>
+          <w:color w:val="000000"/>
+          <w:sz w:val="24"/>
+          <w:szCs w:val="24"/>
+        </w:rPr>
+        <w:t xml:space="preserve"> Se explica </w:t>
+      </w:r>
+      <w:r>
+        <w:rPr>
+          <w:rFonts w:ascii="Times New Roman" w:hAnsi="Times New Roman"/>
+          <w:bCs/>
+          <w:color w:val="000000"/>
+          <w:sz w:val="24"/>
+          <w:szCs w:val="24"/>
+        </w:rPr>
+        <w:t>que,</w:t>
+      </w:r>
+      <w:r>
+        <w:rPr>
+          <w:rFonts w:ascii="Times New Roman" w:hAnsi="Times New Roman"/>
+          <w:bCs/>
+          <w:color w:val="000000"/>
+          <w:sz w:val="24"/>
+          <w:szCs w:val="24"/>
+        </w:rPr>
+        <w:t xml:space="preserve"> en esta siguiente etapa</w:t>
+      </w:r>
+      <w:r>
+        <w:rPr>
+          <w:rFonts w:ascii="Times New Roman" w:hAnsi="Times New Roman"/>
+          <w:bCs/>
+          <w:color w:val="000000"/>
+          <w:sz w:val="24"/>
+          <w:szCs w:val="24"/>
+        </w:rPr>
+        <w:t xml:space="preserve"> el adolescente</w:t>
+      </w:r>
+      <w:r>
+        <w:rPr>
+          <w:rFonts w:ascii="Times New Roman" w:hAnsi="Times New Roman"/>
+          <w:bCs/>
+          <w:color w:val="000000"/>
+          <w:sz w:val="24"/>
+          <w:szCs w:val="24"/>
+        </w:rPr>
+        <w:t xml:space="preserve"> ya</w:t>
+      </w:r>
+      <w:r>
+        <w:rPr>
+          <w:rFonts w:ascii="Times New Roman" w:hAnsi="Times New Roman"/>
+          <w:bCs/>
+          <w:color w:val="000000"/>
+          <w:sz w:val="24"/>
+          <w:szCs w:val="24"/>
+        </w:rPr>
+        <w:t xml:space="preserve"> ha sufrido la mayor parte de los cambios físicos, su cerebro aún sigue reorganizándose, así como su capacidad para analizar y reflexionar las cosas va en aumento. Un rasgo común en ambas etapas de la adolescencia es la temeridad que experimentan con el “comportamiento adulto”, que en esta etapa es donde va disminuyendo debido al desarrollo de las capacidades para evaluar riesgos y tomar decisiones conscientes. Sin </w:t>
+      </w:r>
+      <w:r>
+        <w:rPr>
+          <w:rFonts w:ascii="Times New Roman" w:hAnsi="Times New Roman"/>
+          <w:bCs/>
+          <w:color w:val="000000"/>
+          <w:sz w:val="24"/>
+          <w:szCs w:val="24"/>
+        </w:rPr>
+        <w:t>embargo,</w:t>
+      </w:r>
+      <w:r>
+        <w:rPr>
+          <w:rFonts w:ascii="Times New Roman" w:hAnsi="Times New Roman"/>
+          <w:bCs/>
+          <w:color w:val="000000"/>
+          <w:sz w:val="24"/>
+          <w:szCs w:val="24"/>
+        </w:rPr>
+        <w:t xml:space="preserve"> existen riesgos de que acciones como fumar cigarrillos o hasta</w:t>
+      </w:r>
+      <w:r>
+        <w:rPr>
+          <w:rFonts w:ascii="Times New Roman" w:hAnsi="Times New Roman"/>
+          <w:bCs/>
+          <w:color w:val="000000"/>
+          <w:sz w:val="24"/>
+          <w:szCs w:val="24"/>
+        </w:rPr>
+        <w:t xml:space="preserve"> el consumo de drogas y alcohol, perduren hasta la edad adulta afectando el desarrollo del cerebro.</w:t>
+      </w:r>
+    </w:p>
+    <w:p>
+      <w:pPr>
+        <w:autoSpaceDE w:val="0"/>
+        <w:autoSpaceDN w:val="0"/>
+        <w:adjustRightInd w:val="0"/>
+        <w:spacing w:after="0"/>
+        <w:ind w:left="709"/>
+        <w:jc w:val="both"/>
+        <w:rPr>
+          <w:rFonts w:ascii="Times New Roman" w:hAnsi="Times New Roman"/>
+          <w:bCs/>
+          <w:color w:val="000000"/>
+          <w:sz w:val="24"/>
+          <w:szCs w:val="24"/>
+        </w:rPr>
+      </w:pPr>
+    </w:p>
+    <w:p>
+      <w:pPr>
+        <w:autoSpaceDE w:val="0"/>
+        <w:autoSpaceDN w:val="0"/>
+        <w:adjustRightInd w:val="0"/>
+        <w:spacing w:after="0"/>
+        <w:ind w:left="709"/>
+        <w:jc w:val="both"/>
+        <w:rPr>
+          <w:rFonts w:ascii="Times New Roman" w:hAnsi="Times New Roman"/>
+          <w:bCs/>
+          <w:color w:val="000000"/>
+          <w:sz w:val="24"/>
+          <w:szCs w:val="24"/>
+        </w:rPr>
+      </w:pPr>
+      <w:r>
+        <w:rPr>
+          <w:rFonts w:ascii="Times New Roman" w:hAnsi="Times New Roman"/>
+          <w:bCs/>
+          <w:color w:val="000000"/>
+          <w:sz w:val="24"/>
+          <w:szCs w:val="24"/>
+        </w:rPr>
+        <w:t xml:space="preserve">En el caso de las niñas, se corre un mayor riesgo que en el caso de los niños con respecto a sufrir consecuencias negativas para su salud, como la depresión discriminación o abuso de género, además de tener una mayor probabilidad de sufrir trastornos alimenticios como la anorexia y bulimia. Y este último riesgo existe debido </w:t>
+      </w:r>
+      <w:r>
+        <w:rPr>
+          <w:rFonts w:ascii="Times New Roman" w:hAnsi="Times New Roman"/>
+          <w:bCs/>
+          <w:color w:val="000000"/>
+          <w:sz w:val="24"/>
+          <w:szCs w:val="24"/>
+        </w:rPr>
+        <w:lastRenderedPageBreak/>
+        <w:t xml:space="preserve">a vulnerabilidad que tienen sobre la idea de imagen corporal mostrado por los estereotipos culturales y mediáticos sobre la belleza femenina. </w:t>
+      </w:r>
+    </w:p>
+    <w:p>
+      <w:pPr>
+        <w:autoSpaceDE w:val="0"/>
+        <w:autoSpaceDN w:val="0"/>
+        <w:adjustRightInd w:val="0"/>
+        <w:spacing w:after="0"/>
+        <w:ind w:left="709"/>
+        <w:jc w:val="both"/>
+        <w:rPr>
+          <w:rFonts w:ascii="Times New Roman" w:hAnsi="Times New Roman"/>
+          <w:bCs/>
+          <w:color w:val="000000"/>
+          <w:sz w:val="24"/>
+          <w:szCs w:val="24"/>
+        </w:rPr>
+      </w:pPr>
+    </w:p>
+    <w:p>
+      <w:pPr>
+        <w:autoSpaceDE w:val="0"/>
+        <w:autoSpaceDN w:val="0"/>
+        <w:adjustRightInd w:val="0"/>
+        <w:spacing w:after="0"/>
+        <w:ind w:left="709"/>
+        <w:jc w:val="both"/>
+        <w:rPr>
+          <w:rFonts w:ascii="Times New Roman" w:hAnsi="Times New Roman"/>
+          <w:bCs/>
+          <w:color w:val="000000"/>
+          <w:sz w:val="24"/>
+          <w:szCs w:val="24"/>
+        </w:rPr>
+      </w:pPr>
+      <w:r>
+        <w:rPr>
+          <w:rFonts w:ascii="Times New Roman" w:hAnsi="Times New Roman"/>
+          <w:bCs/>
+          <w:color w:val="000000"/>
+          <w:sz w:val="24"/>
+          <w:szCs w:val="24"/>
+        </w:rPr>
+        <w:t xml:space="preserve">Al ya casi finalizar esta etapa, donde los adolescentes comienzan a laborar o a recibir una educación superior, ya terminando de definir su propia identidad </w:t>
+      </w:r>
+      <w:r>
+        <w:rPr>
+          <w:rFonts w:ascii="Times New Roman" w:hAnsi="Times New Roman"/>
+          <w:bCs/>
+          <w:color w:val="000000"/>
+          <w:sz w:val="24"/>
+          <w:szCs w:val="24"/>
+        </w:rPr>
+        <w:t>y participando de manera más activa en su entorno social.</w:t>
+      </w:r>
+      <w:r>
+        <w:rPr>
+          <w:rFonts w:ascii="Times New Roman" w:hAnsi="Times New Roman"/>
+          <w:bCs/>
+          <w:color w:val="000000"/>
+          <w:sz w:val="24"/>
+          <w:szCs w:val="24"/>
+        </w:rPr>
+        <w:t xml:space="preserve"> </w:t>
+      </w:r>
     </w:p>
     <w:p>
       <w:pPr>
@@ -25822,7 +25957,7 @@
           <w:lang w:val="en-US"/>
         </w:rPr>
         <w:drawing>
-          <wp:inline distT="0" distB="0" distL="0" distR="0" wp14:anchorId="14FAF805" wp14:editId="7B09A716">
+          <wp:inline distT="0" distB="0" distL="0" distR="0" wp14:anchorId="113C8FCA" wp14:editId="5B64F539">
             <wp:extent cx="4021650" cy="2711303"/>
             <wp:effectExtent l="0" t="0" r="0" b="0"/>
             <wp:docPr id="2" name="Imagen 2" descr="Anorexia nerviosa en niños: todo lo que necesitas saber"/>
@@ -25976,7 +26111,18 @@
           <w:sz w:val="24"/>
           <w:szCs w:val="24"/>
         </w:rPr>
-        <w:t>Los datos epidemiológicos que existen sobre TCA indican que hay una mayor vulnerabilidad de las mujeres jóvenes a padecerlos, particularmente en la adolescencia o la adultez temprana. La presencia de la insatisfacción corporal o de conductas alimentarias anómalas es común entre la adultez media, siendo la incidencia máxima es entre los 15 – 25 años.</w:t>
+        <w:t xml:space="preserve">Los datos epidemiológicos que existen sobre TCA indican que hay una mayor vulnerabilidad de las mujeres jóvenes a padecerlos, particularmente en la adolescencia o la adultez temprana. La presencia de la insatisfacción corporal o de </w:t>
+      </w:r>
+      <w:r>
+        <w:rPr>
+          <w:rFonts w:ascii="Times New Roman" w:hAnsi="Times New Roman"/>
+          <w:bCs/>
+          <w:color w:val="000000"/>
+          <w:sz w:val="24"/>
+          <w:szCs w:val="24"/>
+        </w:rPr>
+        <w:lastRenderedPageBreak/>
+        <w:t>conductas alimentarias anómalas es común entre la adultez media, siendo la incidencia máxima es entre los 15 – 25 años.</w:t>
       </w:r>
       <w:r>
         <w:rPr>
@@ -25996,18 +26142,7 @@
           <w:sz w:val="24"/>
           <w:szCs w:val="24"/>
         </w:rPr>
-        <w:t xml:space="preserve">También se sabe que la población que </w:t>
-      </w:r>
-      <w:r>
-        <w:rPr>
-          <w:rFonts w:ascii="Times New Roman" w:hAnsi="Times New Roman"/>
-          <w:bCs/>
-          <w:color w:val="000000"/>
-          <w:sz w:val="24"/>
-          <w:szCs w:val="24"/>
-        </w:rPr>
-        <w:lastRenderedPageBreak/>
-        <w:t>se encuentra en mayor riesgo es la formada por atletas, modelos, deportistas, personas con antecedentes familiares con TCA o con antecedentes de obesidad en la niñez, víctimas de abuso sexual, de maltrato, antecedentes de depresión y alexitimia.</w:t>
+        <w:t>También se sabe que la población que se encuentra en mayor riesgo es la formada por atletas, modelos, deportistas, personas con antecedentes familiares con TCA o con antecedentes de obesidad en la niñez, víctimas de abuso sexual, de maltrato, antecedentes de depresión y alexitimia.</w:t>
       </w:r>
       <w:r>
         <w:rPr>
@@ -26050,7 +26185,7 @@
               <w:sz w:val="24"/>
               <w:szCs w:val="24"/>
             </w:rPr>
-            <w:instrText xml:space="preserve"> CITATION Var13 \l 10250 </w:instrText>
+            <w:instrText xml:space="preserve">CITATION Var13 \l 10250 </w:instrText>
           </w:r>
           <w:r>
             <w:rPr>
@@ -26070,7 +26205,7 @@
               <w:sz w:val="24"/>
               <w:szCs w:val="24"/>
             </w:rPr>
-            <w:t>(Vargas Baldares, 2013)</w:t>
+            <w:t>(Vargas, 2013)</w:t>
           </w:r>
           <w:r>
             <w:rPr>
@@ -26159,7 +26294,7 @@
               <w:sz w:val="24"/>
               <w:szCs w:val="24"/>
             </w:rPr>
-            <w:instrText xml:space="preserve"> CITATION Var13 \l 10250 </w:instrText>
+            <w:instrText xml:space="preserve">CITATION Var13 \l 10250 </w:instrText>
           </w:r>
           <w:r>
             <w:rPr>
@@ -26179,7 +26314,7 @@
               <w:sz w:val="24"/>
               <w:szCs w:val="24"/>
             </w:rPr>
-            <w:t>(Vargas Baldares, 2013)</w:t>
+            <w:t>(Vargas, 2013)</w:t>
           </w:r>
           <w:r>
             <w:rPr>
@@ -26320,7 +26455,7 @@
               <w:sz w:val="24"/>
               <w:szCs w:val="24"/>
             </w:rPr>
-            <w:instrText xml:space="preserve"> CITATION Var13 \l 10250 </w:instrText>
+            <w:instrText xml:space="preserve">CITATION Var13 \l 10250 </w:instrText>
           </w:r>
           <w:r>
             <w:rPr>
@@ -26340,7 +26475,7 @@
               <w:sz w:val="24"/>
               <w:szCs w:val="24"/>
             </w:rPr>
-            <w:t>(Vargas Baldares, 2013)</w:t>
+            <w:t>(Vargas, 2013)</w:t>
           </w:r>
           <w:r>
             <w:rPr>
@@ -26451,7 +26586,7 @@
               <w:sz w:val="24"/>
               <w:szCs w:val="24"/>
             </w:rPr>
-            <w:instrText xml:space="preserve"> CITATION Var13 \l 10250 </w:instrText>
+            <w:instrText xml:space="preserve">CITATION Var13 \l 10250 </w:instrText>
           </w:r>
           <w:r>
             <w:rPr>
@@ -26471,7 +26606,7 @@
               <w:sz w:val="24"/>
               <w:szCs w:val="24"/>
             </w:rPr>
-            <w:t>(Vargas Baldares, 2013)</w:t>
+            <w:t>(Vargas, 2013)</w:t>
           </w:r>
           <w:r>
             <w:rPr>
@@ -26739,6 +26874,7 @@
           <w:sz w:val="24"/>
           <w:szCs w:val="24"/>
         </w:rPr>
+        <w:lastRenderedPageBreak/>
         <w:t xml:space="preserve">Tipos de personalidad o rasgos, factores cognitivos y emocionales. En el caso de los adolescentes se ha descrito que estos suelen dirigir sus preocupaciones la comida y el aumento de peso, y suelen perder el sentido de la autoconfianza. </w:t>
       </w:r>
     </w:p>
@@ -27553,7 +27689,7 @@
               <w:sz w:val="24"/>
               <w:szCs w:val="24"/>
             </w:rPr>
-            <w:instrText xml:space="preserve"> CITATION Var13 \l 10250 </w:instrText>
+            <w:instrText xml:space="preserve">CITATION Var13 \l 10250 </w:instrText>
           </w:r>
           <w:r>
             <w:rPr>
@@ -27573,7 +27709,7 @@
               <w:sz w:val="24"/>
               <w:szCs w:val="24"/>
             </w:rPr>
-            <w:t>(Vargas Baldares, 2013)</w:t>
+            <w:t>(Vargas, 2013)</w:t>
           </w:r>
           <w:r>
             <w:rPr>
@@ -27633,6 +27769,7 @@
           <w:sz w:val="24"/>
           <w:szCs w:val="24"/>
         </w:rPr>
+        <w:lastRenderedPageBreak/>
         <w:t>Rechazo a mantener el peso corporal igual o por encima del mínimo normal considerado para su edad y talla.</w:t>
       </w:r>
     </w:p>
@@ -27664,7 +27801,6 @@
           <w:sz w:val="24"/>
           <w:szCs w:val="24"/>
         </w:rPr>
-        <w:lastRenderedPageBreak/>
         <w:t>Miedo intenso a ganar peso o a convertirse en obeso, incluso estando debajo del peso normal.</w:t>
       </w:r>
     </w:p>
@@ -27835,7 +27971,7 @@
               <w:sz w:val="24"/>
               <w:szCs w:val="24"/>
             </w:rPr>
-            <w:instrText xml:space="preserve"> CITATION Var13 \l 10250 </w:instrText>
+            <w:instrText xml:space="preserve">CITATION Var13 \l 10250 </w:instrText>
           </w:r>
           <w:r>
             <w:rPr>
@@ -27866,7 +28002,7 @@
               <w:sz w:val="24"/>
               <w:szCs w:val="24"/>
             </w:rPr>
-            <w:t>(Vargas Baldares, 2013)</w:t>
+            <w:t>(Vargas, 2013)</w:t>
           </w:r>
           <w:r>
             <w:rPr>
@@ -27903,7 +28039,7 @@
         <w:pStyle w:val="Prrafodelista"/>
         <w:numPr>
           <w:ilvl w:val="0"/>
-          <w:numId w:val="12"/>
+          <w:numId w:val="19"/>
         </w:numPr>
         <w:autoSpaceDE w:val="0"/>
         <w:autoSpaceDN w:val="0"/>
@@ -27934,7 +28070,7 @@
         <w:pStyle w:val="Prrafodelista"/>
         <w:numPr>
           <w:ilvl w:val="0"/>
-          <w:numId w:val="12"/>
+          <w:numId w:val="19"/>
         </w:numPr>
         <w:autoSpaceDE w:val="0"/>
         <w:autoSpaceDN w:val="0"/>
@@ -27985,7 +28121,7 @@
         <w:pStyle w:val="Prrafodelista"/>
         <w:numPr>
           <w:ilvl w:val="0"/>
-          <w:numId w:val="12"/>
+          <w:numId w:val="19"/>
         </w:numPr>
         <w:autoSpaceDE w:val="0"/>
         <w:autoSpaceDN w:val="0"/>
@@ -28016,7 +28152,7 @@
         <w:pStyle w:val="Prrafodelista"/>
         <w:numPr>
           <w:ilvl w:val="0"/>
-          <w:numId w:val="12"/>
+          <w:numId w:val="19"/>
         </w:numPr>
         <w:autoSpaceDE w:val="0"/>
         <w:autoSpaceDN w:val="0"/>
@@ -28047,7 +28183,7 @@
         <w:pStyle w:val="Prrafodelista"/>
         <w:numPr>
           <w:ilvl w:val="0"/>
-          <w:numId w:val="12"/>
+          <w:numId w:val="19"/>
         </w:numPr>
         <w:autoSpaceDE w:val="0"/>
         <w:autoSpaceDN w:val="0"/>
@@ -28157,7 +28293,7 @@
               <w:sz w:val="24"/>
               <w:szCs w:val="24"/>
             </w:rPr>
-            <w:instrText xml:space="preserve"> CITATION Var13 \l 10250 </w:instrText>
+            <w:instrText xml:space="preserve">CITATION Var13 \l 10250 </w:instrText>
           </w:r>
           <w:r>
             <w:rPr>
@@ -28177,7 +28313,7 @@
               <w:sz w:val="24"/>
               <w:szCs w:val="24"/>
             </w:rPr>
-            <w:t>(Vargas Baldares, 2013)</w:t>
+            <w:t>(Vargas, 2013)</w:t>
           </w:r>
           <w:r>
             <w:rPr>
@@ -28214,7 +28350,7 @@
         <w:pStyle w:val="Prrafodelista"/>
         <w:numPr>
           <w:ilvl w:val="0"/>
-          <w:numId w:val="13"/>
+          <w:numId w:val="18"/>
         </w:numPr>
         <w:autoSpaceDE w:val="0"/>
         <w:autoSpaceDN w:val="0"/>
@@ -28265,7 +28401,7 @@
         <w:pStyle w:val="Prrafodelista"/>
         <w:numPr>
           <w:ilvl w:val="0"/>
-          <w:numId w:val="13"/>
+          <w:numId w:val="18"/>
         </w:numPr>
         <w:autoSpaceDE w:val="0"/>
         <w:autoSpaceDN w:val="0"/>
@@ -28296,7 +28432,7 @@
         <w:pStyle w:val="Prrafodelista"/>
         <w:numPr>
           <w:ilvl w:val="0"/>
-          <w:numId w:val="13"/>
+          <w:numId w:val="18"/>
         </w:numPr>
         <w:autoSpaceDE w:val="0"/>
         <w:autoSpaceDN w:val="0"/>
@@ -28327,7 +28463,7 @@
         <w:pStyle w:val="Prrafodelista"/>
         <w:numPr>
           <w:ilvl w:val="0"/>
-          <w:numId w:val="13"/>
+          <w:numId w:val="18"/>
         </w:numPr>
         <w:autoSpaceDE w:val="0"/>
         <w:autoSpaceDN w:val="0"/>
@@ -28368,7 +28504,7 @@
         <w:pStyle w:val="Prrafodelista"/>
         <w:numPr>
           <w:ilvl w:val="0"/>
-          <w:numId w:val="13"/>
+          <w:numId w:val="18"/>
         </w:numPr>
         <w:autoSpaceDE w:val="0"/>
         <w:autoSpaceDN w:val="0"/>
@@ -28596,129 +28732,16 @@
           <w:szCs w:val="24"/>
         </w:rPr>
       </w:pPr>
-      <w:r>
-        <w:rPr>
-          <w:rFonts w:ascii="Times New Roman" w:hAnsi="Times New Roman"/>
-          <w:bCs/>
-          <w:color w:val="000000"/>
-          <w:sz w:val="24"/>
-          <w:szCs w:val="24"/>
-        </w:rPr>
-        <w:t>El tratamiento se basa en programas más o menos estructurados que incluyen:</w:t>
-      </w:r>
-    </w:p>
-    <w:p>
-      <w:pPr>
-        <w:autoSpaceDE w:val="0"/>
-        <w:autoSpaceDN w:val="0"/>
-        <w:adjustRightInd w:val="0"/>
-        <w:spacing w:after="0"/>
-        <w:ind w:left="709"/>
-        <w:jc w:val="both"/>
-        <w:rPr>
-          <w:rFonts w:ascii="Times New Roman" w:hAnsi="Times New Roman"/>
-          <w:bCs/>
-          <w:color w:val="000000"/>
-          <w:sz w:val="24"/>
-          <w:szCs w:val="24"/>
-        </w:rPr>
-      </w:pPr>
-    </w:p>
-    <w:p>
-      <w:pPr>
-        <w:pStyle w:val="Prrafodelista"/>
-        <w:numPr>
-          <w:ilvl w:val="0"/>
-          <w:numId w:val="14"/>
-        </w:numPr>
-        <w:autoSpaceDE w:val="0"/>
-        <w:autoSpaceDN w:val="0"/>
-        <w:adjustRightInd w:val="0"/>
-        <w:spacing w:after="0"/>
-        <w:jc w:val="both"/>
-        <w:rPr>
-          <w:rFonts w:ascii="Times New Roman" w:hAnsi="Times New Roman"/>
-          <w:bCs/>
-          <w:color w:val="000000"/>
-          <w:sz w:val="24"/>
-          <w:szCs w:val="24"/>
-        </w:rPr>
-      </w:pPr>
-      <w:r>
-        <w:rPr>
-          <w:rFonts w:ascii="Times New Roman" w:hAnsi="Times New Roman"/>
-          <w:bCs/>
-          <w:color w:val="000000"/>
-          <w:sz w:val="24"/>
-          <w:szCs w:val="24"/>
-        </w:rPr>
-        <w:t>La psicoterapia (ya sea cognitivo conductual, psicoanalítica, familiar) pretende cambiar las conductas alimentarias y los pensamientos irracionales, explorar qué función tiene el síntoma, para así favorecer la construcción de estrategias emocionales adecuadas. La psicoterapia familiar pretende modificar las relaciones entre los miembros.</w:t>
-      </w:r>
-    </w:p>
-    <w:p>
-      <w:pPr>
-        <w:pStyle w:val="Prrafodelista"/>
-        <w:numPr>
-          <w:ilvl w:val="0"/>
-          <w:numId w:val="14"/>
-        </w:numPr>
-        <w:autoSpaceDE w:val="0"/>
-        <w:autoSpaceDN w:val="0"/>
-        <w:adjustRightInd w:val="0"/>
-        <w:spacing w:after="0"/>
-        <w:jc w:val="both"/>
-        <w:rPr>
-          <w:rFonts w:ascii="Times New Roman" w:hAnsi="Times New Roman"/>
-          <w:bCs/>
-          <w:color w:val="000000"/>
-          <w:sz w:val="24"/>
-          <w:szCs w:val="24"/>
-        </w:rPr>
-      </w:pPr>
-      <w:r>
-        <w:rPr>
-          <w:rFonts w:ascii="Times New Roman" w:hAnsi="Times New Roman"/>
-          <w:bCs/>
-          <w:color w:val="000000"/>
-          <w:sz w:val="24"/>
-          <w:szCs w:val="24"/>
-        </w:rPr>
-        <w:t>Las estrategias de apoyo durante el proceso psicoterapéutico que incluyen: a) vigilancia y tratamiento de las comorbilidades endocrinas, metabólicas, gastrointestinales, etc.; b) vigilancia y tratamiento de las comorbilidades psiquiátricas: depresión, trastornos obsesivos compulsivos, alteraciones del sueño, etc.</w:t>
-      </w:r>
-    </w:p>
-    <w:p>
-      <w:pPr>
-        <w:pStyle w:val="Prrafodelista"/>
-        <w:numPr>
-          <w:ilvl w:val="0"/>
-          <w:numId w:val="14"/>
-        </w:numPr>
-        <w:autoSpaceDE w:val="0"/>
-        <w:autoSpaceDN w:val="0"/>
-        <w:adjustRightInd w:val="0"/>
-        <w:spacing w:after="0"/>
-        <w:jc w:val="both"/>
-        <w:rPr>
-          <w:rFonts w:ascii="Times New Roman" w:hAnsi="Times New Roman"/>
-          <w:bCs/>
-          <w:color w:val="000000"/>
-          <w:sz w:val="24"/>
-          <w:szCs w:val="24"/>
-        </w:rPr>
-      </w:pPr>
-      <w:r>
-        <w:rPr>
-          <w:rFonts w:ascii="Times New Roman" w:hAnsi="Times New Roman"/>
-          <w:bCs/>
-          <w:color w:val="000000"/>
-          <w:sz w:val="24"/>
-          <w:szCs w:val="24"/>
-        </w:rPr>
-        <w:t xml:space="preserve">Un programa psicoeducativo que permita una mejor comprensión del padecimiento tanto al paciente como a sus familiares. Sostiene que el tratamiento eficaz debe tener en cuenta la interdependencia entre la mente y los factores biológicos que sufra la persona. En estos programas se da una noción más clara de que el tratamiento no es una intervención puntual sino un proceso gradual que lleva meses o años. </w:t>
-      </w:r>
       <w:sdt>
         <w:sdtPr>
-          <w:id w:val="-955328511"/>
+          <w:rPr>
+            <w:rFonts w:ascii="Times New Roman" w:hAnsi="Times New Roman"/>
+            <w:bCs/>
+            <w:color w:val="000000"/>
+            <w:sz w:val="24"/>
+            <w:szCs w:val="24"/>
+          </w:rPr>
+          <w:id w:val="-290514355"/>
           <w:citation/>
         </w:sdtPr>
         <w:sdtContent>
@@ -28774,6 +28797,136 @@
           </w:r>
         </w:sdtContent>
       </w:sdt>
+      <w:r>
+        <w:rPr>
+          <w:rFonts w:ascii="Times New Roman" w:hAnsi="Times New Roman"/>
+          <w:bCs/>
+          <w:color w:val="000000"/>
+          <w:sz w:val="24"/>
+          <w:szCs w:val="24"/>
+        </w:rPr>
+        <w:t xml:space="preserve"> E</w:t>
+      </w:r>
+      <w:r>
+        <w:rPr>
+          <w:rFonts w:ascii="Times New Roman" w:hAnsi="Times New Roman"/>
+          <w:bCs/>
+          <w:color w:val="000000"/>
+          <w:sz w:val="24"/>
+          <w:szCs w:val="24"/>
+        </w:rPr>
+        <w:t>l tratamiento se basa en programas más o menos estructurados que incluyen:</w:t>
+      </w:r>
+    </w:p>
+    <w:p>
+      <w:pPr>
+        <w:autoSpaceDE w:val="0"/>
+        <w:autoSpaceDN w:val="0"/>
+        <w:adjustRightInd w:val="0"/>
+        <w:spacing w:after="0"/>
+        <w:ind w:left="709"/>
+        <w:jc w:val="both"/>
+        <w:rPr>
+          <w:rFonts w:ascii="Times New Roman" w:hAnsi="Times New Roman"/>
+          <w:bCs/>
+          <w:color w:val="000000"/>
+          <w:sz w:val="24"/>
+          <w:szCs w:val="24"/>
+        </w:rPr>
+      </w:pPr>
+    </w:p>
+    <w:p>
+      <w:pPr>
+        <w:pStyle w:val="Prrafodelista"/>
+        <w:numPr>
+          <w:ilvl w:val="0"/>
+          <w:numId w:val="20"/>
+        </w:numPr>
+        <w:autoSpaceDE w:val="0"/>
+        <w:autoSpaceDN w:val="0"/>
+        <w:adjustRightInd w:val="0"/>
+        <w:spacing w:after="0"/>
+        <w:jc w:val="both"/>
+        <w:rPr>
+          <w:rFonts w:ascii="Times New Roman" w:hAnsi="Times New Roman"/>
+          <w:bCs/>
+          <w:color w:val="000000"/>
+          <w:sz w:val="24"/>
+          <w:szCs w:val="24"/>
+        </w:rPr>
+      </w:pPr>
+      <w:r>
+        <w:rPr>
+          <w:rFonts w:ascii="Times New Roman" w:hAnsi="Times New Roman"/>
+          <w:bCs/>
+          <w:color w:val="000000"/>
+          <w:sz w:val="24"/>
+          <w:szCs w:val="24"/>
+        </w:rPr>
+        <w:t>La psicoterapia (ya sea cognitivo conductual, psicoanalítica, familiar) pretende cambiar las conductas alimentarias y los pensamientos irracionales, explorar qué función tiene el síntoma, para así favorecer la construcción de estrategias emocionales adecuadas. La psicoterapia familiar pretende modificar las relaciones entre los miembros.</w:t>
+      </w:r>
+    </w:p>
+    <w:p>
+      <w:pPr>
+        <w:pStyle w:val="Prrafodelista"/>
+        <w:numPr>
+          <w:ilvl w:val="0"/>
+          <w:numId w:val="20"/>
+        </w:numPr>
+        <w:autoSpaceDE w:val="0"/>
+        <w:autoSpaceDN w:val="0"/>
+        <w:adjustRightInd w:val="0"/>
+        <w:spacing w:after="0"/>
+        <w:jc w:val="both"/>
+        <w:rPr>
+          <w:rFonts w:ascii="Times New Roman" w:hAnsi="Times New Roman"/>
+          <w:bCs/>
+          <w:color w:val="000000"/>
+          <w:sz w:val="24"/>
+          <w:szCs w:val="24"/>
+        </w:rPr>
+      </w:pPr>
+      <w:r>
+        <w:rPr>
+          <w:rFonts w:ascii="Times New Roman" w:hAnsi="Times New Roman"/>
+          <w:bCs/>
+          <w:color w:val="000000"/>
+          <w:sz w:val="24"/>
+          <w:szCs w:val="24"/>
+        </w:rPr>
+        <w:t>Las estrategias de apoyo durante el proceso psicoterapéutico que incluyen: a) vigilancia y tratamiento de las comorbilidades endocrinas, metabólicas, gastrointestinales, etc.; b) vigilancia y tratamiento de las comorbilidades psiquiátricas: depresión, trastornos obsesivos compulsivos, alteraciones del sueño, etc.</w:t>
+      </w:r>
+    </w:p>
+    <w:p>
+      <w:pPr>
+        <w:pStyle w:val="Prrafodelista"/>
+        <w:numPr>
+          <w:ilvl w:val="0"/>
+          <w:numId w:val="20"/>
+        </w:numPr>
+        <w:autoSpaceDE w:val="0"/>
+        <w:autoSpaceDN w:val="0"/>
+        <w:adjustRightInd w:val="0"/>
+        <w:spacing w:after="0"/>
+        <w:jc w:val="both"/>
+        <w:rPr>
+          <w:rFonts w:ascii="Times New Roman" w:hAnsi="Times New Roman"/>
+          <w:bCs/>
+          <w:color w:val="000000"/>
+          <w:sz w:val="24"/>
+          <w:szCs w:val="24"/>
+        </w:rPr>
+      </w:pPr>
+      <w:r>
+        <w:rPr>
+          <w:rFonts w:ascii="Times New Roman" w:hAnsi="Times New Roman"/>
+          <w:bCs/>
+          <w:color w:val="000000"/>
+          <w:sz w:val="24"/>
+          <w:szCs w:val="24"/>
+        </w:rPr>
+        <w:t xml:space="preserve">Un programa psicoeducativo que permita una mejor comprensión del padecimiento tanto al paciente como a sus familiares. Sostiene que el tratamiento eficaz debe tener en cuenta la interdependencia entre la mente y los factores biológicos que sufra la persona. En estos programas se da una noción más clara de que el tratamiento no es una intervención puntual sino un proceso gradual que lleva meses o años. </w:t>
+      </w:r>
     </w:p>
     <w:p>
       <w:pPr>
@@ -28849,7 +29002,7 @@
               <w:sz w:val="24"/>
               <w:szCs w:val="24"/>
             </w:rPr>
-            <w:instrText xml:space="preserve"> CITATION Var13 \l 10250 </w:instrText>
+            <w:instrText xml:space="preserve">CITATION Var13 \l 10250 </w:instrText>
           </w:r>
           <w:r>
             <w:rPr>
@@ -28869,7 +29022,7 @@
               <w:sz w:val="24"/>
               <w:szCs w:val="24"/>
             </w:rPr>
-            <w:t>(Vargas Baldares, 2013)</w:t>
+            <w:t>(Vargas, 2013)</w:t>
           </w:r>
           <w:r>
             <w:rPr>
@@ -29149,168 +29302,6 @@
           <w:szCs w:val="24"/>
         </w:rPr>
       </w:pPr>
-      <w:r>
-        <w:rPr>
-          <w:rFonts w:ascii="Times New Roman" w:hAnsi="Times New Roman"/>
-          <w:bCs/>
-          <w:color w:val="000000"/>
-          <w:sz w:val="24"/>
-          <w:szCs w:val="24"/>
-        </w:rPr>
-        <w:t xml:space="preserve">La anorexia nerviosa es un TCA que se manifiesta como un deseo irrefrenable de estar delgado, acompañado por la práctica voluntaria de procedimientos para conseguirlo: dieta restrictiva estricta y conductas purgativas. </w:t>
-      </w:r>
-    </w:p>
-    <w:p>
-      <w:pPr>
-        <w:autoSpaceDE w:val="0"/>
-        <w:autoSpaceDN w:val="0"/>
-        <w:adjustRightInd w:val="0"/>
-        <w:spacing w:after="0"/>
-        <w:ind w:left="1134"/>
-        <w:jc w:val="both"/>
-        <w:rPr>
-          <w:rFonts w:ascii="Times New Roman" w:hAnsi="Times New Roman"/>
-          <w:bCs/>
-          <w:color w:val="000000"/>
-          <w:sz w:val="24"/>
-          <w:szCs w:val="24"/>
-        </w:rPr>
-      </w:pPr>
-    </w:p>
-    <w:p>
-      <w:pPr>
-        <w:autoSpaceDE w:val="0"/>
-        <w:autoSpaceDN w:val="0"/>
-        <w:adjustRightInd w:val="0"/>
-        <w:spacing w:after="0"/>
-        <w:ind w:left="1134"/>
-        <w:jc w:val="both"/>
-        <w:rPr>
-          <w:rFonts w:ascii="Times New Roman" w:hAnsi="Times New Roman"/>
-          <w:bCs/>
-          <w:color w:val="000000"/>
-          <w:sz w:val="24"/>
-          <w:szCs w:val="24"/>
-        </w:rPr>
-      </w:pPr>
-      <w:r>
-        <w:rPr>
-          <w:rFonts w:ascii="Times New Roman" w:hAnsi="Times New Roman"/>
-          <w:bCs/>
-          <w:color w:val="000000"/>
-          <w:sz w:val="24"/>
-          <w:szCs w:val="24"/>
-        </w:rPr>
-        <w:t>A pesar de la pérdida de peso que se tiene como consecuencia, las personas afectadas presentan un temor a llegar a ser obesos. Además, presentan una distorsión de la imagen corporal, con preocupación extrema por la dieta, figura y peso, y se manifiestan acciones compensatorias para contrarrestar lo que se ingiere.</w:t>
-      </w:r>
-    </w:p>
-    <w:p>
-      <w:pPr>
-        <w:autoSpaceDE w:val="0"/>
-        <w:autoSpaceDN w:val="0"/>
-        <w:adjustRightInd w:val="0"/>
-        <w:spacing w:after="0"/>
-        <w:ind w:left="1134"/>
-        <w:jc w:val="both"/>
-        <w:rPr>
-          <w:rFonts w:ascii="Times New Roman" w:hAnsi="Times New Roman"/>
-          <w:bCs/>
-          <w:color w:val="000000"/>
-          <w:sz w:val="24"/>
-          <w:szCs w:val="24"/>
-        </w:rPr>
-      </w:pPr>
-    </w:p>
-    <w:p>
-      <w:pPr>
-        <w:autoSpaceDE w:val="0"/>
-        <w:autoSpaceDN w:val="0"/>
-        <w:adjustRightInd w:val="0"/>
-        <w:spacing w:after="0"/>
-        <w:ind w:left="1134"/>
-        <w:jc w:val="both"/>
-        <w:rPr>
-          <w:rFonts w:ascii="Times New Roman" w:hAnsi="Times New Roman"/>
-          <w:bCs/>
-          <w:color w:val="000000"/>
-          <w:sz w:val="24"/>
-          <w:szCs w:val="24"/>
-        </w:rPr>
-      </w:pPr>
-      <w:r>
-        <w:rPr>
-          <w:rFonts w:ascii="Times New Roman" w:hAnsi="Times New Roman"/>
-          <w:bCs/>
-          <w:color w:val="000000"/>
-          <w:sz w:val="24"/>
-          <w:szCs w:val="24"/>
-        </w:rPr>
-        <w:t xml:space="preserve">Muchas de las personas que tienen este trastorno no suelen tener conciencia de que tienen una enfermedad, ni del riesgo que corren por las acciones que están realizando. </w:t>
-      </w:r>
-      <w:r>
-        <w:rPr>
-          <w:rFonts w:ascii="Times New Roman" w:hAnsi="Times New Roman"/>
-          <w:bCs/>
-          <w:color w:val="000000"/>
-          <w:sz w:val="24"/>
-          <w:szCs w:val="24"/>
-        </w:rPr>
-        <w:t xml:space="preserve">Ya que su atención está centrada en la pérdida de peso, lo que causa pésimos estados nutricionales que pueden traer riesgos en la salud. </w:t>
-      </w:r>
-    </w:p>
-    <w:p>
-      <w:pPr>
-        <w:autoSpaceDE w:val="0"/>
-        <w:autoSpaceDN w:val="0"/>
-        <w:adjustRightInd w:val="0"/>
-        <w:spacing w:after="0"/>
-        <w:ind w:left="1134"/>
-        <w:jc w:val="both"/>
-        <w:rPr>
-          <w:rFonts w:ascii="Times New Roman" w:hAnsi="Times New Roman"/>
-          <w:bCs/>
-          <w:color w:val="000000"/>
-          <w:sz w:val="24"/>
-          <w:szCs w:val="24"/>
-        </w:rPr>
-      </w:pPr>
-    </w:p>
-    <w:p>
-      <w:pPr>
-        <w:autoSpaceDE w:val="0"/>
-        <w:autoSpaceDN w:val="0"/>
-        <w:adjustRightInd w:val="0"/>
-        <w:spacing w:after="0"/>
-        <w:ind w:left="1134"/>
-        <w:jc w:val="both"/>
-        <w:rPr>
-          <w:rFonts w:ascii="Times New Roman" w:hAnsi="Times New Roman"/>
-          <w:bCs/>
-          <w:color w:val="000000"/>
-          <w:sz w:val="24"/>
-          <w:szCs w:val="24"/>
-        </w:rPr>
-      </w:pPr>
-      <w:r>
-        <w:rPr>
-          <w:rFonts w:ascii="Times New Roman" w:hAnsi="Times New Roman"/>
-          <w:bCs/>
-          <w:color w:val="000000"/>
-          <w:sz w:val="24"/>
-          <w:szCs w:val="24"/>
-        </w:rPr>
-        <w:t>Generalmente estas personas suelen presentar ciertos rasgos en su personalidad como tendencia al conformismo, necesidad de aprobación, demasiada responsabilidad, perfeccionismo y falta de respuesta a las necesidades internas.</w:t>
-      </w:r>
-      <w:r>
-        <w:rPr>
-          <w:rFonts w:ascii="Times New Roman" w:hAnsi="Times New Roman"/>
-          <w:bCs/>
-          <w:color w:val="000000"/>
-          <w:sz w:val="24"/>
-          <w:szCs w:val="24"/>
-        </w:rPr>
-        <w:t xml:space="preserve"> </w:t>
-      </w:r>
       <w:sdt>
         <w:sdtPr>
           <w:rPr>
@@ -29320,7 +29311,7 @@
             <w:sz w:val="24"/>
             <w:szCs w:val="24"/>
           </w:rPr>
-          <w:id w:val="-1126925410"/>
+          <w:id w:val="-540049092"/>
           <w:citation/>
         </w:sdtPr>
         <w:sdtContent>
@@ -29376,6 +29367,178 @@
           </w:r>
         </w:sdtContent>
       </w:sdt>
+      <w:r>
+        <w:rPr>
+          <w:rFonts w:ascii="Times New Roman" w:hAnsi="Times New Roman"/>
+          <w:bCs/>
+          <w:color w:val="000000"/>
+          <w:sz w:val="24"/>
+          <w:szCs w:val="24"/>
+        </w:rPr>
+        <w:t xml:space="preserve"> </w:t>
+      </w:r>
+      <w:r>
+        <w:rPr>
+          <w:rFonts w:ascii="Times New Roman" w:hAnsi="Times New Roman"/>
+          <w:bCs/>
+          <w:color w:val="000000"/>
+          <w:sz w:val="24"/>
+          <w:szCs w:val="24"/>
+        </w:rPr>
+        <w:t xml:space="preserve">La anorexia nerviosa es un TCA que se manifiesta como un deseo irrefrenable de estar delgado, acompañado por la práctica voluntaria de procedimientos para conseguirlo: dieta restrictiva estricta y conductas purgativas. </w:t>
+      </w:r>
+    </w:p>
+    <w:p>
+      <w:pPr>
+        <w:autoSpaceDE w:val="0"/>
+        <w:autoSpaceDN w:val="0"/>
+        <w:adjustRightInd w:val="0"/>
+        <w:spacing w:after="0"/>
+        <w:ind w:left="1134"/>
+        <w:jc w:val="both"/>
+        <w:rPr>
+          <w:rFonts w:ascii="Times New Roman" w:hAnsi="Times New Roman"/>
+          <w:bCs/>
+          <w:color w:val="000000"/>
+          <w:sz w:val="24"/>
+          <w:szCs w:val="24"/>
+        </w:rPr>
+      </w:pPr>
+    </w:p>
+    <w:p>
+      <w:pPr>
+        <w:autoSpaceDE w:val="0"/>
+        <w:autoSpaceDN w:val="0"/>
+        <w:adjustRightInd w:val="0"/>
+        <w:spacing w:after="0"/>
+        <w:ind w:left="1134"/>
+        <w:jc w:val="both"/>
+        <w:rPr>
+          <w:rFonts w:ascii="Times New Roman" w:hAnsi="Times New Roman"/>
+          <w:bCs/>
+          <w:color w:val="000000"/>
+          <w:sz w:val="24"/>
+          <w:szCs w:val="24"/>
+        </w:rPr>
+      </w:pPr>
+      <w:r>
+        <w:rPr>
+          <w:rFonts w:ascii="Times New Roman" w:hAnsi="Times New Roman"/>
+          <w:bCs/>
+          <w:color w:val="000000"/>
+          <w:sz w:val="24"/>
+          <w:szCs w:val="24"/>
+        </w:rPr>
+        <w:t>A pesar de la pérdida de peso que se tiene como consecuencia, las personas afectadas presentan un temor a llegar a ser obesos. Además, presentan una distorsión de la imagen corporal, con preocupación extrema por la dieta, figura y peso, y se manifiestan acciones compensatorias para contrarrestar lo que se ingiere.</w:t>
+      </w:r>
+    </w:p>
+    <w:p>
+      <w:pPr>
+        <w:autoSpaceDE w:val="0"/>
+        <w:autoSpaceDN w:val="0"/>
+        <w:adjustRightInd w:val="0"/>
+        <w:spacing w:after="0"/>
+        <w:ind w:left="1134"/>
+        <w:jc w:val="both"/>
+        <w:rPr>
+          <w:rFonts w:ascii="Times New Roman" w:hAnsi="Times New Roman"/>
+          <w:bCs/>
+          <w:color w:val="000000"/>
+          <w:sz w:val="24"/>
+          <w:szCs w:val="24"/>
+        </w:rPr>
+      </w:pPr>
+    </w:p>
+    <w:p>
+      <w:pPr>
+        <w:autoSpaceDE w:val="0"/>
+        <w:autoSpaceDN w:val="0"/>
+        <w:adjustRightInd w:val="0"/>
+        <w:spacing w:after="0"/>
+        <w:ind w:left="1134"/>
+        <w:jc w:val="both"/>
+        <w:rPr>
+          <w:rFonts w:ascii="Times New Roman" w:hAnsi="Times New Roman"/>
+          <w:bCs/>
+          <w:color w:val="000000"/>
+          <w:sz w:val="24"/>
+          <w:szCs w:val="24"/>
+        </w:rPr>
+      </w:pPr>
+      <w:r>
+        <w:rPr>
+          <w:rFonts w:ascii="Times New Roman" w:hAnsi="Times New Roman"/>
+          <w:bCs/>
+          <w:color w:val="000000"/>
+          <w:sz w:val="24"/>
+          <w:szCs w:val="24"/>
+        </w:rPr>
+        <w:t xml:space="preserve">Muchas de las personas que tienen este trastorno no suelen tener conciencia de que tienen una enfermedad, ni del riesgo que corren por las acciones que están realizando. </w:t>
+      </w:r>
+      <w:r>
+        <w:rPr>
+          <w:rFonts w:ascii="Times New Roman" w:hAnsi="Times New Roman"/>
+          <w:bCs/>
+          <w:color w:val="000000"/>
+          <w:sz w:val="24"/>
+          <w:szCs w:val="24"/>
+        </w:rPr>
+        <w:t xml:space="preserve">Ya que su atención está centrada en la pérdida de peso, lo que causa pésimos estados nutricionales que pueden traer riesgos en la salud. </w:t>
+      </w:r>
+    </w:p>
+    <w:p>
+      <w:pPr>
+        <w:autoSpaceDE w:val="0"/>
+        <w:autoSpaceDN w:val="0"/>
+        <w:adjustRightInd w:val="0"/>
+        <w:spacing w:after="0"/>
+        <w:ind w:left="1134"/>
+        <w:jc w:val="both"/>
+        <w:rPr>
+          <w:rFonts w:ascii="Times New Roman" w:hAnsi="Times New Roman"/>
+          <w:bCs/>
+          <w:color w:val="000000"/>
+          <w:sz w:val="24"/>
+          <w:szCs w:val="24"/>
+        </w:rPr>
+      </w:pPr>
+    </w:p>
+    <w:p>
+      <w:pPr>
+        <w:autoSpaceDE w:val="0"/>
+        <w:autoSpaceDN w:val="0"/>
+        <w:adjustRightInd w:val="0"/>
+        <w:spacing w:after="0"/>
+        <w:ind w:left="1134"/>
+        <w:jc w:val="both"/>
+        <w:rPr>
+          <w:rFonts w:ascii="Times New Roman" w:hAnsi="Times New Roman"/>
+          <w:bCs/>
+          <w:color w:val="000000"/>
+          <w:sz w:val="24"/>
+          <w:szCs w:val="24"/>
+        </w:rPr>
+      </w:pPr>
+      <w:r>
+        <w:rPr>
+          <w:rFonts w:ascii="Times New Roman" w:hAnsi="Times New Roman"/>
+          <w:bCs/>
+          <w:color w:val="000000"/>
+          <w:sz w:val="24"/>
+          <w:szCs w:val="24"/>
+        </w:rPr>
+        <w:t>Generalmente estas personas suelen presentar ciertos rasgos en su personalidad como tendencia al conformismo, necesidad de aprobación, demasiada responsabilidad, perfeccionismo y falta de respuesta a las necesidades internas.</w:t>
+      </w:r>
+      <w:r>
+        <w:rPr>
+          <w:rFonts w:ascii="Times New Roman" w:hAnsi="Times New Roman"/>
+          <w:bCs/>
+          <w:color w:val="000000"/>
+          <w:sz w:val="24"/>
+          <w:szCs w:val="24"/>
+        </w:rPr>
+        <w:t xml:space="preserve"> </w:t>
+      </w:r>
     </w:p>
     <w:p>
       <w:pPr>
@@ -29440,70 +29603,6 @@
           <w:szCs w:val="24"/>
         </w:rPr>
       </w:pPr>
-      <w:r>
-        <w:rPr>
-          <w:rFonts w:ascii="Times New Roman" w:hAnsi="Times New Roman"/>
-          <w:bCs/>
-          <w:color w:val="000000"/>
-          <w:sz w:val="24"/>
-          <w:szCs w:val="24"/>
-        </w:rPr>
-        <w:t xml:space="preserve">La bulimia nerviosa es un TCA que se caracteriza por episodios de atracones, es decir, ingesta de alimentos de manera voraz e incontrolada, en los cuales se ingiere una gran cantidad de alimento en poco espacio de tiempo y generalmente en secreto. Sin embargo, estas personas intentan compensar lo ingerido con maniobras purgativas, como vómitos auto inducidos o abuso de laxantes e hiperactividad física. </w:t>
-      </w:r>
-    </w:p>
-    <w:p>
-      <w:pPr>
-        <w:autoSpaceDE w:val="0"/>
-        <w:autoSpaceDN w:val="0"/>
-        <w:adjustRightInd w:val="0"/>
-        <w:spacing w:after="0"/>
-        <w:ind w:left="1134"/>
-        <w:jc w:val="both"/>
-        <w:rPr>
-          <w:rFonts w:ascii="Times New Roman" w:hAnsi="Times New Roman"/>
-          <w:bCs/>
-          <w:color w:val="000000"/>
-          <w:sz w:val="24"/>
-          <w:szCs w:val="24"/>
-        </w:rPr>
-      </w:pPr>
-    </w:p>
-    <w:p>
-      <w:pPr>
-        <w:autoSpaceDE w:val="0"/>
-        <w:autoSpaceDN w:val="0"/>
-        <w:adjustRightInd w:val="0"/>
-        <w:spacing w:after="0"/>
-        <w:ind w:left="1134"/>
-        <w:jc w:val="both"/>
-        <w:rPr>
-          <w:rFonts w:ascii="Times New Roman" w:hAnsi="Times New Roman"/>
-          <w:bCs/>
-          <w:color w:val="000000"/>
-          <w:sz w:val="24"/>
-          <w:szCs w:val="24"/>
-        </w:rPr>
-      </w:pPr>
-      <w:r>
-        <w:rPr>
-          <w:rFonts w:ascii="Times New Roman" w:hAnsi="Times New Roman"/>
-          <w:bCs/>
-          <w:color w:val="000000"/>
-          <w:sz w:val="24"/>
-          <w:szCs w:val="24"/>
-        </w:rPr>
-        <w:t>En el caso de BN no necesariamente se muestra una pérdida de peso significativa, ya que se puede presentar el peso normal, bajo o sobrepeso. Es por ello, que este trastorno puede permanecer oculto ya que puede pasar desapercibido pero la persona conlleva sentimientos de vergüenza y culpa haciendo que pida ayuda cuando el problema ya está muy avanzado.</w:t>
-      </w:r>
-      <w:r>
-        <w:rPr>
-          <w:rFonts w:ascii="Times New Roman" w:hAnsi="Times New Roman"/>
-          <w:bCs/>
-          <w:color w:val="000000"/>
-          <w:sz w:val="24"/>
-          <w:szCs w:val="24"/>
-        </w:rPr>
-        <w:t xml:space="preserve"> </w:t>
-      </w:r>
       <w:sdt>
         <w:sdtPr>
           <w:rPr>
@@ -29513,7 +29612,7 @@
             <w:sz w:val="24"/>
             <w:szCs w:val="24"/>
           </w:rPr>
-          <w:id w:val="-850877613"/>
+          <w:id w:val="928391413"/>
           <w:citation/>
         </w:sdtPr>
         <w:sdtContent>
@@ -29569,6 +29668,80 @@
           </w:r>
         </w:sdtContent>
       </w:sdt>
+      <w:r>
+        <w:rPr>
+          <w:rFonts w:ascii="Times New Roman" w:hAnsi="Times New Roman"/>
+          <w:bCs/>
+          <w:color w:val="000000"/>
+          <w:sz w:val="24"/>
+          <w:szCs w:val="24"/>
+        </w:rPr>
+        <w:t xml:space="preserve"> </w:t>
+      </w:r>
+      <w:r>
+        <w:rPr>
+          <w:rFonts w:ascii="Times New Roman" w:hAnsi="Times New Roman"/>
+          <w:bCs/>
+          <w:color w:val="000000"/>
+          <w:sz w:val="24"/>
+          <w:szCs w:val="24"/>
+        </w:rPr>
+        <w:t xml:space="preserve">La bulimia nerviosa es un TCA que se caracteriza por episodios de atracones, es decir, ingesta de alimentos de manera voraz e incontrolada, en los cuales se ingiere una gran cantidad de alimento en poco espacio de tiempo y generalmente en secreto. Sin embargo, estas personas intentan compensar lo ingerido con maniobras purgativas, como vómitos auto inducidos o abuso de laxantes e hiperactividad física. </w:t>
+      </w:r>
+    </w:p>
+    <w:p>
+      <w:pPr>
+        <w:autoSpaceDE w:val="0"/>
+        <w:autoSpaceDN w:val="0"/>
+        <w:adjustRightInd w:val="0"/>
+        <w:spacing w:after="0"/>
+        <w:ind w:left="1134"/>
+        <w:jc w:val="both"/>
+        <w:rPr>
+          <w:rFonts w:ascii="Times New Roman" w:hAnsi="Times New Roman"/>
+          <w:bCs/>
+          <w:color w:val="000000"/>
+          <w:sz w:val="24"/>
+          <w:szCs w:val="24"/>
+        </w:rPr>
+      </w:pPr>
+    </w:p>
+    <w:p>
+      <w:pPr>
+        <w:autoSpaceDE w:val="0"/>
+        <w:autoSpaceDN w:val="0"/>
+        <w:adjustRightInd w:val="0"/>
+        <w:spacing w:after="0"/>
+        <w:ind w:left="1134"/>
+        <w:jc w:val="both"/>
+        <w:rPr>
+          <w:rFonts w:ascii="Times New Roman" w:hAnsi="Times New Roman"/>
+          <w:bCs/>
+          <w:color w:val="000000"/>
+          <w:sz w:val="24"/>
+          <w:szCs w:val="24"/>
+        </w:rPr>
+      </w:pPr>
+      <w:r>
+        <w:rPr>
+          <w:rFonts w:ascii="Times New Roman" w:hAnsi="Times New Roman"/>
+          <w:bCs/>
+          <w:color w:val="000000"/>
+          <w:sz w:val="24"/>
+          <w:szCs w:val="24"/>
+        </w:rPr>
+        <w:t>En el caso de BN no necesariamente se muestra una pérdida de peso significativa, ya que se puede presentar el peso normal, bajo o sobrepeso. Es por ello, que este trastorno puede permanecer oculto ya que puede pasar desapercibido pero la persona conlleva sentimientos de vergüenza y culpa haciendo que pida ayuda cuando el problema ya está muy avanzado</w:t>
+      </w:r>
+      <w:r>
+        <w:rPr>
+          <w:rFonts w:ascii="Times New Roman" w:hAnsi="Times New Roman"/>
+          <w:bCs/>
+          <w:color w:val="000000"/>
+          <w:sz w:val="24"/>
+          <w:szCs w:val="24"/>
+        </w:rPr>
+        <w:t>.</w:t>
+      </w:r>
     </w:p>
     <w:p>
       <w:pPr>
@@ -29595,6 +29768,7 @@
         </w:numPr>
       </w:pPr>
       <w:r>
+        <w:lastRenderedPageBreak/>
         <w:t>Trastornos de Conducta Alimentaria No Especificado (TCANE)</w:t>
       </w:r>
     </w:p>
@@ -30371,18 +30545,7 @@
           <w:sz w:val="24"/>
           <w:szCs w:val="24"/>
         </w:rPr>
-        <w:t xml:space="preserve"> </w:t>
-      </w:r>
-      <w:r>
-        <w:rPr>
-          <w:rFonts w:ascii="Times New Roman" w:hAnsi="Times New Roman"/>
-          <w:bCs/>
-          <w:color w:val="000000"/>
-          <w:sz w:val="24"/>
-          <w:szCs w:val="24"/>
-        </w:rPr>
-        <w:lastRenderedPageBreak/>
-        <w:t xml:space="preserve">de las TIC: </w:t>
+        <w:t xml:space="preserve"> de las TIC: </w:t>
       </w:r>
       <w:r>
         <w:rPr>
@@ -30959,7 +31122,7 @@
               <w:sz w:val="24"/>
               <w:szCs w:val="24"/>
             </w:rPr>
-            <w:instrText xml:space="preserve"> CITATION Iña04 \l 10250 </w:instrText>
+            <w:instrText xml:space="preserve">CITATION Iña04 \l 10250 </w:instrText>
           </w:r>
           <w:r>
             <w:rPr>
@@ -30979,7 +31142,7 @@
               <w:sz w:val="24"/>
               <w:szCs w:val="24"/>
             </w:rPr>
-            <w:t>(Iñarritu Pérez, Cruz Licea, &amp; Morán Álvarez, 2004)</w:t>
+            <w:t>(Iñarritu, Cruz, &amp; Morán, 2004)</w:t>
           </w:r>
           <w:r>
             <w:rPr>
@@ -31155,7 +31318,19 @@
           <w:sz w:val="24"/>
           <w:szCs w:val="24"/>
         </w:rPr>
-        <w:t>entrenados debiéndose aplicar individualmente y, por consiguiente, aumento en el costo y en el</w:t>
+        <w:t xml:space="preserve">entrenados debiéndose aplicar individualmente y, por consiguiente, </w:t>
+      </w:r>
+      <w:bookmarkStart w:id="99" w:name="_GoBack"/>
+      <w:bookmarkEnd w:id="99"/>
+      <w:r>
+        <w:rPr>
+          <w:rFonts w:ascii="Times New Roman" w:hAnsi="Times New Roman"/>
+          <w:bCs/>
+          <w:color w:val="000000"/>
+          <w:sz w:val="24"/>
+          <w:szCs w:val="24"/>
+        </w:rPr>
+        <w:t>aumento en el costo y en el</w:t>
       </w:r>
       <w:r>
         <w:rPr>
@@ -31300,7 +31475,7 @@
               <w:sz w:val="24"/>
               <w:szCs w:val="24"/>
             </w:rPr>
-            <w:instrText xml:space="preserve"> CITATION Iña04 \l 10250 </w:instrText>
+            <w:instrText xml:space="preserve">CITATION Iña04 \l 10250 </w:instrText>
           </w:r>
           <w:r>
             <w:rPr>
@@ -31320,7 +31495,7 @@
               <w:sz w:val="24"/>
               <w:szCs w:val="24"/>
             </w:rPr>
-            <w:t>(Iñarritu Pérez, Cruz Licea, &amp; Morán Álvarez, 2004)</w:t>
+            <w:t>(Iñarritu, Cruz, &amp; Morán, 2004)</w:t>
           </w:r>
           <w:r>
             <w:rPr>
@@ -31394,18 +31569,7 @@
           <w:sz w:val="24"/>
           <w:szCs w:val="24"/>
         </w:rPr>
-        <w:t xml:space="preserve">personas interpretan cada pregunta del cuestionario), la sensibilidad, la especificidad, </w:t>
-      </w:r>
-      <w:r>
-        <w:rPr>
-          <w:rFonts w:ascii="Times New Roman" w:hAnsi="Times New Roman"/>
-          <w:bCs/>
-          <w:color w:val="000000"/>
-          <w:sz w:val="24"/>
-          <w:szCs w:val="24"/>
-        </w:rPr>
-        <w:lastRenderedPageBreak/>
-        <w:t>entre otras</w:t>
+        <w:t>personas interpretan cada pregunta del cuestionario), la sensibilidad, la especificidad, entre otras</w:t>
       </w:r>
       <w:r>
         <w:rPr>
@@ -31518,7 +31682,7 @@
               <w:sz w:val="24"/>
               <w:szCs w:val="24"/>
             </w:rPr>
-            <w:t>(Iñarritu Pérez, Cruz Licea, &amp; Morán Álvarez, 2004)</w:t>
+            <w:t>(Iñarritu, Cruz, &amp; Morán, 2004)</w:t>
           </w:r>
           <w:r>
             <w:rPr>
@@ -31569,15 +31733,14 @@
           <w:szCs w:val="24"/>
         </w:rPr>
       </w:pPr>
-      <w:bookmarkStart w:id="99" w:name="_Toc518555936"/>
-      <w:bookmarkStart w:id="100" w:name="_Toc518555992"/>
-      <w:bookmarkStart w:id="101" w:name="_Toc518556144"/>
-      <w:bookmarkStart w:id="102" w:name="_Toc518556198"/>
-      <w:bookmarkStart w:id="103" w:name="_Toc518556254"/>
-      <w:bookmarkStart w:id="104" w:name="_Toc518556812"/>
-      <w:bookmarkStart w:id="105" w:name="_Toc518667482"/>
-      <w:bookmarkStart w:id="106" w:name="_Toc523867928"/>
-      <w:bookmarkEnd w:id="99"/>
+      <w:bookmarkStart w:id="100" w:name="_Toc518555936"/>
+      <w:bookmarkStart w:id="101" w:name="_Toc518555992"/>
+      <w:bookmarkStart w:id="102" w:name="_Toc518556144"/>
+      <w:bookmarkStart w:id="103" w:name="_Toc518556198"/>
+      <w:bookmarkStart w:id="104" w:name="_Toc518556254"/>
+      <w:bookmarkStart w:id="105" w:name="_Toc518556812"/>
+      <w:bookmarkStart w:id="106" w:name="_Toc518667482"/>
+      <w:bookmarkStart w:id="107" w:name="_Toc523867928"/>
       <w:bookmarkEnd w:id="100"/>
       <w:bookmarkEnd w:id="101"/>
       <w:bookmarkEnd w:id="102"/>
@@ -31585,6 +31748,7 @@
       <w:bookmarkEnd w:id="104"/>
       <w:bookmarkEnd w:id="105"/>
       <w:bookmarkEnd w:id="106"/>
+      <w:bookmarkEnd w:id="107"/>
     </w:p>
     <w:p>
       <w:pPr>
@@ -31607,15 +31771,14 @@
           <w:szCs w:val="24"/>
         </w:rPr>
       </w:pPr>
-      <w:bookmarkStart w:id="107" w:name="_Toc518555937"/>
-      <w:bookmarkStart w:id="108" w:name="_Toc518555993"/>
-      <w:bookmarkStart w:id="109" w:name="_Toc518556145"/>
-      <w:bookmarkStart w:id="110" w:name="_Toc518556199"/>
-      <w:bookmarkStart w:id="111" w:name="_Toc518556255"/>
-      <w:bookmarkStart w:id="112" w:name="_Toc518556813"/>
-      <w:bookmarkStart w:id="113" w:name="_Toc518667483"/>
-      <w:bookmarkStart w:id="114" w:name="_Toc523867929"/>
-      <w:bookmarkEnd w:id="107"/>
+      <w:bookmarkStart w:id="108" w:name="_Toc518555937"/>
+      <w:bookmarkStart w:id="109" w:name="_Toc518555993"/>
+      <w:bookmarkStart w:id="110" w:name="_Toc518556145"/>
+      <w:bookmarkStart w:id="111" w:name="_Toc518556199"/>
+      <w:bookmarkStart w:id="112" w:name="_Toc518556255"/>
+      <w:bookmarkStart w:id="113" w:name="_Toc518556813"/>
+      <w:bookmarkStart w:id="114" w:name="_Toc518667483"/>
+      <w:bookmarkStart w:id="115" w:name="_Toc523867929"/>
       <w:bookmarkEnd w:id="108"/>
       <w:bookmarkEnd w:id="109"/>
       <w:bookmarkEnd w:id="110"/>
@@ -31623,6 +31786,7 @@
       <w:bookmarkEnd w:id="112"/>
       <w:bookmarkEnd w:id="113"/>
       <w:bookmarkEnd w:id="114"/>
+      <w:bookmarkEnd w:id="115"/>
     </w:p>
     <w:p>
       <w:pPr>
@@ -31632,7 +31796,7 @@
           <w:numId w:val="10"/>
         </w:numPr>
       </w:pPr>
-      <w:bookmarkStart w:id="115" w:name="_Toc523867930"/>
+      <w:bookmarkStart w:id="116" w:name="_Toc523867930"/>
       <w:proofErr w:type="spellStart"/>
       <w:r>
         <w:t>Eating</w:t>
@@ -31649,7 +31813,7 @@
       <w:r>
         <w:t xml:space="preserve"> Test (EAT)</w:t>
       </w:r>
-      <w:bookmarkEnd w:id="115"/>
+      <w:bookmarkEnd w:id="116"/>
     </w:p>
     <w:p>
       <w:pPr>
@@ -32193,7 +32357,7 @@
               <w:sz w:val="24"/>
               <w:szCs w:val="24"/>
             </w:rPr>
-            <w:instrText xml:space="preserve"> CITATION Iña04 \l 10250 </w:instrText>
+            <w:instrText xml:space="preserve">CITATION Iña04 \l 10250 </w:instrText>
           </w:r>
           <w:r>
             <w:rPr>
@@ -32213,7 +32377,7 @@
               <w:sz w:val="24"/>
               <w:szCs w:val="24"/>
             </w:rPr>
-            <w:t>(Iñarritu Pérez, Cruz Licea, &amp; Morán Álvarez, 2004)</w:t>
+            <w:t>(Iñarritu, Cruz, &amp; Morán, 2004)</w:t>
           </w:r>
           <w:r>
             <w:rPr>
@@ -32574,7 +32738,7 @@
               <w:sz w:val="24"/>
               <w:szCs w:val="24"/>
             </w:rPr>
-            <w:instrText xml:space="preserve"> CITATION Iña04 \l 10250 </w:instrText>
+            <w:instrText xml:space="preserve">CITATION Iña04 \l 10250 </w:instrText>
           </w:r>
           <w:r>
             <w:rPr>
@@ -32594,7 +32758,7 @@
               <w:sz w:val="24"/>
               <w:szCs w:val="24"/>
             </w:rPr>
-            <w:t>(Iñarritu Pérez, Cruz Licea, &amp; Morán Álvarez, 2004)</w:t>
+            <w:t>(Iñarritu, Cruz, &amp; Morán, 2004)</w:t>
           </w:r>
           <w:r>
             <w:rPr>
@@ -32646,7 +32810,6 @@
           <w:color w:val="000000"/>
           <w:szCs w:val="24"/>
         </w:rPr>
-        <w:lastRenderedPageBreak/>
         <w:t>Recomendaciones</w:t>
       </w:r>
     </w:p>
@@ -32693,6 +32856,7 @@
           <w:sz w:val="24"/>
           <w:szCs w:val="24"/>
         </w:rPr>
+        <w:lastRenderedPageBreak/>
         <w:t>El EAT puede utilizarse como un índice de la severidad de las preocupaciones</w:t>
       </w:r>
       <w:r>
@@ -32942,7 +33106,7 @@
               <w:sz w:val="24"/>
               <w:szCs w:val="24"/>
             </w:rPr>
-            <w:t>(Iñarritu Pérez, Cruz Licea, &amp; Morán Álvarez, 2004)</w:t>
+            <w:t>(Iñarritu, Cruz, &amp; Morán, 2004)</w:t>
           </w:r>
           <w:r>
             <w:rPr>
@@ -32983,7 +33147,7 @@
           <w:numId w:val="10"/>
         </w:numPr>
       </w:pPr>
-      <w:bookmarkStart w:id="116" w:name="_Toc523867931"/>
+      <w:bookmarkStart w:id="117" w:name="_Toc523867931"/>
       <w:proofErr w:type="spellStart"/>
       <w:r>
         <w:t>Eating</w:t>
@@ -33008,7 +33172,7 @@
       <w:r>
         <w:t xml:space="preserve"> (EDI)</w:t>
       </w:r>
-      <w:bookmarkEnd w:id="116"/>
+      <w:bookmarkEnd w:id="117"/>
     </w:p>
     <w:p>
       <w:pPr>
@@ -33306,7 +33470,7 @@
               <w:sz w:val="24"/>
               <w:szCs w:val="24"/>
             </w:rPr>
-            <w:instrText xml:space="preserve"> CITATION Iña04 \l 10250 </w:instrText>
+            <w:instrText xml:space="preserve">CITATION Iña04 \l 10250 </w:instrText>
           </w:r>
           <w:r>
             <w:rPr>
@@ -33326,7 +33490,7 @@
               <w:sz w:val="24"/>
               <w:szCs w:val="24"/>
             </w:rPr>
-            <w:t>(Iñarritu Pérez, Cruz Licea, &amp; Morán Álvarez, 2004)</w:t>
+            <w:t>(Iñarritu, Cruz, &amp; Morán, 2004)</w:t>
           </w:r>
           <w:r>
             <w:rPr>
@@ -33506,7 +33670,47 @@
           <w:sz w:val="24"/>
           <w:szCs w:val="24"/>
         </w:rPr>
-        <w:t xml:space="preserve">global. La puntuación total máxima de este </w:t>
+        <w:t>global. La puntuación total máxima de este cuestionario es de 192, el punto de corte es arriba de</w:t>
+      </w:r>
+      <w:r>
+        <w:rPr>
+          <w:rFonts w:ascii="Times New Roman" w:hAnsi="Times New Roman"/>
+          <w:bCs/>
+          <w:color w:val="000000"/>
+          <w:sz w:val="24"/>
+          <w:szCs w:val="24"/>
+        </w:rPr>
+        <w:t xml:space="preserve"> </w:t>
+      </w:r>
+      <w:r>
+        <w:rPr>
+          <w:rFonts w:ascii="Times New Roman" w:hAnsi="Times New Roman"/>
+          <w:bCs/>
+          <w:color w:val="000000"/>
+          <w:sz w:val="24"/>
+          <w:szCs w:val="24"/>
+        </w:rPr>
+        <w:t>42 puntos en las ocho subescalas originales para diagnosticar un TCA. Algunos autores</w:t>
+      </w:r>
+      <w:r>
+        <w:rPr>
+          <w:rFonts w:ascii="Times New Roman" w:hAnsi="Times New Roman"/>
+          <w:bCs/>
+          <w:color w:val="000000"/>
+          <w:sz w:val="24"/>
+          <w:szCs w:val="24"/>
+        </w:rPr>
+        <w:t xml:space="preserve"> </w:t>
+      </w:r>
+      <w:r>
+        <w:rPr>
+          <w:rFonts w:ascii="Times New Roman" w:hAnsi="Times New Roman"/>
+          <w:bCs/>
+          <w:color w:val="000000"/>
+          <w:sz w:val="24"/>
+          <w:szCs w:val="24"/>
+        </w:rPr>
+        <w:t xml:space="preserve">argumentan que la especificidad del EDI es baja, ya que no se puede diferenciar </w:t>
       </w:r>
       <w:r>
         <w:rPr>
@@ -33517,47 +33721,7 @@
           <w:szCs w:val="24"/>
         </w:rPr>
         <w:lastRenderedPageBreak/>
-        <w:t>cuestionario es de 192, el punto de corte es arriba de</w:t>
-      </w:r>
-      <w:r>
-        <w:rPr>
-          <w:rFonts w:ascii="Times New Roman" w:hAnsi="Times New Roman"/>
-          <w:bCs/>
-          <w:color w:val="000000"/>
-          <w:sz w:val="24"/>
-          <w:szCs w:val="24"/>
-        </w:rPr>
-        <w:t xml:space="preserve"> </w:t>
-      </w:r>
-      <w:r>
-        <w:rPr>
-          <w:rFonts w:ascii="Times New Roman" w:hAnsi="Times New Roman"/>
-          <w:bCs/>
-          <w:color w:val="000000"/>
-          <w:sz w:val="24"/>
-          <w:szCs w:val="24"/>
-        </w:rPr>
-        <w:t>42 puntos en las ocho subescalas originales para diagnosticar un TCA. Algunos autores</w:t>
-      </w:r>
-      <w:r>
-        <w:rPr>
-          <w:rFonts w:ascii="Times New Roman" w:hAnsi="Times New Roman"/>
-          <w:bCs/>
-          <w:color w:val="000000"/>
-          <w:sz w:val="24"/>
-          <w:szCs w:val="24"/>
-        </w:rPr>
-        <w:t xml:space="preserve"> </w:t>
-      </w:r>
-      <w:r>
-        <w:rPr>
-          <w:rFonts w:ascii="Times New Roman" w:hAnsi="Times New Roman"/>
-          <w:bCs/>
-          <w:color w:val="000000"/>
-          <w:sz w:val="24"/>
-          <w:szCs w:val="24"/>
-        </w:rPr>
-        <w:t>argumentan que la especificidad del EDI es baja, ya que no se puede diferenciar adecuadamente a</w:t>
+        <w:t>adecuadamente a</w:t>
       </w:r>
       <w:r>
         <w:rPr>
@@ -33820,7 +33984,7 @@
               <w:sz w:val="24"/>
               <w:szCs w:val="24"/>
             </w:rPr>
-            <w:instrText xml:space="preserve"> CITATION Iña04 \l 10250 </w:instrText>
+            <w:instrText xml:space="preserve">CITATION Iña04 \l 10250 </w:instrText>
           </w:r>
           <w:r>
             <w:rPr>
@@ -33840,7 +34004,7 @@
               <w:sz w:val="24"/>
               <w:szCs w:val="24"/>
             </w:rPr>
-            <w:t>(Iñarritu Pérez, Cruz Licea, &amp; Morán Álvarez, 2004)</w:t>
+            <w:t>(Iñarritu, Cruz, &amp; Morán, 2004)</w:t>
           </w:r>
           <w:r>
             <w:rPr>
@@ -34061,7 +34225,7 @@
               <w:sz w:val="24"/>
               <w:szCs w:val="24"/>
             </w:rPr>
-            <w:t>(Iñarritu Pérez, Cruz Licea, &amp; Morán Álvarez, 2004)</w:t>
+            <w:t>(Iñarritu, Cruz, &amp; Morán, 2004)</w:t>
           </w:r>
           <w:r>
             <w:rPr>
@@ -34106,11 +34270,11 @@
           <w:color w:val="000000"/>
         </w:rPr>
       </w:pPr>
-      <w:bookmarkStart w:id="117" w:name="_Toc523867932"/>
+      <w:bookmarkStart w:id="118" w:name="_Toc523867932"/>
       <w:r>
         <w:t>SCOFF</w:t>
       </w:r>
-      <w:bookmarkEnd w:id="117"/>
+      <w:bookmarkEnd w:id="118"/>
     </w:p>
     <w:p>
       <w:pPr>
@@ -34296,7 +34460,7 @@
               <w:sz w:val="24"/>
               <w:szCs w:val="24"/>
             </w:rPr>
-            <w:instrText xml:space="preserve"> CITATION Iña04 \l 10250 </w:instrText>
+            <w:instrText xml:space="preserve">CITATION Iña04 \l 10250 </w:instrText>
           </w:r>
           <w:r>
             <w:rPr>
@@ -34316,7 +34480,7 @@
               <w:sz w:val="24"/>
               <w:szCs w:val="24"/>
             </w:rPr>
-            <w:t>(Iñarritu Pérez, Cruz Licea, &amp; Morán Álvarez, 2004)</w:t>
+            <w:t>(Iñarritu, Cruz, &amp; Morán, 2004)</w:t>
           </w:r>
           <w:r>
             <w:rPr>
@@ -34414,7 +34578,6 @@
           <w:sz w:val="24"/>
           <w:szCs w:val="24"/>
         </w:rPr>
-        <w:lastRenderedPageBreak/>
         <w:t xml:space="preserve">Se da un punto para cada respuesta positiva en las cinco preguntas, una puntuación </w:t>
       </w:r>
       <w:r>
@@ -34518,7 +34681,7 @@
               <w:sz w:val="24"/>
               <w:szCs w:val="24"/>
             </w:rPr>
-            <w:instrText xml:space="preserve"> CITATION Iña04 \l 10250 </w:instrText>
+            <w:instrText xml:space="preserve">CITATION Iña04 \l 10250 </w:instrText>
           </w:r>
           <w:r>
             <w:rPr>
@@ -34538,7 +34701,7 @@
               <w:sz w:val="24"/>
               <w:szCs w:val="24"/>
             </w:rPr>
-            <w:t>(Iñarritu Pérez, Cruz Licea, &amp; Morán Álvarez, 2004)</w:t>
+            <w:t>(Iñarritu, Cruz, &amp; Morán, 2004)</w:t>
           </w:r>
           <w:r>
             <w:rPr>
@@ -34779,7 +34942,7 @@
               <w:sz w:val="24"/>
               <w:szCs w:val="24"/>
             </w:rPr>
-            <w:t>(Iñarritu Pérez, Cruz Licea, &amp; Morán Álvarez, 2004)</w:t>
+            <w:t>(Iñarritu, Cruz, &amp; Morán, 2004)</w:t>
           </w:r>
           <w:r>
             <w:rPr>
@@ -34817,11 +34980,11 @@
       <w:r>
         <w:t xml:space="preserve"> </w:t>
       </w:r>
-      <w:bookmarkStart w:id="118" w:name="_Toc523867933"/>
+      <w:bookmarkStart w:id="119" w:name="_Toc523867933"/>
       <w:r>
         <w:t>Instituciones educativas en Lima Metropolitana</w:t>
       </w:r>
-      <w:bookmarkEnd w:id="118"/>
+      <w:bookmarkEnd w:id="119"/>
     </w:p>
     <w:p>
       <w:pPr>
@@ -35615,12 +35778,11 @@
           <w:szCs w:val="24"/>
         </w:rPr>
       </w:pPr>
-      <w:bookmarkStart w:id="119" w:name="_Toc518426107"/>
+      <w:bookmarkStart w:id="120" w:name="_Toc518426107"/>
       <w:r>
         <w:rPr>
           <w:b/>
         </w:rPr>
-        <w:lastRenderedPageBreak/>
         <w:t xml:space="preserve">Tabla </w:t>
       </w:r>
       <w:r>
@@ -35663,7 +35825,7 @@
       <w:r>
         <w:t xml:space="preserve"> Cronología de normas legales asociadas a la privatización educativa.</w:t>
       </w:r>
-      <w:bookmarkEnd w:id="119"/>
+      <w:bookmarkEnd w:id="120"/>
     </w:p>
     <w:tbl>
       <w:tblPr>
@@ -36279,6 +36441,7 @@
                 <w:sz w:val="20"/>
                 <w:szCs w:val="20"/>
               </w:rPr>
+              <w:lastRenderedPageBreak/>
               <w:t>1996</w:t>
             </w:r>
           </w:p>
@@ -37191,14 +37354,13 @@
         </w:rPr>
       </w:pPr>
       <w:r>
-        <w:lastRenderedPageBreak/>
         <w:t xml:space="preserve"> </w:t>
       </w:r>
-      <w:bookmarkStart w:id="120" w:name="_Toc523867934"/>
+      <w:bookmarkStart w:id="121" w:name="_Toc523867934"/>
       <w:r>
         <w:t>Gamificación</w:t>
       </w:r>
-      <w:bookmarkEnd w:id="120"/>
+      <w:bookmarkEnd w:id="121"/>
     </w:p>
     <w:p>
       <w:pPr>
@@ -37821,15 +37983,14 @@
           <w:szCs w:val="26"/>
         </w:rPr>
       </w:pPr>
-      <w:bookmarkStart w:id="121" w:name="_Toc518555943"/>
-      <w:bookmarkStart w:id="122" w:name="_Toc518555999"/>
-      <w:bookmarkStart w:id="123" w:name="_Toc518556151"/>
-      <w:bookmarkStart w:id="124" w:name="_Toc518556205"/>
-      <w:bookmarkStart w:id="125" w:name="_Toc518556261"/>
-      <w:bookmarkStart w:id="126" w:name="_Toc518556819"/>
-      <w:bookmarkStart w:id="127" w:name="_Toc518667489"/>
-      <w:bookmarkStart w:id="128" w:name="_Toc523867935"/>
-      <w:bookmarkEnd w:id="121"/>
+      <w:bookmarkStart w:id="122" w:name="_Toc518555943"/>
+      <w:bookmarkStart w:id="123" w:name="_Toc518555999"/>
+      <w:bookmarkStart w:id="124" w:name="_Toc518556151"/>
+      <w:bookmarkStart w:id="125" w:name="_Toc518556205"/>
+      <w:bookmarkStart w:id="126" w:name="_Toc518556261"/>
+      <w:bookmarkStart w:id="127" w:name="_Toc518556819"/>
+      <w:bookmarkStart w:id="128" w:name="_Toc518667489"/>
+      <w:bookmarkStart w:id="129" w:name="_Toc523867935"/>
       <w:bookmarkEnd w:id="122"/>
       <w:bookmarkEnd w:id="123"/>
       <w:bookmarkEnd w:id="124"/>
@@ -37837,6 +37998,7 @@
       <w:bookmarkEnd w:id="126"/>
       <w:bookmarkEnd w:id="127"/>
       <w:bookmarkEnd w:id="128"/>
+      <w:bookmarkEnd w:id="129"/>
     </w:p>
     <w:p>
       <w:pPr>
@@ -37859,15 +38021,14 @@
           <w:szCs w:val="26"/>
         </w:rPr>
       </w:pPr>
-      <w:bookmarkStart w:id="129" w:name="_Toc518555944"/>
-      <w:bookmarkStart w:id="130" w:name="_Toc518556000"/>
-      <w:bookmarkStart w:id="131" w:name="_Toc518556152"/>
-      <w:bookmarkStart w:id="132" w:name="_Toc518556206"/>
-      <w:bookmarkStart w:id="133" w:name="_Toc518556262"/>
-      <w:bookmarkStart w:id="134" w:name="_Toc518556820"/>
-      <w:bookmarkStart w:id="135" w:name="_Toc518667490"/>
-      <w:bookmarkStart w:id="136" w:name="_Toc523867936"/>
-      <w:bookmarkEnd w:id="129"/>
+      <w:bookmarkStart w:id="130" w:name="_Toc518555944"/>
+      <w:bookmarkStart w:id="131" w:name="_Toc518556000"/>
+      <w:bookmarkStart w:id="132" w:name="_Toc518556152"/>
+      <w:bookmarkStart w:id="133" w:name="_Toc518556206"/>
+      <w:bookmarkStart w:id="134" w:name="_Toc518556262"/>
+      <w:bookmarkStart w:id="135" w:name="_Toc518556820"/>
+      <w:bookmarkStart w:id="136" w:name="_Toc518667490"/>
+      <w:bookmarkStart w:id="137" w:name="_Toc523867936"/>
       <w:bookmarkEnd w:id="130"/>
       <w:bookmarkEnd w:id="131"/>
       <w:bookmarkEnd w:id="132"/>
@@ -37875,6 +38036,7 @@
       <w:bookmarkEnd w:id="134"/>
       <w:bookmarkEnd w:id="135"/>
       <w:bookmarkEnd w:id="136"/>
+      <w:bookmarkEnd w:id="137"/>
     </w:p>
     <w:p>
       <w:pPr>
@@ -37888,11 +38050,11 @@
           <w:color w:val="000000"/>
         </w:rPr>
       </w:pPr>
-      <w:bookmarkStart w:id="137" w:name="_Toc523867937"/>
+      <w:bookmarkStart w:id="138" w:name="_Toc523867937"/>
       <w:r>
         <w:t>Elementos de la Gamificación</w:t>
       </w:r>
-      <w:bookmarkEnd w:id="137"/>
+      <w:bookmarkEnd w:id="138"/>
     </w:p>
     <w:p>
       <w:pPr>
@@ -38087,7 +38249,7 @@
           <w:szCs w:val="24"/>
         </w:rPr>
       </w:pPr>
-      <w:bookmarkStart w:id="138" w:name="_Toc518426088"/>
+      <w:bookmarkStart w:id="139" w:name="_Toc518426088"/>
       <w:r>
         <w:rPr>
           <w:b/>
@@ -38167,7 +38329,7 @@
       <w:r>
         <w:t>, http://blogs.icemd.com/blog-gamificacion-wanna-play-/la-jerarquia-de-los-elementos-de-juego-en-la-gamificacion/</w:t>
       </w:r>
-      <w:bookmarkEnd w:id="138"/>
+      <w:bookmarkEnd w:id="139"/>
     </w:p>
     <w:p>
       <w:pPr>
@@ -38212,168 +38374,178 @@
           <w:sz w:val="24"/>
           <w:szCs w:val="24"/>
         </w:rPr>
+        <w:t>Entendemos por mecánicas a los componentes básicos del juego, sus reglas, su motor</w:t>
+      </w:r>
+      <w:r>
+        <w:rPr>
+          <w:rFonts w:ascii="Times New Roman" w:hAnsi="Times New Roman"/>
+          <w:bCs/>
+          <w:color w:val="000000"/>
+          <w:sz w:val="24"/>
+          <w:szCs w:val="24"/>
+        </w:rPr>
+        <w:t xml:space="preserve"> </w:t>
+      </w:r>
+      <w:r>
+        <w:rPr>
+          <w:rFonts w:ascii="Times New Roman" w:hAnsi="Times New Roman"/>
+          <w:bCs/>
+          <w:color w:val="000000"/>
+          <w:sz w:val="24"/>
+          <w:szCs w:val="24"/>
+        </w:rPr>
+        <w:t>y su funcionamiento, por otro lado</w:t>
+      </w:r>
+      <w:r>
+        <w:rPr>
+          <w:rFonts w:ascii="Times New Roman" w:hAnsi="Times New Roman"/>
+          <w:bCs/>
+          <w:color w:val="000000"/>
+          <w:sz w:val="24"/>
+          <w:szCs w:val="24"/>
+        </w:rPr>
+        <w:t>,</w:t>
+      </w:r>
+      <w:r>
+        <w:rPr>
+          <w:rFonts w:ascii="Times New Roman" w:hAnsi="Times New Roman"/>
+          <w:bCs/>
+          <w:color w:val="000000"/>
+          <w:sz w:val="24"/>
+          <w:szCs w:val="24"/>
+        </w:rPr>
+        <w:t xml:space="preserve"> las dinámicas son la forma en que se ponen en marcha</w:t>
+      </w:r>
+      <w:r>
+        <w:rPr>
+          <w:rFonts w:ascii="Times New Roman" w:hAnsi="Times New Roman"/>
+          <w:bCs/>
+          <w:color w:val="000000"/>
+          <w:sz w:val="24"/>
+          <w:szCs w:val="24"/>
+        </w:rPr>
+        <w:t xml:space="preserve"> las mecánicas y son</w:t>
+      </w:r>
+      <w:r>
+        <w:rPr>
+          <w:rFonts w:ascii="Times New Roman" w:hAnsi="Times New Roman"/>
+          <w:bCs/>
+          <w:color w:val="000000"/>
+          <w:sz w:val="24"/>
+          <w:szCs w:val="24"/>
+        </w:rPr>
+        <w:t xml:space="preserve"> determinan</w:t>
+      </w:r>
+      <w:r>
+        <w:rPr>
+          <w:rFonts w:ascii="Times New Roman" w:hAnsi="Times New Roman"/>
+          <w:bCs/>
+          <w:color w:val="000000"/>
+          <w:sz w:val="24"/>
+          <w:szCs w:val="24"/>
+        </w:rPr>
+        <w:t xml:space="preserve">tes en el comportamiento de las personas </w:t>
+      </w:r>
+      <w:r>
+        <w:rPr>
+          <w:rFonts w:ascii="Times New Roman" w:hAnsi="Times New Roman"/>
+          <w:bCs/>
+          <w:color w:val="000000"/>
+          <w:sz w:val="24"/>
+          <w:szCs w:val="24"/>
+        </w:rPr>
+        <w:t>y están relacionadas</w:t>
+      </w:r>
+      <w:r>
+        <w:rPr>
+          <w:rFonts w:ascii="Times New Roman" w:hAnsi="Times New Roman"/>
+          <w:bCs/>
+          <w:color w:val="000000"/>
+          <w:sz w:val="24"/>
+          <w:szCs w:val="24"/>
+        </w:rPr>
+        <w:t xml:space="preserve"> </w:t>
+      </w:r>
+      <w:r>
+        <w:rPr>
+          <w:rFonts w:ascii="Times New Roman" w:hAnsi="Times New Roman"/>
+          <w:bCs/>
+          <w:color w:val="000000"/>
+          <w:sz w:val="24"/>
+          <w:szCs w:val="24"/>
+        </w:rPr>
+        <w:t xml:space="preserve">con la motivación </w:t>
+      </w:r>
+      <w:r>
+        <w:rPr>
+          <w:rFonts w:ascii="Times New Roman" w:hAnsi="Times New Roman"/>
+          <w:bCs/>
+          <w:color w:val="000000"/>
+          <w:sz w:val="24"/>
+          <w:szCs w:val="24"/>
+        </w:rPr>
+        <w:t>de los mismos</w:t>
+      </w:r>
+      <w:r>
+        <w:rPr>
+          <w:rFonts w:ascii="Times New Roman" w:hAnsi="Times New Roman"/>
+          <w:bCs/>
+          <w:color w:val="000000"/>
+          <w:sz w:val="24"/>
+          <w:szCs w:val="24"/>
+        </w:rPr>
+        <w:t>. Por último, los componentes son los recursos</w:t>
+      </w:r>
+      <w:r>
+        <w:rPr>
+          <w:rFonts w:ascii="Times New Roman" w:hAnsi="Times New Roman"/>
+          <w:bCs/>
+          <w:color w:val="000000"/>
+          <w:sz w:val="24"/>
+          <w:szCs w:val="24"/>
+        </w:rPr>
+        <w:t xml:space="preserve"> </w:t>
+      </w:r>
+      <w:r>
+        <w:rPr>
+          <w:rFonts w:ascii="Times New Roman" w:hAnsi="Times New Roman"/>
+          <w:bCs/>
+          <w:color w:val="000000"/>
+          <w:sz w:val="24"/>
+          <w:szCs w:val="24"/>
+        </w:rPr>
+        <w:t>con los que contamos y las herramientas que utilizamos para diseñar una actividad en la</w:t>
+      </w:r>
+      <w:r>
+        <w:rPr>
+          <w:rFonts w:ascii="Times New Roman" w:hAnsi="Times New Roman"/>
+          <w:bCs/>
+          <w:color w:val="000000"/>
+          <w:sz w:val="24"/>
+          <w:szCs w:val="24"/>
+        </w:rPr>
+        <w:t xml:space="preserve"> </w:t>
+      </w:r>
+      <w:r>
+        <w:rPr>
+          <w:rFonts w:ascii="Times New Roman" w:hAnsi="Times New Roman"/>
+          <w:bCs/>
+          <w:color w:val="000000"/>
+          <w:sz w:val="24"/>
+          <w:szCs w:val="24"/>
+        </w:rPr>
+        <w:t xml:space="preserve">práctica de la gamificación. En las siguientes tablas presentamos </w:t>
+      </w:r>
+      <w:r>
+        <w:rPr>
+          <w:rFonts w:ascii="Times New Roman" w:hAnsi="Times New Roman"/>
+          <w:bCs/>
+          <w:color w:val="000000"/>
+          <w:sz w:val="24"/>
+          <w:szCs w:val="24"/>
+        </w:rPr>
         <w:lastRenderedPageBreak/>
-        <w:t>Entendemos por mecánicas a los componentes básicos del juego, sus reglas, su motor</w:t>
-      </w:r>
-      <w:r>
-        <w:rPr>
-          <w:rFonts w:ascii="Times New Roman" w:hAnsi="Times New Roman"/>
-          <w:bCs/>
-          <w:color w:val="000000"/>
-          <w:sz w:val="24"/>
-          <w:szCs w:val="24"/>
-        </w:rPr>
-        <w:t xml:space="preserve"> </w:t>
-      </w:r>
-      <w:r>
-        <w:rPr>
-          <w:rFonts w:ascii="Times New Roman" w:hAnsi="Times New Roman"/>
-          <w:bCs/>
-          <w:color w:val="000000"/>
-          <w:sz w:val="24"/>
-          <w:szCs w:val="24"/>
-        </w:rPr>
-        <w:t>y su funcionamiento, por otro lado</w:t>
-      </w:r>
-      <w:r>
-        <w:rPr>
-          <w:rFonts w:ascii="Times New Roman" w:hAnsi="Times New Roman"/>
-          <w:bCs/>
-          <w:color w:val="000000"/>
-          <w:sz w:val="24"/>
-          <w:szCs w:val="24"/>
-        </w:rPr>
-        <w:t>,</w:t>
-      </w:r>
-      <w:r>
-        <w:rPr>
-          <w:rFonts w:ascii="Times New Roman" w:hAnsi="Times New Roman"/>
-          <w:bCs/>
-          <w:color w:val="000000"/>
-          <w:sz w:val="24"/>
-          <w:szCs w:val="24"/>
-        </w:rPr>
-        <w:t xml:space="preserve"> las dinámicas son la forma en que se ponen en marcha</w:t>
-      </w:r>
-      <w:r>
-        <w:rPr>
-          <w:rFonts w:ascii="Times New Roman" w:hAnsi="Times New Roman"/>
-          <w:bCs/>
-          <w:color w:val="000000"/>
-          <w:sz w:val="24"/>
-          <w:szCs w:val="24"/>
-        </w:rPr>
-        <w:t xml:space="preserve"> las mecánicas y son</w:t>
-      </w:r>
-      <w:r>
-        <w:rPr>
-          <w:rFonts w:ascii="Times New Roman" w:hAnsi="Times New Roman"/>
-          <w:bCs/>
-          <w:color w:val="000000"/>
-          <w:sz w:val="24"/>
-          <w:szCs w:val="24"/>
-        </w:rPr>
-        <w:t xml:space="preserve"> determinan</w:t>
-      </w:r>
-      <w:r>
-        <w:rPr>
-          <w:rFonts w:ascii="Times New Roman" w:hAnsi="Times New Roman"/>
-          <w:bCs/>
-          <w:color w:val="000000"/>
-          <w:sz w:val="24"/>
-          <w:szCs w:val="24"/>
-        </w:rPr>
-        <w:t xml:space="preserve">tes en el comportamiento de las personas </w:t>
-      </w:r>
-      <w:r>
-        <w:rPr>
-          <w:rFonts w:ascii="Times New Roman" w:hAnsi="Times New Roman"/>
-          <w:bCs/>
-          <w:color w:val="000000"/>
-          <w:sz w:val="24"/>
-          <w:szCs w:val="24"/>
-        </w:rPr>
-        <w:t>y están relacionadas</w:t>
-      </w:r>
-      <w:r>
-        <w:rPr>
-          <w:rFonts w:ascii="Times New Roman" w:hAnsi="Times New Roman"/>
-          <w:bCs/>
-          <w:color w:val="000000"/>
-          <w:sz w:val="24"/>
-          <w:szCs w:val="24"/>
-        </w:rPr>
-        <w:t xml:space="preserve"> </w:t>
-      </w:r>
-      <w:r>
-        <w:rPr>
-          <w:rFonts w:ascii="Times New Roman" w:hAnsi="Times New Roman"/>
-          <w:bCs/>
-          <w:color w:val="000000"/>
-          <w:sz w:val="24"/>
-          <w:szCs w:val="24"/>
-        </w:rPr>
-        <w:t xml:space="preserve">con la motivación </w:t>
-      </w:r>
-      <w:r>
-        <w:rPr>
-          <w:rFonts w:ascii="Times New Roman" w:hAnsi="Times New Roman"/>
-          <w:bCs/>
-          <w:color w:val="000000"/>
-          <w:sz w:val="24"/>
-          <w:szCs w:val="24"/>
-        </w:rPr>
-        <w:t>de los mismos</w:t>
-      </w:r>
-      <w:r>
-        <w:rPr>
-          <w:rFonts w:ascii="Times New Roman" w:hAnsi="Times New Roman"/>
-          <w:bCs/>
-          <w:color w:val="000000"/>
-          <w:sz w:val="24"/>
-          <w:szCs w:val="24"/>
-        </w:rPr>
-        <w:t>. Por último, los componentes son los recursos</w:t>
-      </w:r>
-      <w:r>
-        <w:rPr>
-          <w:rFonts w:ascii="Times New Roman" w:hAnsi="Times New Roman"/>
-          <w:bCs/>
-          <w:color w:val="000000"/>
-          <w:sz w:val="24"/>
-          <w:szCs w:val="24"/>
-        </w:rPr>
-        <w:t xml:space="preserve"> </w:t>
-      </w:r>
-      <w:r>
-        <w:rPr>
-          <w:rFonts w:ascii="Times New Roman" w:hAnsi="Times New Roman"/>
-          <w:bCs/>
-          <w:color w:val="000000"/>
-          <w:sz w:val="24"/>
-          <w:szCs w:val="24"/>
-        </w:rPr>
-        <w:t>con los que contamos y las herramientas que utilizamos para diseñar una actividad en la</w:t>
-      </w:r>
-      <w:r>
-        <w:rPr>
-          <w:rFonts w:ascii="Times New Roman" w:hAnsi="Times New Roman"/>
-          <w:bCs/>
-          <w:color w:val="000000"/>
-          <w:sz w:val="24"/>
-          <w:szCs w:val="24"/>
-        </w:rPr>
-        <w:t xml:space="preserve"> </w:t>
-      </w:r>
-      <w:r>
-        <w:rPr>
-          <w:rFonts w:ascii="Times New Roman" w:hAnsi="Times New Roman"/>
-          <w:bCs/>
-          <w:color w:val="000000"/>
-          <w:sz w:val="24"/>
-          <w:szCs w:val="24"/>
-        </w:rPr>
-        <w:t>práctica de la gamificación. En las siguientes tablas presentamos ejemplos de dinámicas,</w:t>
+        <w:t>ejemplos de dinámicas,</w:t>
       </w:r>
       <w:r>
         <w:rPr>
@@ -38594,7 +38766,6 @@
           <w:noProof/>
           <w:lang w:val="en-US"/>
         </w:rPr>
-        <w:lastRenderedPageBreak/>
         <w:drawing>
           <wp:inline distT="0" distB="0" distL="0" distR="0" wp14:anchorId="6EF643EE" wp14:editId="7898E33D">
             <wp:extent cx="4733925" cy="1628775"/>
@@ -38720,11 +38891,12 @@
           <w:szCs w:val="24"/>
         </w:rPr>
       </w:pPr>
-      <w:bookmarkStart w:id="139" w:name="_Toc518426089"/>
+      <w:bookmarkStart w:id="140" w:name="_Toc518426089"/>
       <w:r>
         <w:rPr>
           <w:b/>
         </w:rPr>
+        <w:lastRenderedPageBreak/>
         <w:t xml:space="preserve">Ilustración </w:t>
       </w:r>
       <w:r>
@@ -38778,7 +38950,7 @@
       <w:r>
         <w:t>: El uso de los elementos del juego en la enseñanza de español.</w:t>
       </w:r>
-      <w:bookmarkEnd w:id="139"/>
+      <w:bookmarkEnd w:id="140"/>
     </w:p>
     <w:p>
       <w:pPr>
@@ -38805,11 +38977,11 @@
           <w:numId w:val="10"/>
         </w:numPr>
       </w:pPr>
-      <w:bookmarkStart w:id="140" w:name="_Toc523867938"/>
+      <w:bookmarkStart w:id="141" w:name="_Toc523867938"/>
       <w:r>
         <w:t>Tipos de jugadores</w:t>
       </w:r>
-      <w:bookmarkEnd w:id="140"/>
+      <w:bookmarkEnd w:id="141"/>
     </w:p>
     <w:p>
       <w:pPr>
@@ -39075,7 +39247,6 @@
           <w:szCs w:val="24"/>
           <w:u w:val="single"/>
         </w:rPr>
-        <w:lastRenderedPageBreak/>
         <w:t>Triunfadores</w:t>
       </w:r>
       <w:r>
@@ -39242,11 +39413,11 @@
           <w:color w:val="000000"/>
         </w:rPr>
       </w:pPr>
-      <w:bookmarkStart w:id="141" w:name="_Toc523867939"/>
+      <w:bookmarkStart w:id="142" w:name="_Toc523867939"/>
       <w:r>
         <w:t>Tipos de Gamificación</w:t>
       </w:r>
-      <w:bookmarkEnd w:id="141"/>
+      <w:bookmarkEnd w:id="142"/>
     </w:p>
     <w:p>
       <w:pPr>
@@ -39425,12 +39596,12 @@
       <w:pPr>
         <w:pStyle w:val="Ttulo1"/>
       </w:pPr>
-      <w:bookmarkStart w:id="142" w:name="_Toc523867940"/>
+      <w:bookmarkStart w:id="143" w:name="_Toc523867940"/>
       <w:r>
         <w:lastRenderedPageBreak/>
         <w:t>CAPITULO III. ESTADO DEL ARTE METODOLÓGICO</w:t>
       </w:r>
-      <w:bookmarkEnd w:id="142"/>
+      <w:bookmarkEnd w:id="143"/>
     </w:p>
     <w:p>
       <w:pPr>
@@ -39557,15 +39728,14 @@
           <w:lang w:val="es-ES" w:eastAsia="es-ES"/>
         </w:rPr>
       </w:pPr>
-      <w:bookmarkStart w:id="143" w:name="_Toc518555949"/>
-      <w:bookmarkStart w:id="144" w:name="_Toc518556005"/>
-      <w:bookmarkStart w:id="145" w:name="_Toc518556157"/>
-      <w:bookmarkStart w:id="146" w:name="_Toc518556211"/>
-      <w:bookmarkStart w:id="147" w:name="_Toc518556267"/>
-      <w:bookmarkStart w:id="148" w:name="_Toc518556825"/>
-      <w:bookmarkStart w:id="149" w:name="_Toc518667495"/>
-      <w:bookmarkStart w:id="150" w:name="_Toc523867941"/>
-      <w:bookmarkEnd w:id="143"/>
+      <w:bookmarkStart w:id="144" w:name="_Toc518555949"/>
+      <w:bookmarkStart w:id="145" w:name="_Toc518556005"/>
+      <w:bookmarkStart w:id="146" w:name="_Toc518556157"/>
+      <w:bookmarkStart w:id="147" w:name="_Toc518556211"/>
+      <w:bookmarkStart w:id="148" w:name="_Toc518556267"/>
+      <w:bookmarkStart w:id="149" w:name="_Toc518556825"/>
+      <w:bookmarkStart w:id="150" w:name="_Toc518667495"/>
+      <w:bookmarkStart w:id="151" w:name="_Toc523867941"/>
       <w:bookmarkEnd w:id="144"/>
       <w:bookmarkEnd w:id="145"/>
       <w:bookmarkEnd w:id="146"/>
@@ -39573,6 +39743,7 @@
       <w:bookmarkEnd w:id="148"/>
       <w:bookmarkEnd w:id="149"/>
       <w:bookmarkEnd w:id="150"/>
+      <w:bookmarkEnd w:id="151"/>
     </w:p>
     <w:p>
       <w:pPr>
@@ -39595,15 +39766,14 @@
           <w:szCs w:val="26"/>
         </w:rPr>
       </w:pPr>
-      <w:bookmarkStart w:id="151" w:name="_Toc518555950"/>
-      <w:bookmarkStart w:id="152" w:name="_Toc518556006"/>
-      <w:bookmarkStart w:id="153" w:name="_Toc518556158"/>
-      <w:bookmarkStart w:id="154" w:name="_Toc518556212"/>
-      <w:bookmarkStart w:id="155" w:name="_Toc518556268"/>
-      <w:bookmarkStart w:id="156" w:name="_Toc518556826"/>
-      <w:bookmarkStart w:id="157" w:name="_Toc518667496"/>
-      <w:bookmarkStart w:id="158" w:name="_Toc523867942"/>
-      <w:bookmarkEnd w:id="151"/>
+      <w:bookmarkStart w:id="152" w:name="_Toc518555950"/>
+      <w:bookmarkStart w:id="153" w:name="_Toc518556006"/>
+      <w:bookmarkStart w:id="154" w:name="_Toc518556158"/>
+      <w:bookmarkStart w:id="155" w:name="_Toc518556212"/>
+      <w:bookmarkStart w:id="156" w:name="_Toc518556268"/>
+      <w:bookmarkStart w:id="157" w:name="_Toc518556826"/>
+      <w:bookmarkStart w:id="158" w:name="_Toc518667496"/>
+      <w:bookmarkStart w:id="159" w:name="_Toc523867942"/>
       <w:bookmarkEnd w:id="152"/>
       <w:bookmarkEnd w:id="153"/>
       <w:bookmarkEnd w:id="154"/>
@@ -39611,6 +39781,7 @@
       <w:bookmarkEnd w:id="156"/>
       <w:bookmarkEnd w:id="157"/>
       <w:bookmarkEnd w:id="158"/>
+      <w:bookmarkEnd w:id="159"/>
     </w:p>
     <w:p>
       <w:pPr>
@@ -39619,7 +39790,7 @@
       <w:r>
         <w:t xml:space="preserve"> </w:t>
       </w:r>
-      <w:bookmarkStart w:id="159" w:name="_Toc523867943"/>
+      <w:bookmarkStart w:id="160" w:name="_Toc523867943"/>
       <w:r>
         <w:t xml:space="preserve">Validez y utilidad diagnóstica de la escala </w:t>
       </w:r>
@@ -39639,7 +39810,7 @@
       <w:r>
         <w:t xml:space="preserve"> Test-26 para la evaluación del riesgo de trastornos de la conducta alimentaria en población masculina de Medellín, Colombia</w:t>
       </w:r>
-      <w:bookmarkEnd w:id="159"/>
+      <w:bookmarkEnd w:id="160"/>
     </w:p>
     <w:p>
       <w:pPr>
@@ -40640,8 +40811,8 @@
           <w:lang w:val="es-ES" w:eastAsia="es-ES"/>
         </w:rPr>
       </w:pPr>
-      <w:bookmarkStart w:id="160" w:name="_Toc517625889"/>
-      <w:bookmarkStart w:id="161" w:name="_Toc518426090"/>
+      <w:bookmarkStart w:id="161" w:name="_Toc517625889"/>
+      <w:bookmarkStart w:id="162" w:name="_Toc518426090"/>
       <w:r>
         <w:rPr>
           <w:b/>
@@ -40691,8 +40862,8 @@
       <w:r>
         <w:t>Esquema general del estudio. Diseño del estudio observacional de validación del EAT-26.</w:t>
       </w:r>
-      <w:bookmarkEnd w:id="160"/>
       <w:bookmarkEnd w:id="161"/>
+      <w:bookmarkEnd w:id="162"/>
     </w:p>
     <w:p>
       <w:pPr>
@@ -41468,11 +41639,11 @@
       <w:r>
         <w:t xml:space="preserve"> </w:t>
       </w:r>
-      <w:bookmarkStart w:id="162" w:name="_Toc523867944"/>
+      <w:bookmarkStart w:id="163" w:name="_Toc523867944"/>
       <w:r>
         <w:t>Perfeccionismo y baja autoestima a través del continuo de los trastornos alimentarios en adolescentes mujeres de Buenos Aires</w:t>
       </w:r>
-      <w:bookmarkEnd w:id="162"/>
+      <w:bookmarkEnd w:id="163"/>
     </w:p>
     <w:p>
       <w:pPr>
@@ -42014,8 +42185,8 @@
           <w:lang w:eastAsia="es-ES"/>
         </w:rPr>
       </w:pPr>
-      <w:bookmarkStart w:id="163" w:name="_Toc517625890"/>
-      <w:bookmarkStart w:id="164" w:name="_Toc518426091"/>
+      <w:bookmarkStart w:id="164" w:name="_Toc517625890"/>
+      <w:bookmarkStart w:id="165" w:name="_Toc518426091"/>
       <w:r>
         <w:rPr>
           <w:b/>
@@ -42062,8 +42233,8 @@
       <w:r>
         <w:t xml:space="preserve"> Conformación de grupos en la muestra.</w:t>
       </w:r>
-      <w:bookmarkEnd w:id="163"/>
       <w:bookmarkEnd w:id="164"/>
+      <w:bookmarkEnd w:id="165"/>
     </w:p>
     <w:p>
       <w:pPr>
@@ -42818,7 +42989,7 @@
           <w:lang w:eastAsia="es-ES"/>
         </w:rPr>
       </w:pPr>
-      <w:bookmarkStart w:id="165" w:name="_Toc518426092"/>
+      <w:bookmarkStart w:id="166" w:name="_Toc518426092"/>
       <w:r>
         <w:rPr>
           <w:b/>
@@ -42865,7 +43036,7 @@
       <w:r>
         <w:t xml:space="preserve"> Distribución del IMC.</w:t>
       </w:r>
-      <w:bookmarkEnd w:id="165"/>
+      <w:bookmarkEnd w:id="166"/>
     </w:p>
     <w:p>
       <w:pPr>
@@ -43132,11 +43303,11 @@
       <w:r>
         <w:t xml:space="preserve"> </w:t>
       </w:r>
-      <w:bookmarkStart w:id="166" w:name="_Toc523867945"/>
+      <w:bookmarkStart w:id="167" w:name="_Toc523867945"/>
       <w:r>
         <w:t>Rol de género y actitudes alimentarias en adolescentes de dos diferentes contextos socioculturales: Tradicional vs. No Tradicional</w:t>
       </w:r>
-      <w:bookmarkEnd w:id="166"/>
+      <w:bookmarkEnd w:id="167"/>
     </w:p>
     <w:p>
       <w:pPr>
@@ -44527,7 +44698,7 @@
       <w:r>
         <w:t xml:space="preserve"> </w:t>
       </w:r>
-      <w:bookmarkStart w:id="167" w:name="_Toc523867946"/>
+      <w:bookmarkStart w:id="168" w:name="_Toc523867946"/>
       <w:r>
         <w:t>Factores de riesgo de trastornos de la conducta al</w:t>
       </w:r>
@@ -44537,7 +44708,7 @@
       <w:r>
         <w:t>Estimación de vulnerabilidad por sexo y edad.</w:t>
       </w:r>
-      <w:bookmarkEnd w:id="167"/>
+      <w:bookmarkEnd w:id="168"/>
     </w:p>
     <w:p>
       <w:pPr>
@@ -45535,14 +45706,14 @@
         </w:rPr>
         <w:t xml:space="preserve"> </w:t>
       </w:r>
-      <w:bookmarkStart w:id="168" w:name="_Toc523867947"/>
+      <w:bookmarkStart w:id="169" w:name="_Toc523867947"/>
       <w:r>
         <w:rPr>
           <w:lang w:val="es-ES"/>
         </w:rPr>
         <w:t>Fomentando la medición confiable y válida de exámenes, diagnósticos, tratamientos y resultados de salud mental a través de la tecnología de información de salud</w:t>
       </w:r>
-      <w:bookmarkEnd w:id="168"/>
+      <w:bookmarkEnd w:id="169"/>
     </w:p>
     <w:p>
       <w:pPr>
@@ -46470,12 +46641,12 @@
       <w:pPr>
         <w:pStyle w:val="Ttulo1"/>
       </w:pPr>
-      <w:bookmarkStart w:id="169" w:name="_Toc523867948"/>
+      <w:bookmarkStart w:id="170" w:name="_Toc523867948"/>
       <w:r>
         <w:lastRenderedPageBreak/>
         <w:t>CAPITULO IV. APORTE TEORICO</w:t>
       </w:r>
-      <w:bookmarkEnd w:id="169"/>
+      <w:bookmarkEnd w:id="170"/>
     </w:p>
     <w:p>
       <w:pPr>
@@ -46527,8 +46698,6 @@
           <w:szCs w:val="24"/>
         </w:rPr>
       </w:pPr>
-      <w:bookmarkStart w:id="170" w:name="_GoBack"/>
-      <w:bookmarkEnd w:id="170"/>
     </w:p>
     <w:p>
       <w:pPr>
@@ -49132,7 +49301,7 @@
             <w:noProof/>
             <w:lang w:val="es-ES"/>
           </w:rPr>
-          <w:t>42</w:t>
+          <w:t>21</w:t>
         </w:r>
         <w:r>
           <w:fldChar w:fldCharType="end"/>
@@ -49494,6 +49663,345 @@
     </w:lvl>
   </w:abstractNum>
   <w:abstractNum w:abstractNumId="3" w15:restartNumberingAfterBreak="0">
+    <w:nsid w:val="337A7C49"/>
+    <w:multiLevelType w:val="hybridMultilevel"/>
+    <w:tmpl w:val="8452D63E"/>
+    <w:lvl w:ilvl="0" w:tplc="B6C88CC2">
+      <w:start w:val="1"/>
+      <w:numFmt w:val="bullet"/>
+      <w:lvlText w:val=""/>
+      <w:lvlJc w:val="left"/>
+      <w:pPr>
+        <w:ind w:left="1429" w:hanging="360"/>
+      </w:pPr>
+      <w:rPr>
+        <w:rFonts w:ascii="Symbol" w:hAnsi="Symbol" w:hint="default"/>
+      </w:rPr>
+    </w:lvl>
+    <w:lvl w:ilvl="1" w:tplc="04090003" w:tentative="1">
+      <w:start w:val="1"/>
+      <w:numFmt w:val="bullet"/>
+      <w:lvlText w:val="o"/>
+      <w:lvlJc w:val="left"/>
+      <w:pPr>
+        <w:ind w:left="2149" w:hanging="360"/>
+      </w:pPr>
+      <w:rPr>
+        <w:rFonts w:ascii="Courier New" w:hAnsi="Courier New" w:cs="Courier New" w:hint="default"/>
+      </w:rPr>
+    </w:lvl>
+    <w:lvl w:ilvl="2" w:tplc="04090005" w:tentative="1">
+      <w:start w:val="1"/>
+      <w:numFmt w:val="bullet"/>
+      <w:lvlText w:val=""/>
+      <w:lvlJc w:val="left"/>
+      <w:pPr>
+        <w:ind w:left="2869" w:hanging="360"/>
+      </w:pPr>
+      <w:rPr>
+        <w:rFonts w:ascii="Wingdings" w:hAnsi="Wingdings" w:hint="default"/>
+      </w:rPr>
+    </w:lvl>
+    <w:lvl w:ilvl="3" w:tplc="04090001" w:tentative="1">
+      <w:start w:val="1"/>
+      <w:numFmt w:val="bullet"/>
+      <w:lvlText w:val=""/>
+      <w:lvlJc w:val="left"/>
+      <w:pPr>
+        <w:ind w:left="3589" w:hanging="360"/>
+      </w:pPr>
+      <w:rPr>
+        <w:rFonts w:ascii="Symbol" w:hAnsi="Symbol" w:hint="default"/>
+      </w:rPr>
+    </w:lvl>
+    <w:lvl w:ilvl="4" w:tplc="04090003" w:tentative="1">
+      <w:start w:val="1"/>
+      <w:numFmt w:val="bullet"/>
+      <w:lvlText w:val="o"/>
+      <w:lvlJc w:val="left"/>
+      <w:pPr>
+        <w:ind w:left="4309" w:hanging="360"/>
+      </w:pPr>
+      <w:rPr>
+        <w:rFonts w:ascii="Courier New" w:hAnsi="Courier New" w:cs="Courier New" w:hint="default"/>
+      </w:rPr>
+    </w:lvl>
+    <w:lvl w:ilvl="5" w:tplc="04090005" w:tentative="1">
+      <w:start w:val="1"/>
+      <w:numFmt w:val="bullet"/>
+      <w:lvlText w:val=""/>
+      <w:lvlJc w:val="left"/>
+      <w:pPr>
+        <w:ind w:left="5029" w:hanging="360"/>
+      </w:pPr>
+      <w:rPr>
+        <w:rFonts w:ascii="Wingdings" w:hAnsi="Wingdings" w:hint="default"/>
+      </w:rPr>
+    </w:lvl>
+    <w:lvl w:ilvl="6" w:tplc="04090001" w:tentative="1">
+      <w:start w:val="1"/>
+      <w:numFmt w:val="bullet"/>
+      <w:lvlText w:val=""/>
+      <w:lvlJc w:val="left"/>
+      <w:pPr>
+        <w:ind w:left="5749" w:hanging="360"/>
+      </w:pPr>
+      <w:rPr>
+        <w:rFonts w:ascii="Symbol" w:hAnsi="Symbol" w:hint="default"/>
+      </w:rPr>
+    </w:lvl>
+    <w:lvl w:ilvl="7" w:tplc="04090003" w:tentative="1">
+      <w:start w:val="1"/>
+      <w:numFmt w:val="bullet"/>
+      <w:lvlText w:val="o"/>
+      <w:lvlJc w:val="left"/>
+      <w:pPr>
+        <w:ind w:left="6469" w:hanging="360"/>
+      </w:pPr>
+      <w:rPr>
+        <w:rFonts w:ascii="Courier New" w:hAnsi="Courier New" w:cs="Courier New" w:hint="default"/>
+      </w:rPr>
+    </w:lvl>
+    <w:lvl w:ilvl="8" w:tplc="04090005" w:tentative="1">
+      <w:start w:val="1"/>
+      <w:numFmt w:val="bullet"/>
+      <w:lvlText w:val=""/>
+      <w:lvlJc w:val="left"/>
+      <w:pPr>
+        <w:ind w:left="7189" w:hanging="360"/>
+      </w:pPr>
+      <w:rPr>
+        <w:rFonts w:ascii="Wingdings" w:hAnsi="Wingdings" w:hint="default"/>
+      </w:rPr>
+    </w:lvl>
+  </w:abstractNum>
+  <w:abstractNum w:abstractNumId="4" w15:restartNumberingAfterBreak="0">
+    <w:nsid w:val="39286D8A"/>
+    <w:multiLevelType w:val="hybridMultilevel"/>
+    <w:tmpl w:val="12FC9D12"/>
+    <w:lvl w:ilvl="0" w:tplc="04090001">
+      <w:start w:val="1"/>
+      <w:numFmt w:val="bullet"/>
+      <w:lvlText w:val=""/>
+      <w:lvlJc w:val="left"/>
+      <w:pPr>
+        <w:ind w:left="1429" w:hanging="360"/>
+      </w:pPr>
+      <w:rPr>
+        <w:rFonts w:ascii="Symbol" w:hAnsi="Symbol" w:hint="default"/>
+      </w:rPr>
+    </w:lvl>
+    <w:lvl w:ilvl="1" w:tplc="04090003" w:tentative="1">
+      <w:start w:val="1"/>
+      <w:numFmt w:val="bullet"/>
+      <w:lvlText w:val="o"/>
+      <w:lvlJc w:val="left"/>
+      <w:pPr>
+        <w:ind w:left="2149" w:hanging="360"/>
+      </w:pPr>
+      <w:rPr>
+        <w:rFonts w:ascii="Courier New" w:hAnsi="Courier New" w:cs="Courier New" w:hint="default"/>
+      </w:rPr>
+    </w:lvl>
+    <w:lvl w:ilvl="2" w:tplc="04090005" w:tentative="1">
+      <w:start w:val="1"/>
+      <w:numFmt w:val="bullet"/>
+      <w:lvlText w:val=""/>
+      <w:lvlJc w:val="left"/>
+      <w:pPr>
+        <w:ind w:left="2869" w:hanging="360"/>
+      </w:pPr>
+      <w:rPr>
+        <w:rFonts w:ascii="Wingdings" w:hAnsi="Wingdings" w:hint="default"/>
+      </w:rPr>
+    </w:lvl>
+    <w:lvl w:ilvl="3" w:tplc="04090001" w:tentative="1">
+      <w:start w:val="1"/>
+      <w:numFmt w:val="bullet"/>
+      <w:lvlText w:val=""/>
+      <w:lvlJc w:val="left"/>
+      <w:pPr>
+        <w:ind w:left="3589" w:hanging="360"/>
+      </w:pPr>
+      <w:rPr>
+        <w:rFonts w:ascii="Symbol" w:hAnsi="Symbol" w:hint="default"/>
+      </w:rPr>
+    </w:lvl>
+    <w:lvl w:ilvl="4" w:tplc="04090003" w:tentative="1">
+      <w:start w:val="1"/>
+      <w:numFmt w:val="bullet"/>
+      <w:lvlText w:val="o"/>
+      <w:lvlJc w:val="left"/>
+      <w:pPr>
+        <w:ind w:left="4309" w:hanging="360"/>
+      </w:pPr>
+      <w:rPr>
+        <w:rFonts w:ascii="Courier New" w:hAnsi="Courier New" w:cs="Courier New" w:hint="default"/>
+      </w:rPr>
+    </w:lvl>
+    <w:lvl w:ilvl="5" w:tplc="04090005" w:tentative="1">
+      <w:start w:val="1"/>
+      <w:numFmt w:val="bullet"/>
+      <w:lvlText w:val=""/>
+      <w:lvlJc w:val="left"/>
+      <w:pPr>
+        <w:ind w:left="5029" w:hanging="360"/>
+      </w:pPr>
+      <w:rPr>
+        <w:rFonts w:ascii="Wingdings" w:hAnsi="Wingdings" w:hint="default"/>
+      </w:rPr>
+    </w:lvl>
+    <w:lvl w:ilvl="6" w:tplc="04090001" w:tentative="1">
+      <w:start w:val="1"/>
+      <w:numFmt w:val="bullet"/>
+      <w:lvlText w:val=""/>
+      <w:lvlJc w:val="left"/>
+      <w:pPr>
+        <w:ind w:left="5749" w:hanging="360"/>
+      </w:pPr>
+      <w:rPr>
+        <w:rFonts w:ascii="Symbol" w:hAnsi="Symbol" w:hint="default"/>
+      </w:rPr>
+    </w:lvl>
+    <w:lvl w:ilvl="7" w:tplc="04090003" w:tentative="1">
+      <w:start w:val="1"/>
+      <w:numFmt w:val="bullet"/>
+      <w:lvlText w:val="o"/>
+      <w:lvlJc w:val="left"/>
+      <w:pPr>
+        <w:ind w:left="6469" w:hanging="360"/>
+      </w:pPr>
+      <w:rPr>
+        <w:rFonts w:ascii="Courier New" w:hAnsi="Courier New" w:cs="Courier New" w:hint="default"/>
+      </w:rPr>
+    </w:lvl>
+    <w:lvl w:ilvl="8" w:tplc="04090005" w:tentative="1">
+      <w:start w:val="1"/>
+      <w:numFmt w:val="bullet"/>
+      <w:lvlText w:val=""/>
+      <w:lvlJc w:val="left"/>
+      <w:pPr>
+        <w:ind w:left="7189" w:hanging="360"/>
+      </w:pPr>
+      <w:rPr>
+        <w:rFonts w:ascii="Wingdings" w:hAnsi="Wingdings" w:hint="default"/>
+      </w:rPr>
+    </w:lvl>
+  </w:abstractNum>
+  <w:abstractNum w:abstractNumId="5" w15:restartNumberingAfterBreak="0">
+    <w:nsid w:val="3AE9325B"/>
+    <w:multiLevelType w:val="hybridMultilevel"/>
+    <w:tmpl w:val="2550B9AE"/>
+    <w:lvl w:ilvl="0" w:tplc="04090001">
+      <w:start w:val="1"/>
+      <w:numFmt w:val="bullet"/>
+      <w:lvlText w:val=""/>
+      <w:lvlJc w:val="left"/>
+      <w:pPr>
+        <w:ind w:left="1429" w:hanging="360"/>
+      </w:pPr>
+      <w:rPr>
+        <w:rFonts w:ascii="Symbol" w:hAnsi="Symbol" w:hint="default"/>
+      </w:rPr>
+    </w:lvl>
+    <w:lvl w:ilvl="1" w:tplc="04090003" w:tentative="1">
+      <w:start w:val="1"/>
+      <w:numFmt w:val="bullet"/>
+      <w:lvlText w:val="o"/>
+      <w:lvlJc w:val="left"/>
+      <w:pPr>
+        <w:ind w:left="2149" w:hanging="360"/>
+      </w:pPr>
+      <w:rPr>
+        <w:rFonts w:ascii="Courier New" w:hAnsi="Courier New" w:cs="Courier New" w:hint="default"/>
+      </w:rPr>
+    </w:lvl>
+    <w:lvl w:ilvl="2" w:tplc="04090005" w:tentative="1">
+      <w:start w:val="1"/>
+      <w:numFmt w:val="bullet"/>
+      <w:lvlText w:val=""/>
+      <w:lvlJc w:val="left"/>
+      <w:pPr>
+        <w:ind w:left="2869" w:hanging="360"/>
+      </w:pPr>
+      <w:rPr>
+        <w:rFonts w:ascii="Wingdings" w:hAnsi="Wingdings" w:hint="default"/>
+      </w:rPr>
+    </w:lvl>
+    <w:lvl w:ilvl="3" w:tplc="04090001" w:tentative="1">
+      <w:start w:val="1"/>
+      <w:numFmt w:val="bullet"/>
+      <w:lvlText w:val=""/>
+      <w:lvlJc w:val="left"/>
+      <w:pPr>
+        <w:ind w:left="3589" w:hanging="360"/>
+      </w:pPr>
+      <w:rPr>
+        <w:rFonts w:ascii="Symbol" w:hAnsi="Symbol" w:hint="default"/>
+      </w:rPr>
+    </w:lvl>
+    <w:lvl w:ilvl="4" w:tplc="04090003" w:tentative="1">
+      <w:start w:val="1"/>
+      <w:numFmt w:val="bullet"/>
+      <w:lvlText w:val="o"/>
+      <w:lvlJc w:val="left"/>
+      <w:pPr>
+        <w:ind w:left="4309" w:hanging="360"/>
+      </w:pPr>
+      <w:rPr>
+        <w:rFonts w:ascii="Courier New" w:hAnsi="Courier New" w:cs="Courier New" w:hint="default"/>
+      </w:rPr>
+    </w:lvl>
+    <w:lvl w:ilvl="5" w:tplc="04090005" w:tentative="1">
+      <w:start w:val="1"/>
+      <w:numFmt w:val="bullet"/>
+      <w:lvlText w:val=""/>
+      <w:lvlJc w:val="left"/>
+      <w:pPr>
+        <w:ind w:left="5029" w:hanging="360"/>
+      </w:pPr>
+      <w:rPr>
+        <w:rFonts w:ascii="Wingdings" w:hAnsi="Wingdings" w:hint="default"/>
+      </w:rPr>
+    </w:lvl>
+    <w:lvl w:ilvl="6" w:tplc="04090001" w:tentative="1">
+      <w:start w:val="1"/>
+      <w:numFmt w:val="bullet"/>
+      <w:lvlText w:val=""/>
+      <w:lvlJc w:val="left"/>
+      <w:pPr>
+        <w:ind w:left="5749" w:hanging="360"/>
+      </w:pPr>
+      <w:rPr>
+        <w:rFonts w:ascii="Symbol" w:hAnsi="Symbol" w:hint="default"/>
+      </w:rPr>
+    </w:lvl>
+    <w:lvl w:ilvl="7" w:tplc="04090003" w:tentative="1">
+      <w:start w:val="1"/>
+      <w:numFmt w:val="bullet"/>
+      <w:lvlText w:val="o"/>
+      <w:lvlJc w:val="left"/>
+      <w:pPr>
+        <w:ind w:left="6469" w:hanging="360"/>
+      </w:pPr>
+      <w:rPr>
+        <w:rFonts w:ascii="Courier New" w:hAnsi="Courier New" w:cs="Courier New" w:hint="default"/>
+      </w:rPr>
+    </w:lvl>
+    <w:lvl w:ilvl="8" w:tplc="04090005" w:tentative="1">
+      <w:start w:val="1"/>
+      <w:numFmt w:val="bullet"/>
+      <w:lvlText w:val=""/>
+      <w:lvlJc w:val="left"/>
+      <w:pPr>
+        <w:ind w:left="7189" w:hanging="360"/>
+      </w:pPr>
+      <w:rPr>
+        <w:rFonts w:ascii="Wingdings" w:hAnsi="Wingdings" w:hint="default"/>
+      </w:rPr>
+    </w:lvl>
+  </w:abstractNum>
+  <w:abstractNum w:abstractNumId="6" w15:restartNumberingAfterBreak="0">
     <w:nsid w:val="40B6585F"/>
     <w:multiLevelType w:val="multilevel"/>
     <w:tmpl w:val="A74E0C8C"/>
@@ -49609,7 +50117,7 @@
       </w:rPr>
     </w:lvl>
   </w:abstractNum>
-  <w:abstractNum w:abstractNumId="4" w15:restartNumberingAfterBreak="0">
+  <w:abstractNum w:abstractNumId="7" w15:restartNumberingAfterBreak="0">
     <w:nsid w:val="415D4485"/>
     <w:multiLevelType w:val="hybridMultilevel"/>
     <w:tmpl w:val="50F64A44"/>
@@ -49722,7 +50230,7 @@
       </w:rPr>
     </w:lvl>
   </w:abstractNum>
-  <w:abstractNum w:abstractNumId="5" w15:restartNumberingAfterBreak="0">
+  <w:abstractNum w:abstractNumId="8" w15:restartNumberingAfterBreak="0">
     <w:nsid w:val="53774C1F"/>
     <w:multiLevelType w:val="hybridMultilevel"/>
     <w:tmpl w:val="269C92CE"/>
@@ -49835,7 +50343,7 @@
       </w:rPr>
     </w:lvl>
   </w:abstractNum>
-  <w:abstractNum w:abstractNumId="6" w15:restartNumberingAfterBreak="0">
+  <w:abstractNum w:abstractNumId="9" w15:restartNumberingAfterBreak="0">
     <w:nsid w:val="573602ED"/>
     <w:multiLevelType w:val="hybridMultilevel"/>
     <w:tmpl w:val="B86EEA50"/>
@@ -49948,7 +50456,7 @@
       </w:rPr>
     </w:lvl>
   </w:abstractNum>
-  <w:abstractNum w:abstractNumId="7" w15:restartNumberingAfterBreak="0">
+  <w:abstractNum w:abstractNumId="10" w15:restartNumberingAfterBreak="0">
     <w:nsid w:val="66B0365D"/>
     <w:multiLevelType w:val="multilevel"/>
     <w:tmpl w:val="67828352"/>
@@ -50036,7 +50544,7 @@
       </w:pPr>
     </w:lvl>
   </w:abstractNum>
-  <w:abstractNum w:abstractNumId="8" w15:restartNumberingAfterBreak="0">
+  <w:abstractNum w:abstractNumId="11" w15:restartNumberingAfterBreak="0">
     <w:nsid w:val="6D010223"/>
     <w:multiLevelType w:val="hybridMultilevel"/>
     <w:tmpl w:val="602E2652"/>
@@ -50149,7 +50657,7 @@
       </w:rPr>
     </w:lvl>
   </w:abstractNum>
-  <w:abstractNum w:abstractNumId="9" w15:restartNumberingAfterBreak="0">
+  <w:abstractNum w:abstractNumId="12" w15:restartNumberingAfterBreak="0">
     <w:nsid w:val="76573ED8"/>
     <w:multiLevelType w:val="hybridMultilevel"/>
     <w:tmpl w:val="56C2E6C6"/>
@@ -50262,17 +50770,17 @@
       </w:rPr>
     </w:lvl>
   </w:abstractNum>
-  <w:abstractNum w:abstractNumId="10" w15:restartNumberingAfterBreak="0">
-    <w:nsid w:val="7C884DA0"/>
+  <w:abstractNum w:abstractNumId="13" w15:restartNumberingAfterBreak="0">
+    <w:nsid w:val="7AD6445D"/>
     <w:multiLevelType w:val="hybridMultilevel"/>
-    <w:tmpl w:val="D9426A66"/>
+    <w:tmpl w:val="A6CA432C"/>
     <w:lvl w:ilvl="0" w:tplc="04090001">
       <w:start w:val="1"/>
       <w:numFmt w:val="bullet"/>
       <w:lvlText w:val=""/>
       <w:lvlJc w:val="left"/>
       <w:pPr>
-        <w:ind w:left="1440" w:hanging="360"/>
+        <w:ind w:left="1429" w:hanging="360"/>
       </w:pPr>
       <w:rPr>
         <w:rFonts w:ascii="Symbol" w:hAnsi="Symbol" w:hint="default"/>
@@ -50284,7 +50792,7 @@
       <w:lvlText w:val="o"/>
       <w:lvlJc w:val="left"/>
       <w:pPr>
-        <w:ind w:left="2160" w:hanging="360"/>
+        <w:ind w:left="2149" w:hanging="360"/>
       </w:pPr>
       <w:rPr>
         <w:rFonts w:ascii="Courier New" w:hAnsi="Courier New" w:cs="Courier New" w:hint="default"/>
@@ -50296,7 +50804,7 @@
       <w:lvlText w:val=""/>
       <w:lvlJc w:val="left"/>
       <w:pPr>
-        <w:ind w:left="2880" w:hanging="360"/>
+        <w:ind w:left="2869" w:hanging="360"/>
       </w:pPr>
       <w:rPr>
         <w:rFonts w:ascii="Wingdings" w:hAnsi="Wingdings" w:hint="default"/>
@@ -50308,7 +50816,7 @@
       <w:lvlText w:val=""/>
       <w:lvlJc w:val="left"/>
       <w:pPr>
-        <w:ind w:left="3600" w:hanging="360"/>
+        <w:ind w:left="3589" w:hanging="360"/>
       </w:pPr>
       <w:rPr>
         <w:rFonts w:ascii="Symbol" w:hAnsi="Symbol" w:hint="default"/>
@@ -50320,7 +50828,7 @@
       <w:lvlText w:val="o"/>
       <w:lvlJc w:val="left"/>
       <w:pPr>
-        <w:ind w:left="4320" w:hanging="360"/>
+        <w:ind w:left="4309" w:hanging="360"/>
       </w:pPr>
       <w:rPr>
         <w:rFonts w:ascii="Courier New" w:hAnsi="Courier New" w:cs="Courier New" w:hint="default"/>
@@ -50332,7 +50840,7 @@
       <w:lvlText w:val=""/>
       <w:lvlJc w:val="left"/>
       <w:pPr>
-        <w:ind w:left="5040" w:hanging="360"/>
+        <w:ind w:left="5029" w:hanging="360"/>
       </w:pPr>
       <w:rPr>
         <w:rFonts w:ascii="Wingdings" w:hAnsi="Wingdings" w:hint="default"/>
@@ -50344,7 +50852,7 @@
       <w:lvlText w:val=""/>
       <w:lvlJc w:val="left"/>
       <w:pPr>
-        <w:ind w:left="5760" w:hanging="360"/>
+        <w:ind w:left="5749" w:hanging="360"/>
       </w:pPr>
       <w:rPr>
         <w:rFonts w:ascii="Symbol" w:hAnsi="Symbol" w:hint="default"/>
@@ -50356,7 +50864,7 @@
       <w:lvlText w:val="o"/>
       <w:lvlJc w:val="left"/>
       <w:pPr>
-        <w:ind w:left="6480" w:hanging="360"/>
+        <w:ind w:left="6469" w:hanging="360"/>
       </w:pPr>
       <w:rPr>
         <w:rFonts w:ascii="Courier New" w:hAnsi="Courier New" w:cs="Courier New" w:hint="default"/>
@@ -50368,14 +50876,127 @@
       <w:lvlText w:val=""/>
       <w:lvlJc w:val="left"/>
       <w:pPr>
-        <w:ind w:left="7200" w:hanging="360"/>
+        <w:ind w:left="7189" w:hanging="360"/>
       </w:pPr>
       <w:rPr>
         <w:rFonts w:ascii="Wingdings" w:hAnsi="Wingdings" w:hint="default"/>
       </w:rPr>
     </w:lvl>
   </w:abstractNum>
-  <w:abstractNum w:abstractNumId="11" w15:restartNumberingAfterBreak="0">
+  <w:abstractNum w:abstractNumId="14" w15:restartNumberingAfterBreak="0">
+    <w:nsid w:val="7C884DA0"/>
+    <w:multiLevelType w:val="hybridMultilevel"/>
+    <w:tmpl w:val="D9426A66"/>
+    <w:lvl w:ilvl="0" w:tplc="04090001">
+      <w:start w:val="1"/>
+      <w:numFmt w:val="bullet"/>
+      <w:lvlText w:val=""/>
+      <w:lvlJc w:val="left"/>
+      <w:pPr>
+        <w:ind w:left="1440" w:hanging="360"/>
+      </w:pPr>
+      <w:rPr>
+        <w:rFonts w:ascii="Symbol" w:hAnsi="Symbol" w:hint="default"/>
+      </w:rPr>
+    </w:lvl>
+    <w:lvl w:ilvl="1" w:tplc="04090003" w:tentative="1">
+      <w:start w:val="1"/>
+      <w:numFmt w:val="bullet"/>
+      <w:lvlText w:val="o"/>
+      <w:lvlJc w:val="left"/>
+      <w:pPr>
+        <w:ind w:left="2160" w:hanging="360"/>
+      </w:pPr>
+      <w:rPr>
+        <w:rFonts w:ascii="Courier New" w:hAnsi="Courier New" w:cs="Courier New" w:hint="default"/>
+      </w:rPr>
+    </w:lvl>
+    <w:lvl w:ilvl="2" w:tplc="04090005" w:tentative="1">
+      <w:start w:val="1"/>
+      <w:numFmt w:val="bullet"/>
+      <w:lvlText w:val=""/>
+      <w:lvlJc w:val="left"/>
+      <w:pPr>
+        <w:ind w:left="2880" w:hanging="360"/>
+      </w:pPr>
+      <w:rPr>
+        <w:rFonts w:ascii="Wingdings" w:hAnsi="Wingdings" w:hint="default"/>
+      </w:rPr>
+    </w:lvl>
+    <w:lvl w:ilvl="3" w:tplc="04090001" w:tentative="1">
+      <w:start w:val="1"/>
+      <w:numFmt w:val="bullet"/>
+      <w:lvlText w:val=""/>
+      <w:lvlJc w:val="left"/>
+      <w:pPr>
+        <w:ind w:left="3600" w:hanging="360"/>
+      </w:pPr>
+      <w:rPr>
+        <w:rFonts w:ascii="Symbol" w:hAnsi="Symbol" w:hint="default"/>
+      </w:rPr>
+    </w:lvl>
+    <w:lvl w:ilvl="4" w:tplc="04090003" w:tentative="1">
+      <w:start w:val="1"/>
+      <w:numFmt w:val="bullet"/>
+      <w:lvlText w:val="o"/>
+      <w:lvlJc w:val="left"/>
+      <w:pPr>
+        <w:ind w:left="4320" w:hanging="360"/>
+      </w:pPr>
+      <w:rPr>
+        <w:rFonts w:ascii="Courier New" w:hAnsi="Courier New" w:cs="Courier New" w:hint="default"/>
+      </w:rPr>
+    </w:lvl>
+    <w:lvl w:ilvl="5" w:tplc="04090005" w:tentative="1">
+      <w:start w:val="1"/>
+      <w:numFmt w:val="bullet"/>
+      <w:lvlText w:val=""/>
+      <w:lvlJc w:val="left"/>
+      <w:pPr>
+        <w:ind w:left="5040" w:hanging="360"/>
+      </w:pPr>
+      <w:rPr>
+        <w:rFonts w:ascii="Wingdings" w:hAnsi="Wingdings" w:hint="default"/>
+      </w:rPr>
+    </w:lvl>
+    <w:lvl w:ilvl="6" w:tplc="04090001" w:tentative="1">
+      <w:start w:val="1"/>
+      <w:numFmt w:val="bullet"/>
+      <w:lvlText w:val=""/>
+      <w:lvlJc w:val="left"/>
+      <w:pPr>
+        <w:ind w:left="5760" w:hanging="360"/>
+      </w:pPr>
+      <w:rPr>
+        <w:rFonts w:ascii="Symbol" w:hAnsi="Symbol" w:hint="default"/>
+      </w:rPr>
+    </w:lvl>
+    <w:lvl w:ilvl="7" w:tplc="04090003" w:tentative="1">
+      <w:start w:val="1"/>
+      <w:numFmt w:val="bullet"/>
+      <w:lvlText w:val="o"/>
+      <w:lvlJc w:val="left"/>
+      <w:pPr>
+        <w:ind w:left="6480" w:hanging="360"/>
+      </w:pPr>
+      <w:rPr>
+        <w:rFonts w:ascii="Courier New" w:hAnsi="Courier New" w:cs="Courier New" w:hint="default"/>
+      </w:rPr>
+    </w:lvl>
+    <w:lvl w:ilvl="8" w:tplc="04090005" w:tentative="1">
+      <w:start w:val="1"/>
+      <w:numFmt w:val="bullet"/>
+      <w:lvlText w:val=""/>
+      <w:lvlJc w:val="left"/>
+      <w:pPr>
+        <w:ind w:left="7200" w:hanging="360"/>
+      </w:pPr>
+      <w:rPr>
+        <w:rFonts w:ascii="Wingdings" w:hAnsi="Wingdings" w:hint="default"/>
+      </w:rPr>
+    </w:lvl>
+  </w:abstractNum>
+  <w:abstractNum w:abstractNumId="15" w15:restartNumberingAfterBreak="0">
     <w:nsid w:val="7D4D49FA"/>
     <w:multiLevelType w:val="hybridMultilevel"/>
     <w:tmpl w:val="6936CEB6"/>
@@ -50489,19 +51110,19 @@
     </w:lvl>
   </w:abstractNum>
   <w:num w:numId="1">
-    <w:abstractNumId w:val="10"/>
+    <w:abstractNumId w:val="14"/>
   </w:num>
   <w:num w:numId="2">
-    <w:abstractNumId w:val="4"/>
+    <w:abstractNumId w:val="7"/>
   </w:num>
   <w:num w:numId="3">
-    <w:abstractNumId w:val="8"/>
+    <w:abstractNumId w:val="11"/>
   </w:num>
   <w:num w:numId="4">
     <w:abstractNumId w:val="2"/>
   </w:num>
   <w:num w:numId="5">
-    <w:abstractNumId w:val="7"/>
+    <w:abstractNumId w:val="10"/>
   </w:num>
   <w:num w:numId="6">
     <w:abstractNumId w:val="0"/>
@@ -50510,10 +51131,10 @@
     <w:abstractNumId w:val="1"/>
   </w:num>
   <w:num w:numId="8">
-    <w:abstractNumId w:val="3"/>
+    <w:abstractNumId w:val="6"/>
   </w:num>
   <w:num w:numId="9">
-    <w:abstractNumId w:val="7"/>
+    <w:abstractNumId w:val="10"/>
     <w:lvlOverride w:ilvl="0">
       <w:startOverride w:val="1"/>
     </w:lvlOverride>
@@ -50543,7 +51164,7 @@
     </w:lvlOverride>
   </w:num>
   <w:num w:numId="10">
-    <w:abstractNumId w:val="7"/>
+    <w:abstractNumId w:val="10"/>
     <w:lvlOverride w:ilvl="0">
       <w:startOverride w:val="1"/>
     </w:lvlOverride>
@@ -50573,22 +51194,34 @@
     </w:lvlOverride>
   </w:num>
   <w:num w:numId="11">
+    <w:abstractNumId w:val="9"/>
+  </w:num>
+  <w:num w:numId="12">
+    <w:abstractNumId w:val="12"/>
+  </w:num>
+  <w:num w:numId="13">
+    <w:abstractNumId w:val="15"/>
+  </w:num>
+  <w:num w:numId="14">
+    <w:abstractNumId w:val="8"/>
+  </w:num>
+  <w:num w:numId="15">
     <w:abstractNumId w:val="6"/>
   </w:num>
-  <w:num w:numId="12">
-    <w:abstractNumId w:val="9"/>
+  <w:num w:numId="16">
+    <w:abstractNumId w:val="6"/>
   </w:num>
-  <w:num w:numId="13">
-    <w:abstractNumId w:val="11"/>
-  </w:num>
-  <w:num w:numId="14">
+  <w:num w:numId="17">
     <w:abstractNumId w:val="5"/>
   </w:num>
-  <w:num w:numId="15">
+  <w:num w:numId="18">
+    <w:abstractNumId w:val="13"/>
+  </w:num>
+  <w:num w:numId="19">
     <w:abstractNumId w:val="3"/>
   </w:num>
-  <w:num w:numId="16">
-    <w:abstractNumId w:val="3"/>
+  <w:num w:numId="20">
+    <w:abstractNumId w:val="4"/>
   </w:num>
   <w:numIdMacAtCleanup w:val="14"/>
 </w:numbering>
@@ -52034,7 +52667,7 @@
       </b:Author>
     </b:Author>
     <b:Publisher>SINCO Diseño E.I.R.L.</b:Publisher>
-    <b:RefOrder>16</b:RefOrder>
+    <b:RefOrder>17</b:RefOrder>
   </b:Source>
   <b:Source>
     <b:Tag>Per14</b:Tag>
@@ -52048,7 +52681,7 @@
       </b:Author>
     </b:Author>
     <b:URL>https://peru21.pe/lima/preocupante-hay-500-casos-bulimia-anorexia-peru-179481</b:URL>
-    <b:RefOrder>17</b:RefOrder>
+    <b:RefOrder>1</b:RefOrder>
   </b:Source>
   <b:Source>
     <b:Tag>Man14</b:Tag>
@@ -52118,27 +52751,6 @@
     <b:RefOrder>20</b:RefOrder>
   </b:Source>
   <b:Source>
-    <b:Tag>Var13</b:Tag>
-    <b:SourceType>JournalArticle</b:SourceType>
-    <b:Guid>{7D934E49-96A9-447D-AF9A-D1A381997C60}</b:Guid>
-    <b:Title>Trastornos de la conducta alimentaria</b:Title>
-    <b:JournalName>Revista Médica de Costa Rica y Centroamérica LXX</b:JournalName>
-    <b:Year>2013</b:Year>
-    <b:Pages>475-482</b:Pages>
-    <b:Author>
-      <b:Author>
-        <b:NameList>
-          <b:Person>
-            <b:Last>Vargas Baldares</b:Last>
-            <b:Middle>Jesús</b:Middle>
-            <b:First>Maria</b:First>
-          </b:Person>
-        </b:NameList>
-      </b:Author>
-    </b:Author>
-    <b:RefOrder>1</b:RefOrder>
-  </b:Source>
-  <b:Source>
     <b:Tag>Bio14</b:Tag>
     <b:SourceType>InternetSite</b:SourceType>
     <b:Guid>{51DFE715-CB99-4CEA-9082-7F5361CE6450}</b:Guid>
@@ -52150,7 +52762,7 @@
       </b:Author>
     </b:Author>
     <b:URL>https://www.biobiochile.cl/noticias/2014/06/07/las-nefastas-consecuencias-de-los-trastornos-alimenticios.shtml</b:URL>
-    <b:RefOrder>2</b:RefOrder>
+    <b:RefOrder>3</b:RefOrder>
   </b:Source>
   <b:Source>
     <b:Tag>San15</b:Tag>
@@ -52174,7 +52786,7 @@
         </b:NameList>
       </b:Author>
     </b:Author>
-    <b:RefOrder>3</b:RefOrder>
+    <b:RefOrder>4</b:RefOrder>
   </b:Source>
   <b:Source>
     <b:Tag>Ali06</b:Tag>
@@ -52201,7 +52813,7 @@
         </b:NameList>
       </b:Author>
     </b:Author>
-    <b:RefOrder>6</b:RefOrder>
+    <b:RefOrder>7</b:RefOrder>
   </b:Source>
   <b:Source>
     <b:Tag>UNI11</b:Tag>
@@ -52215,7 +52827,7 @@
       </b:Author>
     </b:Author>
     <b:Publisher>Hatteras Press </b:Publisher>
-    <b:RefOrder>5</b:RefOrder>
+    <b:RefOrder>6</b:RefOrder>
   </b:Source>
   <b:Source>
     <b:Tag>Por12</b:Tag>
@@ -52247,7 +52859,7 @@
         </b:NameList>
       </b:Author>
     </b:Author>
-    <b:RefOrder>7</b:RefOrder>
+    <b:RefOrder>8</b:RefOrder>
   </b:Source>
   <b:Source>
     <b:Tag>Min09</b:Tag>
@@ -52262,7 +52874,7 @@
         <b:Corporate>Ministerio de Sanidad y Consumo</b:Corporate>
       </b:Author>
     </b:Author>
-    <b:RefOrder>8</b:RefOrder>
+    <b:RefOrder>9</b:RefOrder>
   </b:Source>
   <b:Source>
     <b:Tag>Men08</b:Tag>
@@ -52291,7 +52903,7 @@
         </b:NameList>
       </b:Author>
     </b:Author>
-    <b:RefOrder>9</b:RefOrder>
+    <b:RefOrder>10</b:RefOrder>
   </b:Source>
   <b:Source>
     <b:Tag>Min091</b:Tag>
@@ -52306,7 +52918,7 @@
     <b:JournalName>Guía de práctica clínica sobre trastornos de la conducta alimentaria</b:JournalName>
     <b:Year>2009</b:Year>
     <b:Pages>23-32</b:Pages>
-    <b:RefOrder>10</b:RefOrder>
+    <b:RefOrder>11</b:RefOrder>
   </b:Source>
   <b:Source>
     <b:Tag>Gar13</b:Tag>
@@ -52330,35 +52942,6 @@
     <b:RefOrder>21</b:RefOrder>
   </b:Source>
   <b:Source>
-    <b:Tag>Iña04</b:Tag>
-    <b:SourceType>JournalArticle</b:SourceType>
-    <b:Guid>{1C79CD0A-8F6A-42F8-A8AE-F39E3D4A3F6A}</b:Guid>
-    <b:Title>Instrumentos de Evaluación para los Trastornos de la Conducta Alimentaria</b:Title>
-    <b:Year>2004</b:Year>
-    <b:Author>
-      <b:Author>
-        <b:NameList>
-          <b:Person>
-            <b:Last>Iñarritu Pérez</b:Last>
-            <b:First>María</b:First>
-          </b:Person>
-          <b:Person>
-            <b:Last>Cruz Licea</b:Last>
-            <b:First>Verónica</b:First>
-          </b:Person>
-          <b:Person>
-            <b:Last>Morán Álvarez</b:Last>
-            <b:First>Isabel</b:First>
-          </b:Person>
-        </b:NameList>
-      </b:Author>
-    </b:Author>
-    <b:JournalName>Revista de Salud Pública y Nutrición</b:JournalName>
-    <b:Volume>5</b:Volume>
-    <b:Issue>2</b:Issue>
-    <b:RefOrder>13</b:RefOrder>
-  </b:Source>
-  <b:Source>
     <b:Tag>Cue13</b:Tag>
     <b:SourceType>JournalArticle</b:SourceType>
     <b:Guid>{87093699-601E-400C-ADDE-3192F56C2319}</b:Guid>
@@ -52377,7 +52960,7 @@
     <b:Year>2013</b:Year>
     <b:Pages>73-98</b:Pages>
     <b:Issue>5</b:Issue>
-    <b:RefOrder>14</b:RefOrder>
+    <b:RefOrder>15</b:RefOrder>
   </b:Source>
   <b:Source>
     <b:Tag>Pas11</b:Tag>
@@ -52396,7 +52979,7 @@
         </b:NameList>
       </b:Author>
     </b:Author>
-    <b:RefOrder>11</b:RefOrder>
+    <b:RefOrder>12</b:RefOrder>
   </b:Source>
   <b:Source>
     <b:Tag>Gra16</b:Tag>
@@ -52424,7 +53007,7 @@
         </b:NameList>
       </b:Author>
     </b:Author>
-    <b:RefOrder>12</b:RefOrder>
+    <b:RefOrder>13</b:RefOrder>
   </b:Source>
   <b:Source>
     <b:Tag>Rod17</b:Tag>
@@ -52623,7 +53206,7 @@
         </b:NameList>
       </b:Author>
     </b:Author>
-    <b:RefOrder>15</b:RefOrder>
+    <b:RefOrder>16</b:RefOrder>
   </b:Source>
   <b:Source>
     <b:Tag>Gar14</b:Tag>
@@ -52651,7 +53234,7 @@
         </b:NameList>
       </b:Author>
     </b:Author>
-    <b:RefOrder>4</b:RefOrder>
+    <b:RefOrder>5</b:RefOrder>
   </b:Source>
   <b:Source>
     <b:Tag>Hab13</b:Tag>
@@ -52682,11 +53265,61 @@
     </b:Author>
     <b:RefOrder>27</b:RefOrder>
   </b:Source>
+  <b:Source>
+    <b:Tag>Var13</b:Tag>
+    <b:SourceType>JournalArticle</b:SourceType>
+    <b:Guid>{2FB13DE0-3BCA-419A-B430-8389D3502477}</b:Guid>
+    <b:Title>Trastornos de la conducta alimentaria</b:Title>
+    <b:JournalName>Revista Médica de Costa Rica y Centroamérica LXX</b:JournalName>
+    <b:Year>2013</b:Year>
+    <b:Pages>475-482</b:Pages>
+    <b:Author>
+      <b:Author>
+        <b:NameList>
+          <b:Person>
+            <b:Last>Vargas</b:Last>
+            <b:Middle>Jesús</b:Middle>
+            <b:First>Maria</b:First>
+          </b:Person>
+        </b:NameList>
+      </b:Author>
+    </b:Author>
+    <b:RefOrder>2</b:RefOrder>
+  </b:Source>
+  <b:Source>
+    <b:Tag>Iña04</b:Tag>
+    <b:SourceType>JournalArticle</b:SourceType>
+    <b:Guid>{CE15AD5C-89E7-45E7-9A53-96762261685A}</b:Guid>
+    <b:Title>Instrumentos de Evaluación para los Trastornos de la Conducta Alimentaria</b:Title>
+    <b:Year>2004</b:Year>
+    <b:Author>
+      <b:Author>
+        <b:NameList>
+          <b:Person>
+            <b:Last>Iñarritu</b:Last>
+            <b:First>María</b:First>
+          </b:Person>
+          <b:Person>
+            <b:Last>Cruz</b:Last>
+            <b:First>Verónica</b:First>
+          </b:Person>
+          <b:Person>
+            <b:Last>Morán</b:Last>
+            <b:First>Isabel</b:First>
+          </b:Person>
+        </b:NameList>
+      </b:Author>
+    </b:Author>
+    <b:JournalName>Revista de Salud Pública y Nutrición</b:JournalName>
+    <b:Volume>5</b:Volume>
+    <b:Issue>2</b:Issue>
+    <b:RefOrder>14</b:RefOrder>
+  </b:Source>
 </b:Sources>
 </file>
 
 <file path=customXml/itemProps1.xml><?xml version="1.0" encoding="utf-8"?>
-<ds:datastoreItem xmlns:ds="http://schemas.openxmlformats.org/officeDocument/2006/customXml" ds:itemID="{039E71CB-926D-4F12-9480-04045B2F7318}">
+<ds:datastoreItem xmlns:ds="http://schemas.openxmlformats.org/officeDocument/2006/customXml" ds:itemID="{9576C64A-CF25-44D9-86FA-91EC933C0AF4}">
   <ds:schemaRefs>
     <ds:schemaRef ds:uri="http://schemas.openxmlformats.org/officeDocument/2006/bibliography"/>
   </ds:schemaRefs>

</xml_diff>

<commit_message>
avance tesis jueves 20-09-18
</commit_message>
<xml_diff>
--- a/Tesis 2018-1 - final.docx
+++ b/Tesis 2018-1 - final.docx
@@ -8784,13 +8784,37 @@
       <w:r>
         <w:t xml:space="preserve">Se ha realizado un estudio para estimar la presencia de anorexia, bulimia y el trastorno por atracones en una población de adolescentes entre 12 y 17 años de edad del Distrito Federal, México, de igual manera determinar si hay algunas características socio-demográficas y clínicas que puedan influir en el desarrollo de estos trastornos. En los resultados obtenidos se nota una prevalencia de los trastornos de la conducta alimentaria donde la anorexia es el menos frecuente: 0.5% de los adolescentes cumplen los criterios para alguna vez en la vida, mientras que 1.0% cumplen criterios para bulimia y 1.4% para el trastorno por atracones. Este patrón es similar para los últimos 12 meses. No se observan diferencias estadísticamente significativas por sexo ni para anorexia ni para bulimia. Sin embargo, el trastorno por atracones es más frecuente en mujeres que en hombres para ambas estimaciones, la de toda la vida y la de 12 meses. </w:t>
       </w:r>
-      <w:r>
-        <w:rPr>
-          <w:noProof/>
-          <w:lang w:val="es-PE"/>
-        </w:rPr>
-        <w:t xml:space="preserve"> (Benjet, Méndez, Borges, &amp; Medina-Mora, 2012)</w:t>
-      </w:r>
+      <w:sdt>
+        <w:sdtPr>
+          <w:id w:val="-1020697942"/>
+          <w:citation/>
+        </w:sdtPr>
+        <w:sdtContent>
+          <w:r>
+            <w:fldChar w:fldCharType="begin"/>
+          </w:r>
+          <w:r>
+            <w:rPr>
+              <w:noProof/>
+              <w:lang w:val="es-PE"/>
+            </w:rPr>
+            <w:instrText xml:space="preserve"> CITATION Ben12 \l 10250 </w:instrText>
+          </w:r>
+          <w:r>
+            <w:fldChar w:fldCharType="separate"/>
+          </w:r>
+          <w:r>
+            <w:rPr>
+              <w:noProof/>
+              <w:lang w:val="es-PE"/>
+            </w:rPr>
+            <w:t>(Benjet, Méndez, Borges, &amp; Medina-Mora, 2012)</w:t>
+          </w:r>
+          <w:r>
+            <w:fldChar w:fldCharType="end"/>
+          </w:r>
+        </w:sdtContent>
+      </w:sdt>
     </w:p>
     <w:p>
       <w:pPr>
@@ -11923,7 +11947,7 @@
         <w:spacing w:line="276" w:lineRule="auto"/>
         <w:rPr>
           <w:noProof/>
-          <w:sz w:val="22"/>
+          <w:sz w:val="18"/>
           <w:lang w:val="es-PE" w:eastAsia="en-US"/>
         </w:rPr>
       </w:pPr>
@@ -11964,6 +11988,34 @@
       <w:pPr>
         <w:pStyle w:val="Textoindependiente2"/>
         <w:spacing w:line="276" w:lineRule="auto"/>
+        <w:ind w:left="852"/>
+        <w:rPr>
+          <w:noProof/>
+          <w:sz w:val="22"/>
+          <w:lang w:val="es-PE" w:eastAsia="en-US"/>
+        </w:rPr>
+      </w:pPr>
+      <w:r>
+        <w:rPr>
+          <w:noProof/>
+          <w:sz w:val="18"/>
+          <w:lang w:val="es-PE" w:eastAsia="en-US"/>
+        </w:rPr>
+        <w:t xml:space="preserve">Fuente: </w:t>
+      </w:r>
+      <w:r>
+        <w:rPr>
+          <w:noProof/>
+          <w:sz w:val="18"/>
+          <w:lang w:val="es-PE" w:eastAsia="en-US"/>
+        </w:rPr>
+        <w:t>Epidemiología de los trastornos de la conducta alimentaria en una muestra representativa de adolescentes</w:t>
+      </w:r>
+    </w:p>
+    <w:p>
+      <w:pPr>
+        <w:pStyle w:val="Textoindependiente2"/>
+        <w:spacing w:line="276" w:lineRule="auto"/>
         <w:jc w:val="center"/>
         <w:rPr>
           <w:noProof/>
@@ -12016,7 +12068,11 @@
         <w:t xml:space="preserve"> aquellos que no los presentan.</w:t>
       </w:r>
       <w:r>
-        <w:t xml:space="preserve"> A pesar de los resultados del estudio, la mayoría de los jóvenes que cumplen criterios para algún trastorno de conducta alimentaria no recibe servicios para tratar su patología. Únicamente 17.3%, 24.3% y 13.7% de los adolescentes con anorexia, bulimia y trastorno por atracones en los últimos doce meses, respectivamente, ha recibido tratamiento en este mismo periodo de tiempo. Una mayor proporción de aquellos con bulimia lo ha recibido.</w:t>
+        <w:t xml:space="preserve"> A pesar de los resultados del estudio, la mayoría de los jóvenes que cumplen criterios para algún trastorno de conducta alimentaria no recibe servicios para tratar su patología. Únicamente 17.3%, 24.3% y 13.7% de los adolescentes con anorexia, bulimia y trastorno por atracones en los últimos doce meses, respectivamente, ha recibido tratamiento </w:t>
+      </w:r>
+      <w:r>
+        <w:lastRenderedPageBreak/>
+        <w:t>en este mismo periodo de tiempo. Una mayor proporción de aquellos con bulimia lo ha recibido.</w:t>
       </w:r>
       <w:r>
         <w:t xml:space="preserve"> </w:t>
@@ -12026,8 +12082,55 @@
           <w:noProof/>
           <w:lang w:val="es-PE"/>
         </w:rPr>
-        <w:t xml:space="preserve"> (Benjet, Méndez, Borges, &amp; Medina-Mora, 2012)</w:t>
-      </w:r>
+        <w:t xml:space="preserve"> </w:t>
+      </w:r>
+      <w:sdt>
+        <w:sdtPr>
+          <w:rPr>
+            <w:noProof/>
+            <w:lang w:val="es-PE"/>
+          </w:rPr>
+          <w:id w:val="492608696"/>
+          <w:citation/>
+        </w:sdtPr>
+        <w:sdtContent>
+          <w:r>
+            <w:rPr>
+              <w:noProof/>
+              <w:lang w:val="es-PE"/>
+            </w:rPr>
+            <w:fldChar w:fldCharType="begin"/>
+          </w:r>
+          <w:r>
+            <w:rPr>
+              <w:noProof/>
+              <w:lang w:val="es-PE"/>
+            </w:rPr>
+            <w:instrText xml:space="preserve"> CITATION Ben12 \l 10250 </w:instrText>
+          </w:r>
+          <w:r>
+            <w:rPr>
+              <w:noProof/>
+              <w:lang w:val="es-PE"/>
+            </w:rPr>
+            <w:fldChar w:fldCharType="separate"/>
+          </w:r>
+          <w:r>
+            <w:rPr>
+              <w:noProof/>
+              <w:lang w:val="es-PE"/>
+            </w:rPr>
+            <w:t>(Benjet, Méndez, Borges, &amp; Medina-Mora, 2012)</w:t>
+          </w:r>
+          <w:r>
+            <w:rPr>
+              <w:noProof/>
+              <w:lang w:val="es-PE"/>
+            </w:rPr>
+            <w:fldChar w:fldCharType="end"/>
+          </w:r>
+        </w:sdtContent>
+      </w:sdt>
     </w:p>
     <w:p>
       <w:pPr>
@@ -17925,6 +18028,33 @@
     <w:p>
       <w:pPr>
         <w:pStyle w:val="Textoindependiente2"/>
+        <w:ind w:left="284"/>
+        <w:rPr>
+          <w:sz w:val="18"/>
+        </w:rPr>
+      </w:pPr>
+      <w:r>
+        <w:rPr>
+          <w:sz w:val="18"/>
+        </w:rPr>
+        <w:t xml:space="preserve">Fuente: </w:t>
+      </w:r>
+      <w:r>
+        <w:rPr>
+          <w:sz w:val="18"/>
+        </w:rPr>
+        <w:t>Epidemiología de los trastornos de la conducta alimentaria en una muestra representativa de adolescentes</w:t>
+      </w:r>
+      <w:r>
+        <w:rPr>
+          <w:sz w:val="18"/>
+        </w:rPr>
+        <w:t>.</w:t>
+      </w:r>
+    </w:p>
+    <w:p>
+      <w:pPr>
+        <w:pStyle w:val="Textoindependiente2"/>
         <w:jc w:val="both"/>
       </w:pPr>
     </w:p>
@@ -17988,16 +18118,71 @@
         </w:rPr>
         <w:t xml:space="preserve"> </w:t>
       </w:r>
-      <w:r>
-        <w:rPr>
-          <w:rFonts w:ascii="Times New Roman" w:hAnsi="Times New Roman"/>
-          <w:noProof/>
-          <w:color w:val="000000"/>
-          <w:sz w:val="24"/>
-          <w:szCs w:val="24"/>
-        </w:rPr>
-        <w:t>(MINSA, 2017)</w:t>
-      </w:r>
+      <w:sdt>
+        <w:sdtPr>
+          <w:rPr>
+            <w:rFonts w:ascii="Times New Roman" w:hAnsi="Times New Roman"/>
+            <w:noProof/>
+            <w:color w:val="000000"/>
+            <w:sz w:val="24"/>
+            <w:szCs w:val="24"/>
+          </w:rPr>
+          <w:id w:val="808522086"/>
+          <w:citation/>
+        </w:sdtPr>
+        <w:sdtContent>
+          <w:r>
+            <w:rPr>
+              <w:rFonts w:ascii="Times New Roman" w:hAnsi="Times New Roman"/>
+              <w:noProof/>
+              <w:color w:val="000000"/>
+              <w:sz w:val="24"/>
+              <w:szCs w:val="24"/>
+            </w:rPr>
+            <w:fldChar w:fldCharType="begin"/>
+          </w:r>
+          <w:r>
+            <w:rPr>
+              <w:rFonts w:ascii="Times New Roman" w:hAnsi="Times New Roman"/>
+              <w:noProof/>
+              <w:color w:val="000000"/>
+              <w:sz w:val="24"/>
+              <w:szCs w:val="24"/>
+            </w:rPr>
+            <w:instrText xml:space="preserve"> CITATION DrF17 \l 10250 </w:instrText>
+          </w:r>
+          <w:r>
+            <w:rPr>
+              <w:rFonts w:ascii="Times New Roman" w:hAnsi="Times New Roman"/>
+              <w:noProof/>
+              <w:color w:val="000000"/>
+              <w:sz w:val="24"/>
+              <w:szCs w:val="24"/>
+            </w:rPr>
+            <w:fldChar w:fldCharType="separate"/>
+          </w:r>
+          <w:r>
+            <w:rPr>
+              <w:rFonts w:ascii="Times New Roman" w:hAnsi="Times New Roman"/>
+              <w:noProof/>
+              <w:color w:val="000000"/>
+              <w:sz w:val="24"/>
+              <w:szCs w:val="24"/>
+            </w:rPr>
+            <w:t>(MINSA, 2017)</w:t>
+          </w:r>
+          <w:r>
+            <w:rPr>
+              <w:rFonts w:ascii="Times New Roman" w:hAnsi="Times New Roman"/>
+              <w:noProof/>
+              <w:color w:val="000000"/>
+              <w:sz w:val="24"/>
+              <w:szCs w:val="24"/>
+            </w:rPr>
+            <w:fldChar w:fldCharType="end"/>
+          </w:r>
+        </w:sdtContent>
+      </w:sdt>
     </w:p>
     <w:p>
       <w:pPr>
@@ -19450,6 +19635,7 @@
                 <w:sz w:val="20"/>
                 <w:szCs w:val="20"/>
               </w:rPr>
+              <w:lastRenderedPageBreak/>
               <w:t>Trastornos de ansiedad generalizada</w:t>
             </w:r>
           </w:p>
@@ -19926,7 +20112,6 @@
                 <w:sz w:val="20"/>
                 <w:szCs w:val="20"/>
               </w:rPr>
-              <w:lastRenderedPageBreak/>
               <w:t xml:space="preserve">Conductas bulímicas </w:t>
             </w:r>
             <w:r>
@@ -22500,8 +22685,23 @@
       <w:pPr>
         <w:pStyle w:val="Textoindependiente2"/>
         <w:spacing w:line="276" w:lineRule="auto"/>
-        <w:jc w:val="both"/>
-      </w:pPr>
+        <w:ind w:left="709"/>
+        <w:rPr>
+          <w:sz w:val="18"/>
+        </w:rPr>
+      </w:pPr>
+      <w:r>
+        <w:rPr>
+          <w:sz w:val="18"/>
+        </w:rPr>
+        <w:t>Fuente:</w:t>
+      </w:r>
+      <w:r>
+        <w:rPr>
+          <w:sz w:val="18"/>
+        </w:rPr>
+        <w:t xml:space="preserve"> Peru21</w:t>
+      </w:r>
     </w:p>
     <w:p>
       <w:pPr>
@@ -22509,19 +22709,6 @@
         <w:spacing w:line="276" w:lineRule="auto"/>
         <w:jc w:val="both"/>
       </w:pPr>
-      <w:r>
-        <w:t>Los especialistas indican que muy aparte de la depresión, baja autoestima y tendencia a la obesidad pueden causar estos trastornos en los pacientes, también puede ser causado por provenir de hogares disfuncionales, violencia sexual, víctimas de bullying, y publicidad con imágenes irreales de mujeres</w:t>
-      </w:r>
-      <w:r>
-        <w:t>.</w:t>
-      </w:r>
-      <w:r>
-        <w:rPr>
-          <w:noProof/>
-          <w:lang w:val="es-PE"/>
-        </w:rPr>
-        <w:t xml:space="preserve"> (Perú21, 2014)</w:t>
-      </w:r>
     </w:p>
     <w:p>
       <w:pPr>
@@ -22529,12 +22716,56 @@
         <w:spacing w:line="276" w:lineRule="auto"/>
         <w:jc w:val="both"/>
       </w:pPr>
+      <w:r>
+        <w:t>Los especialistas indican que muy aparte de la depresión, baja autoestima y tendencia a la obesidad pueden causar estos trastornos en los pacientes, también puede ser causado por provenir de hogares disfuncionales, violencia sexual, víctimas de bullying, y publicidad con imágenes irreales de mujeres</w:t>
+      </w:r>
+      <w:r>
+        <w:t>.</w:t>
+      </w:r>
+      <w:sdt>
+        <w:sdtPr>
+          <w:id w:val="-609348919"/>
+          <w:citation/>
+        </w:sdtPr>
+        <w:sdtContent>
+          <w:r>
+            <w:fldChar w:fldCharType="begin"/>
+          </w:r>
+          <w:r>
+            <w:rPr>
+              <w:noProof/>
+              <w:lang w:val="es-PE"/>
+            </w:rPr>
+            <w:instrText xml:space="preserve"> CITATION Per14 \l 10250 </w:instrText>
+          </w:r>
+          <w:r>
+            <w:fldChar w:fldCharType="separate"/>
+          </w:r>
+          <w:r>
+            <w:rPr>
+              <w:noProof/>
+              <w:lang w:val="es-PE"/>
+            </w:rPr>
+            <w:t xml:space="preserve"> (Perú21, 2014)</w:t>
+          </w:r>
+          <w:r>
+            <w:fldChar w:fldCharType="end"/>
+          </w:r>
+        </w:sdtContent>
+      </w:sdt>
     </w:p>
     <w:p>
       <w:pPr>
         <w:pStyle w:val="Textoindependiente2"/>
         <w:spacing w:line="276" w:lineRule="auto"/>
         <w:jc w:val="both"/>
+      </w:pPr>
+    </w:p>
+    <w:p>
+      <w:pPr>
+        <w:pStyle w:val="Textoindependiente2"/>
+        <w:spacing w:line="276" w:lineRule="auto"/>
+        <w:jc w:val="both"/>
         <w:rPr>
           <w:lang w:val="es-PE"/>
         </w:rPr>
@@ -22561,7 +22792,14 @@
         <w:rPr>
           <w:rStyle w:val="ParrafoCar"/>
         </w:rPr>
-        <w:t>adolescentes puedan desarrollar un cuadro clínico de anorexia nerviosa, y el resultado fue la prevalencia</w:t>
+        <w:t xml:space="preserve">adolescentes puedan desarrollar un cuadro clínico de </w:t>
+      </w:r>
+      <w:r>
+        <w:rPr>
+          <w:rStyle w:val="ParrafoCar"/>
+        </w:rPr>
+        <w:lastRenderedPageBreak/>
+        <w:t>anorexia nerviosa, y el resultado fue la prevalencia</w:t>
       </w:r>
       <w:r>
         <w:rPr>
@@ -23202,6 +23440,7 @@
           <w:szCs w:val="24"/>
           <w:lang w:val="es-ES"/>
         </w:rPr>
+        <w:lastRenderedPageBreak/>
         <w:t xml:space="preserve">Explicar la importancia de los test psicológicos </w:t>
       </w:r>
       <w:r>
@@ -23304,7 +23543,6 @@
           <w:szCs w:val="24"/>
           <w:lang w:val="es-ES"/>
         </w:rPr>
-        <w:lastRenderedPageBreak/>
         <w:t>Seleccionar el test psicológico que se aplicará.</w:t>
       </w:r>
     </w:p>
@@ -24076,7 +24314,17 @@
           <w:sz w:val="24"/>
           <w:szCs w:val="24"/>
         </w:rPr>
-        <w:t>que pueda sufrir de esta condición disminuya, ya sea por una atención oportuna frente al problema alimenticio que este afrontando o por la información correcta y saludable que puede seguir el adolescente para sentirse bien consigo mismo sin lastimar su mente y cuerpo, con ayuda de su entorno social y familiar.</w:t>
+        <w:t xml:space="preserve">que pueda sufrir de esta condición disminuya, ya sea por una atención oportuna frente al problema alimenticio que este afrontando o por la información correcta y saludable que puede seguir el adolescente para sentirse bien consigo mismo sin lastimar su </w:t>
+      </w:r>
+      <w:r>
+        <w:rPr>
+          <w:rFonts w:ascii="Times New Roman" w:hAnsi="Times New Roman"/>
+          <w:color w:val="000000"/>
+          <w:sz w:val="24"/>
+          <w:szCs w:val="24"/>
+        </w:rPr>
+        <w:lastRenderedPageBreak/>
+        <w:t>mente y cuerpo, con ayuda de su entorno social y familiar.</w:t>
       </w:r>
       <w:r>
         <w:rPr>
@@ -24184,7 +24432,6 @@
           <w:sz w:val="24"/>
           <w:szCs w:val="24"/>
         </w:rPr>
-        <w:lastRenderedPageBreak/>
         <w:t>Según las guías clínicas nacionales españolas atribuyen a atención primaria las siguientes funciones sobre TCA: 1) Identificar a las personas con riesgo de padecer TCA y establecer un diagnóstico precoz; 2) Decidir si se puede tratar en atención primaria o se tiene que derivar a salud mental; 3) Informar sobre la</w:t>
       </w:r>
       <w:r>
@@ -36560,19 +36807,32 @@
     </w:tbl>
     <w:p>
       <w:pPr>
-        <w:autoSpaceDE w:val="0"/>
-        <w:autoSpaceDN w:val="0"/>
-        <w:adjustRightInd w:val="0"/>
-        <w:spacing w:after="0"/>
-        <w:jc w:val="both"/>
-        <w:rPr>
-          <w:rFonts w:ascii="Times New Roman" w:hAnsi="Times New Roman"/>
-          <w:bCs/>
-          <w:color w:val="000000"/>
-          <w:sz w:val="24"/>
-          <w:szCs w:val="24"/>
-        </w:rPr>
-      </w:pPr>
+        <w:pStyle w:val="Textoindependiente2"/>
+        <w:spacing w:line="276" w:lineRule="auto"/>
+        <w:ind w:left="1277" w:right="616" w:firstLine="143"/>
+        <w:jc w:val="both"/>
+        <w:rPr>
+          <w:sz w:val="18"/>
+          <w:lang w:val="es-PE"/>
+        </w:rPr>
+      </w:pPr>
+      <w:r>
+        <w:rPr>
+          <w:sz w:val="18"/>
+          <w:lang w:val="es-PE"/>
+        </w:rPr>
+        <w:t>Fuente:</w:t>
+      </w:r>
+      <w:r>
+        <w:t xml:space="preserve"> </w:t>
+      </w:r>
+      <w:r>
+        <w:rPr>
+          <w:sz w:val="18"/>
+          <w:lang w:val="es-PE"/>
+        </w:rPr>
+        <w:t>La escuela pública en Lima Metropolitana. ¿Una institución en extinción?</w:t>
+      </w:r>
     </w:p>
     <w:p>
       <w:pPr>
@@ -46846,8 +47106,6 @@
           <w:lang w:eastAsia="es-ES"/>
         </w:rPr>
       </w:pPr>
-      <w:bookmarkStart w:id="184" w:name="_GoBack"/>
-      <w:bookmarkEnd w:id="184"/>
       <w:r>
         <w:rPr>
           <w:rFonts w:ascii="Times New Roman" w:eastAsia="Times New Roman" w:hAnsi="Times New Roman"/>
@@ -46883,11 +47141,334 @@
       <w:pPr>
         <w:pStyle w:val="Ttulo1"/>
       </w:pPr>
-      <w:bookmarkStart w:id="185" w:name="_Toc525075428"/>
+      <w:bookmarkStart w:id="184" w:name="_Toc525075428"/>
       <w:r>
         <w:lastRenderedPageBreak/>
         <w:t>CAPITULO IV. APORTE TEORICO</w:t>
       </w:r>
+      <w:bookmarkEnd w:id="184"/>
+    </w:p>
+    <w:p>
+      <w:pPr>
+        <w:autoSpaceDE w:val="0"/>
+        <w:autoSpaceDN w:val="0"/>
+        <w:adjustRightInd w:val="0"/>
+        <w:spacing w:after="0" w:line="240" w:lineRule="auto"/>
+        <w:jc w:val="both"/>
+        <w:rPr>
+          <w:rFonts w:ascii="Times New Roman" w:hAnsi="Times New Roman"/>
+          <w:b/>
+          <w:bCs/>
+          <w:color w:val="000000"/>
+          <w:sz w:val="24"/>
+          <w:szCs w:val="24"/>
+        </w:rPr>
+      </w:pPr>
+    </w:p>
+    <w:p>
+      <w:pPr>
+        <w:autoSpaceDE w:val="0"/>
+        <w:autoSpaceDN w:val="0"/>
+        <w:adjustRightInd w:val="0"/>
+        <w:spacing w:after="0" w:line="240" w:lineRule="auto"/>
+        <w:jc w:val="both"/>
+        <w:rPr>
+          <w:rFonts w:ascii="Times New Roman" w:hAnsi="Times New Roman"/>
+          <w:b/>
+          <w:bCs/>
+          <w:color w:val="000000"/>
+          <w:sz w:val="24"/>
+          <w:szCs w:val="24"/>
+        </w:rPr>
+      </w:pPr>
+    </w:p>
+    <w:p>
+      <w:pPr>
+        <w:autoSpaceDE w:val="0"/>
+        <w:autoSpaceDN w:val="0"/>
+        <w:adjustRightInd w:val="0"/>
+        <w:spacing w:after="0" w:line="240" w:lineRule="auto"/>
+        <w:jc w:val="both"/>
+        <w:rPr>
+          <w:rFonts w:ascii="Times New Roman" w:hAnsi="Times New Roman"/>
+          <w:bCs/>
+          <w:color w:val="000000"/>
+          <w:sz w:val="24"/>
+          <w:szCs w:val="24"/>
+        </w:rPr>
+      </w:pPr>
+      <w:r>
+        <w:rPr>
+          <w:rFonts w:ascii="Times New Roman" w:hAnsi="Times New Roman"/>
+          <w:bCs/>
+          <w:color w:val="000000"/>
+          <w:sz w:val="24"/>
+          <w:szCs w:val="24"/>
+        </w:rPr>
+        <w:t>En este capítulo se desarrolla la selección y justificación del modelo de aprendizaje a utilizar a través de una evaluación comparativa, además se analizarán y sustentarán la elección de las herramientas tecn</w:t>
+      </w:r>
+      <w:r>
+        <w:rPr>
+          <w:rFonts w:ascii="Times New Roman" w:hAnsi="Times New Roman"/>
+          <w:bCs/>
+          <w:color w:val="000000"/>
+          <w:sz w:val="24"/>
+          <w:szCs w:val="24"/>
+        </w:rPr>
+        <w:t xml:space="preserve">ológicas para el desarrollo de la aplicación </w:t>
+      </w:r>
+      <w:r>
+        <w:rPr>
+          <w:rFonts w:ascii="Times New Roman" w:hAnsi="Times New Roman"/>
+          <w:bCs/>
+          <w:color w:val="000000"/>
+          <w:sz w:val="24"/>
+          <w:szCs w:val="24"/>
+        </w:rPr>
+        <w:t>web.</w:t>
+      </w:r>
+    </w:p>
+    <w:p>
+      <w:pPr>
+        <w:autoSpaceDE w:val="0"/>
+        <w:autoSpaceDN w:val="0"/>
+        <w:adjustRightInd w:val="0"/>
+        <w:spacing w:after="0" w:line="240" w:lineRule="auto"/>
+        <w:jc w:val="both"/>
+        <w:rPr>
+          <w:rFonts w:ascii="Times New Roman" w:hAnsi="Times New Roman"/>
+          <w:bCs/>
+          <w:color w:val="000000"/>
+          <w:sz w:val="24"/>
+          <w:szCs w:val="24"/>
+        </w:rPr>
+      </w:pPr>
+    </w:p>
+    <w:p>
+      <w:pPr>
+        <w:pStyle w:val="Prrafodelista"/>
+        <w:keepNext/>
+        <w:keepLines/>
+        <w:numPr>
+          <w:ilvl w:val="0"/>
+          <w:numId w:val="21"/>
+        </w:numPr>
+        <w:spacing w:before="40" w:after="0"/>
+        <w:contextualSpacing w:val="0"/>
+        <w:jc w:val="both"/>
+        <w:outlineLvl w:val="1"/>
+        <w:rPr>
+          <w:rFonts w:ascii="Times New Roman" w:eastAsiaTheme="majorEastAsia" w:hAnsi="Times New Roman" w:cstheme="majorBidi"/>
+          <w:b/>
+          <w:vanish/>
+          <w:sz w:val="24"/>
+          <w:szCs w:val="26"/>
+          <w:lang w:val="es-ES"/>
+        </w:rPr>
+      </w:pPr>
+    </w:p>
+    <w:p>
+      <w:pPr>
+        <w:pStyle w:val="Ttulo2"/>
+        <w:numPr>
+          <w:ilvl w:val="1"/>
+          <w:numId w:val="22"/>
+        </w:numPr>
+        <w:rPr>
+          <w:lang w:val="es-ES"/>
+        </w:rPr>
+      </w:pPr>
+      <w:r>
+        <w:rPr>
+          <w:lang w:val="es-ES"/>
+        </w:rPr>
+        <w:t>Selección y justificación del</w:t>
+      </w:r>
+      <w:r>
+        <w:rPr>
+          <w:lang w:val="es-ES"/>
+        </w:rPr>
+        <w:t xml:space="preserve"> </w:t>
+      </w:r>
+      <w:r>
+        <w:rPr>
+          <w:lang w:val="es-ES"/>
+        </w:rPr>
+        <w:t>test psicológico</w:t>
+      </w:r>
+    </w:p>
+    <w:p>
+      <w:pPr>
+        <w:autoSpaceDE w:val="0"/>
+        <w:autoSpaceDN w:val="0"/>
+        <w:adjustRightInd w:val="0"/>
+        <w:spacing w:after="0" w:line="240" w:lineRule="auto"/>
+        <w:jc w:val="both"/>
+        <w:rPr>
+          <w:rFonts w:ascii="Times New Roman" w:eastAsia="Times New Roman" w:hAnsi="Times New Roman"/>
+          <w:sz w:val="24"/>
+          <w:szCs w:val="20"/>
+          <w:lang w:eastAsia="es-ES"/>
+        </w:rPr>
+      </w:pPr>
+    </w:p>
+    <w:p>
+      <w:pPr>
+        <w:autoSpaceDE w:val="0"/>
+        <w:autoSpaceDN w:val="0"/>
+        <w:adjustRightInd w:val="0"/>
+        <w:spacing w:after="0" w:line="240" w:lineRule="auto"/>
+        <w:jc w:val="both"/>
+        <w:rPr>
+          <w:rFonts w:ascii="Times New Roman" w:eastAsia="Times New Roman" w:hAnsi="Times New Roman"/>
+          <w:sz w:val="24"/>
+          <w:szCs w:val="20"/>
+          <w:lang w:eastAsia="es-ES"/>
+        </w:rPr>
+      </w:pPr>
+      <w:r>
+        <w:rPr>
+          <w:rFonts w:ascii="Times New Roman" w:eastAsia="Times New Roman" w:hAnsi="Times New Roman"/>
+          <w:sz w:val="24"/>
+          <w:szCs w:val="20"/>
+          <w:lang w:eastAsia="es-ES"/>
+        </w:rPr>
+        <w:t>Para realizar la evaluación de que test psicológico</w:t>
+      </w:r>
+      <w:r>
+        <w:rPr>
+          <w:rFonts w:ascii="Times New Roman" w:eastAsia="Times New Roman" w:hAnsi="Times New Roman"/>
+          <w:sz w:val="24"/>
+          <w:szCs w:val="20"/>
+          <w:lang w:eastAsia="es-ES"/>
+        </w:rPr>
+        <w:t xml:space="preserve"> para la implementación de la aplicación web fundamentados en el estado del arte, se describe criterios de evaluación definidos con su respectiva justificación según las prioridades propias consideradas en el presente trabajo de investigación.</w:t>
+      </w:r>
+    </w:p>
+    <w:p>
+      <w:pPr>
+        <w:autoSpaceDE w:val="0"/>
+        <w:autoSpaceDN w:val="0"/>
+        <w:adjustRightInd w:val="0"/>
+        <w:spacing w:after="0" w:line="240" w:lineRule="auto"/>
+        <w:jc w:val="both"/>
+        <w:rPr>
+          <w:rFonts w:ascii="Times New Roman" w:eastAsia="Times New Roman" w:hAnsi="Times New Roman"/>
+          <w:sz w:val="24"/>
+          <w:szCs w:val="20"/>
+          <w:lang w:eastAsia="es-ES"/>
+        </w:rPr>
+      </w:pPr>
+    </w:p>
+    <w:p>
+      <w:pPr>
+        <w:autoSpaceDE w:val="0"/>
+        <w:autoSpaceDN w:val="0"/>
+        <w:adjustRightInd w:val="0"/>
+        <w:spacing w:after="0" w:line="240" w:lineRule="auto"/>
+        <w:jc w:val="both"/>
+        <w:rPr>
+          <w:rFonts w:ascii="Times New Roman" w:eastAsia="Times New Roman" w:hAnsi="Times New Roman"/>
+          <w:sz w:val="24"/>
+          <w:szCs w:val="20"/>
+          <w:lang w:eastAsia="es-ES"/>
+        </w:rPr>
+      </w:pPr>
+      <w:r>
+        <w:rPr>
+          <w:rFonts w:ascii="Times New Roman" w:eastAsia="Times New Roman" w:hAnsi="Times New Roman"/>
+          <w:sz w:val="24"/>
+          <w:szCs w:val="20"/>
+          <w:lang w:eastAsia="es-ES"/>
+        </w:rPr>
+        <w:t xml:space="preserve">Criterio 1: </w:t>
+      </w:r>
+      <w:proofErr w:type="spellStart"/>
+      <w:r>
+        <w:rPr>
+          <w:rFonts w:ascii="Times New Roman" w:eastAsia="Times New Roman" w:hAnsi="Times New Roman"/>
+          <w:sz w:val="24"/>
+          <w:szCs w:val="20"/>
+          <w:lang w:eastAsia="es-ES"/>
+        </w:rPr>
+        <w:t>dsdad</w:t>
+      </w:r>
+      <w:proofErr w:type="spellEnd"/>
+    </w:p>
+    <w:p>
+      <w:pPr>
+        <w:autoSpaceDE w:val="0"/>
+        <w:autoSpaceDN w:val="0"/>
+        <w:adjustRightInd w:val="0"/>
+        <w:spacing w:after="0" w:line="240" w:lineRule="auto"/>
+        <w:jc w:val="both"/>
+        <w:rPr>
+          <w:rFonts w:ascii="Times New Roman" w:eastAsia="Times New Roman" w:hAnsi="Times New Roman"/>
+          <w:sz w:val="24"/>
+          <w:szCs w:val="20"/>
+          <w:lang w:eastAsia="es-ES"/>
+        </w:rPr>
+      </w:pPr>
+      <w:r>
+        <w:rPr>
+          <w:rFonts w:ascii="Times New Roman" w:eastAsia="Times New Roman" w:hAnsi="Times New Roman"/>
+          <w:sz w:val="24"/>
+          <w:szCs w:val="20"/>
+          <w:lang w:eastAsia="es-ES"/>
+        </w:rPr>
+        <w:t xml:space="preserve">Criterio 2: </w:t>
+      </w:r>
+      <w:proofErr w:type="spellStart"/>
+      <w:r>
+        <w:rPr>
+          <w:rFonts w:ascii="Times New Roman" w:eastAsia="Times New Roman" w:hAnsi="Times New Roman"/>
+          <w:sz w:val="24"/>
+          <w:szCs w:val="20"/>
+          <w:lang w:eastAsia="es-ES"/>
+        </w:rPr>
+        <w:t>deergvd</w:t>
+      </w:r>
+      <w:proofErr w:type="spellEnd"/>
+    </w:p>
+    <w:p>
+      <w:pPr>
+        <w:autoSpaceDE w:val="0"/>
+        <w:autoSpaceDN w:val="0"/>
+        <w:adjustRightInd w:val="0"/>
+        <w:spacing w:after="0" w:line="240" w:lineRule="auto"/>
+        <w:jc w:val="both"/>
+        <w:rPr>
+          <w:rFonts w:ascii="Times New Roman" w:eastAsia="Times New Roman" w:hAnsi="Times New Roman"/>
+          <w:sz w:val="24"/>
+          <w:szCs w:val="20"/>
+          <w:lang w:eastAsia="es-ES"/>
+        </w:rPr>
+      </w:pPr>
+    </w:p>
+    <w:p>
+      <w:pPr>
+        <w:autoSpaceDE w:val="0"/>
+        <w:autoSpaceDN w:val="0"/>
+        <w:adjustRightInd w:val="0"/>
+        <w:spacing w:after="0" w:line="240" w:lineRule="auto"/>
+        <w:jc w:val="both"/>
+        <w:rPr>
+          <w:rFonts w:ascii="Times New Roman" w:eastAsia="Times New Roman" w:hAnsi="Times New Roman"/>
+          <w:sz w:val="24"/>
+          <w:szCs w:val="20"/>
+          <w:lang w:eastAsia="es-ES"/>
+        </w:rPr>
+      </w:pPr>
+      <w:r>
+        <w:rPr>
+          <w:rFonts w:ascii="Times New Roman" w:eastAsia="Times New Roman" w:hAnsi="Times New Roman"/>
+          <w:sz w:val="24"/>
+          <w:szCs w:val="20"/>
+          <w:lang w:eastAsia="es-ES"/>
+        </w:rPr>
+        <w:t>La tabla 6 detalla si las características presentes en los diferentes modelos serán marcadas con un SI, mientras que las ausentes con un NO.</w:t>
+      </w:r>
+      <w:bookmarkStart w:id="185" w:name="_GoBack"/>
       <w:bookmarkEnd w:id="185"/>
     </w:p>
     <w:p>
@@ -46898,15 +47479,802 @@
         <w:spacing w:after="0" w:line="240" w:lineRule="auto"/>
         <w:jc w:val="both"/>
         <w:rPr>
-          <w:rFonts w:ascii="Times New Roman" w:hAnsi="Times New Roman"/>
+          <w:rFonts w:ascii="Times New Roman" w:eastAsia="Times New Roman" w:hAnsi="Times New Roman"/>
+          <w:sz w:val="24"/>
+          <w:szCs w:val="20"/>
+          <w:lang w:eastAsia="es-ES"/>
+        </w:rPr>
+      </w:pPr>
+    </w:p>
+    <w:p>
+      <w:pPr>
+        <w:autoSpaceDE w:val="0"/>
+        <w:autoSpaceDN w:val="0"/>
+        <w:adjustRightInd w:val="0"/>
+        <w:spacing w:after="0" w:line="240" w:lineRule="auto"/>
+        <w:jc w:val="both"/>
+        <w:rPr>
+          <w:rFonts w:ascii="Times New Roman" w:eastAsia="Times New Roman" w:hAnsi="Times New Roman"/>
+          <w:sz w:val="24"/>
+          <w:szCs w:val="20"/>
+          <w:lang w:eastAsia="es-ES"/>
+        </w:rPr>
+      </w:pPr>
+    </w:p>
+    <w:p>
+      <w:pPr>
+        <w:pStyle w:val="Descripcin"/>
+        <w:rPr>
+          <w:rFonts w:ascii="Times New Roman" w:eastAsia="Times New Roman" w:hAnsi="Times New Roman"/>
+          <w:sz w:val="24"/>
+          <w:szCs w:val="20"/>
+          <w:lang w:eastAsia="es-ES"/>
+        </w:rPr>
+      </w:pPr>
+      <w:r>
+        <w:rPr>
           <w:b/>
-          <w:bCs/>
-          <w:color w:val="000000"/>
-          <w:sz w:val="24"/>
-          <w:szCs w:val="24"/>
-        </w:rPr>
-      </w:pPr>
-    </w:p>
+        </w:rPr>
+        <w:t xml:space="preserve">Tabla </w:t>
+      </w:r>
+      <w:r>
+        <w:rPr>
+          <w:b/>
+        </w:rPr>
+        <w:fldChar w:fldCharType="begin"/>
+      </w:r>
+      <w:r>
+        <w:rPr>
+          <w:b/>
+        </w:rPr>
+        <w:instrText xml:space="preserve"> SEQ Tabla \* ARABIC </w:instrText>
+      </w:r>
+      <w:r>
+        <w:rPr>
+          <w:b/>
+        </w:rPr>
+        <w:fldChar w:fldCharType="separate"/>
+      </w:r>
+      <w:r>
+        <w:rPr>
+          <w:b/>
+          <w:noProof/>
+        </w:rPr>
+        <w:t>6</w:t>
+      </w:r>
+      <w:r>
+        <w:rPr>
+          <w:b/>
+        </w:rPr>
+        <w:fldChar w:fldCharType="end"/>
+      </w:r>
+      <w:r>
+        <w:t>. Comparativo entre test psicológicos.</w:t>
+      </w:r>
+    </w:p>
+    <w:tbl>
+      <w:tblPr>
+        <w:tblStyle w:val="Tablaconcuadrcula"/>
+        <w:tblW w:w="0" w:type="auto"/>
+        <w:jc w:val="center"/>
+        <w:tblLook w:val="04A0" w:firstRow="1" w:lastRow="0" w:firstColumn="1" w:lastColumn="0" w:noHBand="0" w:noVBand="1"/>
+      </w:tblPr>
+      <w:tblGrid>
+        <w:gridCol w:w="2547"/>
+        <w:gridCol w:w="1802"/>
+        <w:gridCol w:w="2066"/>
+        <w:gridCol w:w="2079"/>
+      </w:tblGrid>
+      <w:tr>
+        <w:trPr>
+          <w:jc w:val="center"/>
+        </w:trPr>
+        <w:tc>
+          <w:tcPr>
+            <w:tcW w:w="2547" w:type="dxa"/>
+            <w:tcBorders>
+              <w:tl2br w:val="single" w:sz="4" w:space="0" w:color="auto"/>
+            </w:tcBorders>
+            <w:shd w:val="clear" w:color="auto" w:fill="BFBFBF" w:themeFill="background1" w:themeFillShade="BF"/>
+          </w:tcPr>
+          <w:p>
+            <w:pPr>
+              <w:pStyle w:val="Normal1"/>
+              <w:jc w:val="right"/>
+              <w:rPr>
+                <w:rFonts w:ascii="Times New Roman" w:eastAsiaTheme="minorHAnsi" w:hAnsi="Times New Roman" w:cs="Times New Roman"/>
+                <w:b/>
+                <w:sz w:val="22"/>
+                <w:szCs w:val="22"/>
+                <w:lang w:val="es-PE" w:eastAsia="en-US"/>
+              </w:rPr>
+            </w:pPr>
+            <w:r>
+              <w:rPr>
+                <w:rFonts w:ascii="Times New Roman" w:eastAsiaTheme="minorHAnsi" w:hAnsi="Times New Roman" w:cs="Times New Roman"/>
+                <w:b/>
+                <w:sz w:val="22"/>
+                <w:szCs w:val="22"/>
+                <w:lang w:val="es-PE" w:eastAsia="en-US"/>
+              </w:rPr>
+              <w:t xml:space="preserve">                </w:t>
+            </w:r>
+            <w:r>
+              <w:rPr>
+                <w:rFonts w:ascii="Times New Roman" w:eastAsiaTheme="minorHAnsi" w:hAnsi="Times New Roman" w:cs="Times New Roman"/>
+                <w:b/>
+                <w:sz w:val="22"/>
+                <w:szCs w:val="22"/>
+                <w:lang w:val="es-PE" w:eastAsia="en-US"/>
+              </w:rPr>
+              <w:t>Test</w:t>
+            </w:r>
+            <w:r>
+              <w:rPr>
+                <w:rFonts w:ascii="Times New Roman" w:eastAsiaTheme="minorHAnsi" w:hAnsi="Times New Roman" w:cs="Times New Roman"/>
+                <w:b/>
+                <w:sz w:val="22"/>
+                <w:szCs w:val="22"/>
+                <w:lang w:val="es-PE" w:eastAsia="en-US"/>
+              </w:rPr>
+              <w:t xml:space="preserve"> psicológico</w:t>
+            </w:r>
+          </w:p>
+          <w:p>
+            <w:pPr>
+              <w:pStyle w:val="Normal1"/>
+              <w:jc w:val="both"/>
+              <w:rPr>
+                <w:rFonts w:ascii="Times New Roman" w:eastAsiaTheme="minorHAnsi" w:hAnsi="Times New Roman" w:cs="Times New Roman"/>
+                <w:sz w:val="22"/>
+                <w:szCs w:val="22"/>
+                <w:lang w:val="es-PE" w:eastAsia="en-US"/>
+              </w:rPr>
+            </w:pPr>
+            <w:r>
+              <w:rPr>
+                <w:rFonts w:ascii="Times New Roman" w:eastAsiaTheme="minorHAnsi" w:hAnsi="Times New Roman" w:cs="Times New Roman"/>
+                <w:b/>
+                <w:sz w:val="22"/>
+                <w:szCs w:val="22"/>
+                <w:lang w:val="es-PE" w:eastAsia="en-US"/>
+              </w:rPr>
+              <w:t>Características</w:t>
+            </w:r>
+          </w:p>
+        </w:tc>
+        <w:tc>
+          <w:tcPr>
+            <w:tcW w:w="1802" w:type="dxa"/>
+            <w:shd w:val="clear" w:color="auto" w:fill="BFBFBF" w:themeFill="background1" w:themeFillShade="BF"/>
+            <w:vAlign w:val="center"/>
+          </w:tcPr>
+          <w:p>
+            <w:pPr>
+              <w:pStyle w:val="Normal1"/>
+              <w:jc w:val="center"/>
+              <w:rPr>
+                <w:rFonts w:ascii="Times New Roman" w:eastAsiaTheme="minorHAnsi" w:hAnsi="Times New Roman" w:cs="Times New Roman"/>
+                <w:sz w:val="22"/>
+                <w:szCs w:val="22"/>
+                <w:lang w:val="es-PE" w:eastAsia="en-US"/>
+              </w:rPr>
+            </w:pPr>
+            <w:r>
+              <w:rPr>
+                <w:rFonts w:ascii="Times New Roman" w:eastAsiaTheme="minorHAnsi" w:hAnsi="Times New Roman" w:cs="Times New Roman"/>
+                <w:sz w:val="22"/>
+                <w:szCs w:val="22"/>
+                <w:lang w:val="es-PE" w:eastAsia="en-US"/>
+              </w:rPr>
+              <w:t>EAT-26</w:t>
+            </w:r>
+          </w:p>
+        </w:tc>
+        <w:tc>
+          <w:tcPr>
+            <w:tcW w:w="2066" w:type="dxa"/>
+            <w:shd w:val="clear" w:color="auto" w:fill="BFBFBF" w:themeFill="background1" w:themeFillShade="BF"/>
+            <w:vAlign w:val="center"/>
+          </w:tcPr>
+          <w:p>
+            <w:pPr>
+              <w:pStyle w:val="Normal1"/>
+              <w:jc w:val="center"/>
+              <w:rPr>
+                <w:rFonts w:ascii="Times New Roman" w:eastAsiaTheme="minorHAnsi" w:hAnsi="Times New Roman" w:cs="Times New Roman"/>
+                <w:sz w:val="22"/>
+                <w:szCs w:val="22"/>
+                <w:lang w:val="es-PE" w:eastAsia="en-US"/>
+              </w:rPr>
+            </w:pPr>
+            <w:r>
+              <w:rPr>
+                <w:rFonts w:ascii="Times New Roman" w:eastAsiaTheme="minorHAnsi" w:hAnsi="Times New Roman" w:cs="Times New Roman"/>
+                <w:sz w:val="22"/>
+                <w:szCs w:val="22"/>
+                <w:lang w:val="es-PE" w:eastAsia="en-US"/>
+              </w:rPr>
+              <w:t>EDI-3</w:t>
+            </w:r>
+          </w:p>
+        </w:tc>
+        <w:tc>
+          <w:tcPr>
+            <w:tcW w:w="2079" w:type="dxa"/>
+            <w:shd w:val="clear" w:color="auto" w:fill="BFBFBF" w:themeFill="background1" w:themeFillShade="BF"/>
+            <w:vAlign w:val="center"/>
+          </w:tcPr>
+          <w:p>
+            <w:pPr>
+              <w:pStyle w:val="Normal1"/>
+              <w:jc w:val="center"/>
+              <w:rPr>
+                <w:rFonts w:ascii="Times New Roman" w:eastAsiaTheme="minorHAnsi" w:hAnsi="Times New Roman" w:cs="Times New Roman"/>
+                <w:sz w:val="22"/>
+                <w:szCs w:val="22"/>
+                <w:lang w:val="es-PE" w:eastAsia="en-US"/>
+              </w:rPr>
+            </w:pPr>
+            <w:r>
+              <w:rPr>
+                <w:rFonts w:ascii="Times New Roman" w:eastAsiaTheme="minorHAnsi" w:hAnsi="Times New Roman" w:cs="Times New Roman"/>
+                <w:sz w:val="22"/>
+                <w:szCs w:val="22"/>
+                <w:lang w:val="es-PE" w:eastAsia="en-US"/>
+              </w:rPr>
+              <w:t>EAT-40</w:t>
+            </w:r>
+          </w:p>
+        </w:tc>
+      </w:tr>
+      <w:tr>
+        <w:trPr>
+          <w:jc w:val="center"/>
+        </w:trPr>
+        <w:tc>
+          <w:tcPr>
+            <w:tcW w:w="2547" w:type="dxa"/>
+            <w:shd w:val="clear" w:color="auto" w:fill="BFBFBF" w:themeFill="background1" w:themeFillShade="BF"/>
+            <w:vAlign w:val="center"/>
+          </w:tcPr>
+          <w:p>
+            <w:pPr>
+              <w:pStyle w:val="Normal1"/>
+              <w:jc w:val="center"/>
+              <w:rPr>
+                <w:rFonts w:ascii="Times New Roman" w:eastAsiaTheme="minorHAnsi" w:hAnsi="Times New Roman" w:cs="Times New Roman"/>
+                <w:sz w:val="22"/>
+                <w:szCs w:val="22"/>
+                <w:lang w:val="es-PE" w:eastAsia="en-US"/>
+              </w:rPr>
+            </w:pPr>
+          </w:p>
+        </w:tc>
+        <w:tc>
+          <w:tcPr>
+            <w:tcW w:w="1802" w:type="dxa"/>
+            <w:vAlign w:val="center"/>
+          </w:tcPr>
+          <w:p>
+            <w:pPr>
+              <w:pStyle w:val="Normal1"/>
+              <w:jc w:val="center"/>
+              <w:rPr>
+                <w:rFonts w:ascii="Times New Roman" w:eastAsiaTheme="minorHAnsi" w:hAnsi="Times New Roman" w:cs="Times New Roman"/>
+                <w:sz w:val="22"/>
+                <w:szCs w:val="22"/>
+                <w:lang w:val="es-PE" w:eastAsia="en-US"/>
+              </w:rPr>
+            </w:pPr>
+          </w:p>
+        </w:tc>
+        <w:tc>
+          <w:tcPr>
+            <w:tcW w:w="2066" w:type="dxa"/>
+            <w:vAlign w:val="center"/>
+          </w:tcPr>
+          <w:p>
+            <w:pPr>
+              <w:pStyle w:val="Normal1"/>
+              <w:jc w:val="center"/>
+              <w:rPr>
+                <w:rFonts w:ascii="Times New Roman" w:eastAsiaTheme="minorHAnsi" w:hAnsi="Times New Roman" w:cs="Times New Roman"/>
+                <w:sz w:val="22"/>
+                <w:szCs w:val="22"/>
+                <w:lang w:val="es-PE" w:eastAsia="en-US"/>
+              </w:rPr>
+            </w:pPr>
+          </w:p>
+        </w:tc>
+        <w:tc>
+          <w:tcPr>
+            <w:tcW w:w="2079" w:type="dxa"/>
+            <w:vAlign w:val="center"/>
+          </w:tcPr>
+          <w:p>
+            <w:pPr>
+              <w:pStyle w:val="Normal1"/>
+              <w:jc w:val="center"/>
+              <w:rPr>
+                <w:rFonts w:ascii="Times New Roman" w:eastAsiaTheme="minorHAnsi" w:hAnsi="Times New Roman" w:cs="Times New Roman"/>
+                <w:sz w:val="22"/>
+                <w:szCs w:val="22"/>
+                <w:lang w:val="es-PE" w:eastAsia="en-US"/>
+              </w:rPr>
+            </w:pPr>
+          </w:p>
+        </w:tc>
+      </w:tr>
+      <w:tr>
+        <w:trPr>
+          <w:jc w:val="center"/>
+        </w:trPr>
+        <w:tc>
+          <w:tcPr>
+            <w:tcW w:w="2547" w:type="dxa"/>
+            <w:shd w:val="clear" w:color="auto" w:fill="BFBFBF" w:themeFill="background1" w:themeFillShade="BF"/>
+            <w:vAlign w:val="center"/>
+          </w:tcPr>
+          <w:p>
+            <w:pPr>
+              <w:pStyle w:val="Normal1"/>
+              <w:jc w:val="center"/>
+              <w:rPr>
+                <w:rFonts w:ascii="Times New Roman" w:eastAsiaTheme="minorHAnsi" w:hAnsi="Times New Roman" w:cs="Times New Roman"/>
+                <w:sz w:val="22"/>
+                <w:szCs w:val="22"/>
+                <w:lang w:val="es-PE" w:eastAsia="en-US"/>
+              </w:rPr>
+            </w:pPr>
+          </w:p>
+        </w:tc>
+        <w:tc>
+          <w:tcPr>
+            <w:tcW w:w="1802" w:type="dxa"/>
+            <w:vAlign w:val="center"/>
+          </w:tcPr>
+          <w:p>
+            <w:pPr>
+              <w:pStyle w:val="Normal1"/>
+              <w:jc w:val="center"/>
+              <w:rPr>
+                <w:rFonts w:ascii="Times New Roman" w:eastAsiaTheme="minorHAnsi" w:hAnsi="Times New Roman" w:cs="Times New Roman"/>
+                <w:sz w:val="22"/>
+                <w:szCs w:val="22"/>
+                <w:lang w:val="es-PE" w:eastAsia="en-US"/>
+              </w:rPr>
+            </w:pPr>
+          </w:p>
+        </w:tc>
+        <w:tc>
+          <w:tcPr>
+            <w:tcW w:w="2066" w:type="dxa"/>
+            <w:vAlign w:val="center"/>
+          </w:tcPr>
+          <w:p>
+            <w:pPr>
+              <w:pStyle w:val="Normal1"/>
+              <w:jc w:val="center"/>
+              <w:rPr>
+                <w:rFonts w:ascii="Times New Roman" w:eastAsiaTheme="minorHAnsi" w:hAnsi="Times New Roman" w:cs="Times New Roman"/>
+                <w:sz w:val="22"/>
+                <w:szCs w:val="22"/>
+                <w:lang w:val="es-PE" w:eastAsia="en-US"/>
+              </w:rPr>
+            </w:pPr>
+          </w:p>
+        </w:tc>
+        <w:tc>
+          <w:tcPr>
+            <w:tcW w:w="2079" w:type="dxa"/>
+            <w:vAlign w:val="center"/>
+          </w:tcPr>
+          <w:p>
+            <w:pPr>
+              <w:pStyle w:val="Normal1"/>
+              <w:jc w:val="center"/>
+              <w:rPr>
+                <w:rFonts w:ascii="Times New Roman" w:eastAsiaTheme="minorHAnsi" w:hAnsi="Times New Roman" w:cs="Times New Roman"/>
+                <w:sz w:val="22"/>
+                <w:szCs w:val="22"/>
+                <w:lang w:val="es-PE" w:eastAsia="en-US"/>
+              </w:rPr>
+            </w:pPr>
+          </w:p>
+        </w:tc>
+      </w:tr>
+      <w:tr>
+        <w:trPr>
+          <w:jc w:val="center"/>
+        </w:trPr>
+        <w:tc>
+          <w:tcPr>
+            <w:tcW w:w="2547" w:type="dxa"/>
+            <w:shd w:val="clear" w:color="auto" w:fill="BFBFBF" w:themeFill="background1" w:themeFillShade="BF"/>
+            <w:vAlign w:val="center"/>
+          </w:tcPr>
+          <w:p>
+            <w:pPr>
+              <w:pStyle w:val="Normal1"/>
+              <w:jc w:val="center"/>
+              <w:rPr>
+                <w:rFonts w:ascii="Times New Roman" w:eastAsiaTheme="minorHAnsi" w:hAnsi="Times New Roman" w:cs="Times New Roman"/>
+                <w:sz w:val="22"/>
+                <w:szCs w:val="22"/>
+                <w:lang w:val="es-PE" w:eastAsia="en-US"/>
+              </w:rPr>
+            </w:pPr>
+          </w:p>
+        </w:tc>
+        <w:tc>
+          <w:tcPr>
+            <w:tcW w:w="1802" w:type="dxa"/>
+            <w:vAlign w:val="center"/>
+          </w:tcPr>
+          <w:p>
+            <w:pPr>
+              <w:pStyle w:val="Normal1"/>
+              <w:jc w:val="center"/>
+              <w:rPr>
+                <w:rFonts w:ascii="Times New Roman" w:eastAsiaTheme="minorHAnsi" w:hAnsi="Times New Roman" w:cs="Times New Roman"/>
+                <w:sz w:val="22"/>
+                <w:szCs w:val="22"/>
+                <w:lang w:val="es-PE" w:eastAsia="en-US"/>
+              </w:rPr>
+            </w:pPr>
+          </w:p>
+        </w:tc>
+        <w:tc>
+          <w:tcPr>
+            <w:tcW w:w="2066" w:type="dxa"/>
+            <w:vAlign w:val="center"/>
+          </w:tcPr>
+          <w:p>
+            <w:pPr>
+              <w:pStyle w:val="Normal1"/>
+              <w:jc w:val="center"/>
+              <w:rPr>
+                <w:rFonts w:ascii="Times New Roman" w:eastAsiaTheme="minorHAnsi" w:hAnsi="Times New Roman" w:cs="Times New Roman"/>
+                <w:sz w:val="22"/>
+                <w:szCs w:val="22"/>
+                <w:lang w:val="es-PE" w:eastAsia="en-US"/>
+              </w:rPr>
+            </w:pPr>
+          </w:p>
+        </w:tc>
+        <w:tc>
+          <w:tcPr>
+            <w:tcW w:w="2079" w:type="dxa"/>
+            <w:vAlign w:val="center"/>
+          </w:tcPr>
+          <w:p>
+            <w:pPr>
+              <w:pStyle w:val="Normal1"/>
+              <w:jc w:val="center"/>
+              <w:rPr>
+                <w:rFonts w:ascii="Times New Roman" w:eastAsiaTheme="minorHAnsi" w:hAnsi="Times New Roman" w:cs="Times New Roman"/>
+                <w:sz w:val="22"/>
+                <w:szCs w:val="22"/>
+                <w:lang w:val="es-PE" w:eastAsia="en-US"/>
+              </w:rPr>
+            </w:pPr>
+          </w:p>
+        </w:tc>
+      </w:tr>
+      <w:tr>
+        <w:trPr>
+          <w:jc w:val="center"/>
+        </w:trPr>
+        <w:tc>
+          <w:tcPr>
+            <w:tcW w:w="2547" w:type="dxa"/>
+            <w:shd w:val="clear" w:color="auto" w:fill="BFBFBF" w:themeFill="background1" w:themeFillShade="BF"/>
+            <w:vAlign w:val="center"/>
+          </w:tcPr>
+          <w:p>
+            <w:pPr>
+              <w:pStyle w:val="Normal1"/>
+              <w:jc w:val="center"/>
+              <w:rPr>
+                <w:rFonts w:ascii="Times New Roman" w:eastAsiaTheme="minorHAnsi" w:hAnsi="Times New Roman" w:cs="Times New Roman"/>
+                <w:sz w:val="22"/>
+                <w:szCs w:val="22"/>
+                <w:lang w:val="es-PE" w:eastAsia="en-US"/>
+              </w:rPr>
+            </w:pPr>
+          </w:p>
+        </w:tc>
+        <w:tc>
+          <w:tcPr>
+            <w:tcW w:w="1802" w:type="dxa"/>
+            <w:vAlign w:val="center"/>
+          </w:tcPr>
+          <w:p>
+            <w:pPr>
+              <w:pStyle w:val="Normal1"/>
+              <w:jc w:val="center"/>
+              <w:rPr>
+                <w:rFonts w:ascii="Times New Roman" w:eastAsiaTheme="minorHAnsi" w:hAnsi="Times New Roman" w:cs="Times New Roman"/>
+                <w:sz w:val="22"/>
+                <w:szCs w:val="22"/>
+                <w:lang w:val="es-PE" w:eastAsia="en-US"/>
+              </w:rPr>
+            </w:pPr>
+          </w:p>
+        </w:tc>
+        <w:tc>
+          <w:tcPr>
+            <w:tcW w:w="2066" w:type="dxa"/>
+            <w:vAlign w:val="center"/>
+          </w:tcPr>
+          <w:p>
+            <w:pPr>
+              <w:pStyle w:val="Normal1"/>
+              <w:jc w:val="center"/>
+              <w:rPr>
+                <w:rFonts w:ascii="Times New Roman" w:eastAsiaTheme="minorHAnsi" w:hAnsi="Times New Roman" w:cs="Times New Roman"/>
+                <w:sz w:val="22"/>
+                <w:szCs w:val="22"/>
+                <w:lang w:val="es-PE" w:eastAsia="en-US"/>
+              </w:rPr>
+            </w:pPr>
+          </w:p>
+        </w:tc>
+        <w:tc>
+          <w:tcPr>
+            <w:tcW w:w="2079" w:type="dxa"/>
+            <w:vAlign w:val="center"/>
+          </w:tcPr>
+          <w:p>
+            <w:pPr>
+              <w:pStyle w:val="Normal1"/>
+              <w:jc w:val="center"/>
+              <w:rPr>
+                <w:rFonts w:ascii="Times New Roman" w:eastAsiaTheme="minorHAnsi" w:hAnsi="Times New Roman" w:cs="Times New Roman"/>
+                <w:sz w:val="22"/>
+                <w:szCs w:val="22"/>
+                <w:lang w:val="es-PE" w:eastAsia="en-US"/>
+              </w:rPr>
+            </w:pPr>
+          </w:p>
+        </w:tc>
+      </w:tr>
+      <w:tr>
+        <w:trPr>
+          <w:jc w:val="center"/>
+        </w:trPr>
+        <w:tc>
+          <w:tcPr>
+            <w:tcW w:w="2547" w:type="dxa"/>
+            <w:shd w:val="clear" w:color="auto" w:fill="BFBFBF" w:themeFill="background1" w:themeFillShade="BF"/>
+            <w:vAlign w:val="center"/>
+          </w:tcPr>
+          <w:p>
+            <w:pPr>
+              <w:pStyle w:val="Normal1"/>
+              <w:jc w:val="center"/>
+              <w:rPr>
+                <w:rFonts w:ascii="Times New Roman" w:eastAsiaTheme="minorHAnsi" w:hAnsi="Times New Roman" w:cs="Times New Roman"/>
+                <w:sz w:val="22"/>
+                <w:szCs w:val="22"/>
+                <w:lang w:val="es-PE" w:eastAsia="en-US"/>
+              </w:rPr>
+            </w:pPr>
+          </w:p>
+        </w:tc>
+        <w:tc>
+          <w:tcPr>
+            <w:tcW w:w="1802" w:type="dxa"/>
+            <w:vAlign w:val="center"/>
+          </w:tcPr>
+          <w:p>
+            <w:pPr>
+              <w:pStyle w:val="Normal1"/>
+              <w:jc w:val="center"/>
+              <w:rPr>
+                <w:rFonts w:ascii="Times New Roman" w:eastAsiaTheme="minorHAnsi" w:hAnsi="Times New Roman" w:cs="Times New Roman"/>
+                <w:sz w:val="22"/>
+                <w:szCs w:val="22"/>
+                <w:lang w:val="es-PE" w:eastAsia="en-US"/>
+              </w:rPr>
+            </w:pPr>
+          </w:p>
+        </w:tc>
+        <w:tc>
+          <w:tcPr>
+            <w:tcW w:w="2066" w:type="dxa"/>
+            <w:vAlign w:val="center"/>
+          </w:tcPr>
+          <w:p>
+            <w:pPr>
+              <w:pStyle w:val="Normal1"/>
+              <w:jc w:val="center"/>
+              <w:rPr>
+                <w:rFonts w:ascii="Times New Roman" w:eastAsiaTheme="minorHAnsi" w:hAnsi="Times New Roman" w:cs="Times New Roman"/>
+                <w:sz w:val="22"/>
+                <w:szCs w:val="22"/>
+                <w:lang w:val="es-PE" w:eastAsia="en-US"/>
+              </w:rPr>
+            </w:pPr>
+          </w:p>
+        </w:tc>
+        <w:tc>
+          <w:tcPr>
+            <w:tcW w:w="2079" w:type="dxa"/>
+            <w:vAlign w:val="center"/>
+          </w:tcPr>
+          <w:p>
+            <w:pPr>
+              <w:pStyle w:val="Normal1"/>
+              <w:jc w:val="center"/>
+              <w:rPr>
+                <w:rFonts w:ascii="Times New Roman" w:eastAsiaTheme="minorHAnsi" w:hAnsi="Times New Roman" w:cs="Times New Roman"/>
+                <w:sz w:val="22"/>
+                <w:szCs w:val="22"/>
+                <w:lang w:val="es-PE" w:eastAsia="en-US"/>
+              </w:rPr>
+            </w:pPr>
+          </w:p>
+        </w:tc>
+      </w:tr>
+      <w:tr>
+        <w:trPr>
+          <w:jc w:val="center"/>
+        </w:trPr>
+        <w:tc>
+          <w:tcPr>
+            <w:tcW w:w="2547" w:type="dxa"/>
+            <w:shd w:val="clear" w:color="auto" w:fill="BFBFBF" w:themeFill="background1" w:themeFillShade="BF"/>
+            <w:vAlign w:val="center"/>
+          </w:tcPr>
+          <w:p>
+            <w:pPr>
+              <w:pStyle w:val="Normal1"/>
+              <w:jc w:val="center"/>
+              <w:rPr>
+                <w:rFonts w:ascii="Times New Roman" w:eastAsiaTheme="minorHAnsi" w:hAnsi="Times New Roman" w:cs="Times New Roman"/>
+                <w:sz w:val="22"/>
+                <w:szCs w:val="22"/>
+                <w:lang w:val="es-PE" w:eastAsia="en-US"/>
+              </w:rPr>
+            </w:pPr>
+          </w:p>
+        </w:tc>
+        <w:tc>
+          <w:tcPr>
+            <w:tcW w:w="1802" w:type="dxa"/>
+            <w:vAlign w:val="center"/>
+          </w:tcPr>
+          <w:p>
+            <w:pPr>
+              <w:pStyle w:val="Normal1"/>
+              <w:jc w:val="center"/>
+              <w:rPr>
+                <w:rFonts w:ascii="Times New Roman" w:eastAsiaTheme="minorHAnsi" w:hAnsi="Times New Roman" w:cs="Times New Roman"/>
+                <w:sz w:val="22"/>
+                <w:szCs w:val="22"/>
+                <w:lang w:val="es-PE" w:eastAsia="en-US"/>
+              </w:rPr>
+            </w:pPr>
+          </w:p>
+        </w:tc>
+        <w:tc>
+          <w:tcPr>
+            <w:tcW w:w="2066" w:type="dxa"/>
+            <w:vAlign w:val="center"/>
+          </w:tcPr>
+          <w:p>
+            <w:pPr>
+              <w:pStyle w:val="Normal1"/>
+              <w:jc w:val="center"/>
+              <w:rPr>
+                <w:rFonts w:ascii="Times New Roman" w:eastAsiaTheme="minorHAnsi" w:hAnsi="Times New Roman" w:cs="Times New Roman"/>
+                <w:sz w:val="22"/>
+                <w:szCs w:val="22"/>
+                <w:lang w:val="es-PE" w:eastAsia="en-US"/>
+              </w:rPr>
+            </w:pPr>
+          </w:p>
+        </w:tc>
+        <w:tc>
+          <w:tcPr>
+            <w:tcW w:w="2079" w:type="dxa"/>
+            <w:vAlign w:val="center"/>
+          </w:tcPr>
+          <w:p>
+            <w:pPr>
+              <w:pStyle w:val="Normal1"/>
+              <w:jc w:val="center"/>
+              <w:rPr>
+                <w:rFonts w:ascii="Times New Roman" w:eastAsiaTheme="minorHAnsi" w:hAnsi="Times New Roman" w:cs="Times New Roman"/>
+                <w:sz w:val="22"/>
+                <w:szCs w:val="22"/>
+                <w:lang w:val="es-PE" w:eastAsia="en-US"/>
+              </w:rPr>
+            </w:pPr>
+          </w:p>
+        </w:tc>
+      </w:tr>
+      <w:tr>
+        <w:trPr>
+          <w:jc w:val="center"/>
+        </w:trPr>
+        <w:tc>
+          <w:tcPr>
+            <w:tcW w:w="2547" w:type="dxa"/>
+            <w:shd w:val="clear" w:color="auto" w:fill="BFBFBF" w:themeFill="background1" w:themeFillShade="BF"/>
+          </w:tcPr>
+          <w:p>
+            <w:pPr>
+              <w:pStyle w:val="Normal1"/>
+              <w:jc w:val="center"/>
+              <w:rPr>
+                <w:rFonts w:ascii="Times New Roman" w:eastAsiaTheme="minorHAnsi" w:hAnsi="Times New Roman" w:cs="Times New Roman"/>
+                <w:sz w:val="22"/>
+                <w:szCs w:val="22"/>
+                <w:lang w:val="es-PE" w:eastAsia="en-US"/>
+              </w:rPr>
+            </w:pPr>
+          </w:p>
+        </w:tc>
+        <w:tc>
+          <w:tcPr>
+            <w:tcW w:w="1802" w:type="dxa"/>
+            <w:vAlign w:val="center"/>
+          </w:tcPr>
+          <w:p>
+            <w:pPr>
+              <w:pStyle w:val="Normal1"/>
+              <w:jc w:val="center"/>
+              <w:rPr>
+                <w:rFonts w:ascii="Times New Roman" w:eastAsiaTheme="minorHAnsi" w:hAnsi="Times New Roman" w:cs="Times New Roman"/>
+                <w:sz w:val="22"/>
+                <w:szCs w:val="22"/>
+                <w:lang w:val="es-PE" w:eastAsia="en-US"/>
+              </w:rPr>
+            </w:pPr>
+          </w:p>
+        </w:tc>
+        <w:tc>
+          <w:tcPr>
+            <w:tcW w:w="2066" w:type="dxa"/>
+            <w:vAlign w:val="center"/>
+          </w:tcPr>
+          <w:p>
+            <w:pPr>
+              <w:pStyle w:val="Normal1"/>
+              <w:jc w:val="center"/>
+              <w:rPr>
+                <w:rFonts w:ascii="Times New Roman" w:eastAsiaTheme="minorHAnsi" w:hAnsi="Times New Roman" w:cs="Times New Roman"/>
+                <w:sz w:val="22"/>
+                <w:szCs w:val="22"/>
+                <w:lang w:val="es-PE" w:eastAsia="en-US"/>
+              </w:rPr>
+            </w:pPr>
+          </w:p>
+        </w:tc>
+        <w:tc>
+          <w:tcPr>
+            <w:tcW w:w="2079" w:type="dxa"/>
+            <w:vAlign w:val="center"/>
+          </w:tcPr>
+          <w:p>
+            <w:pPr>
+              <w:pStyle w:val="Normal1"/>
+              <w:keepNext/>
+              <w:jc w:val="center"/>
+              <w:rPr>
+                <w:rFonts w:ascii="Times New Roman" w:eastAsiaTheme="minorHAnsi" w:hAnsi="Times New Roman" w:cs="Times New Roman"/>
+                <w:sz w:val="22"/>
+                <w:szCs w:val="22"/>
+                <w:lang w:val="es-PE" w:eastAsia="en-US"/>
+              </w:rPr>
+            </w:pPr>
+          </w:p>
+        </w:tc>
+      </w:tr>
+    </w:tbl>
     <w:p>
       <w:pPr>
         <w:autoSpaceDE w:val="0"/>
@@ -46960,12 +48328,45 @@
     </w:p>
     <w:p>
       <w:pPr>
+        <w:pStyle w:val="Ttulo2"/>
+        <w:numPr>
+          <w:ilvl w:val="1"/>
+          <w:numId w:val="22"/>
+        </w:numPr>
+        <w:rPr>
+          <w:lang w:val="es-ES"/>
+        </w:rPr>
+      </w:pPr>
+      <w:r>
+        <w:rPr>
+          <w:lang w:val="es-ES"/>
+        </w:rPr>
+        <w:t xml:space="preserve">Definición de la solución </w:t>
+      </w:r>
+    </w:p>
+    <w:p>
+      <w:pPr>
         <w:autoSpaceDE w:val="0"/>
         <w:autoSpaceDN w:val="0"/>
         <w:adjustRightInd w:val="0"/>
         <w:spacing w:after="0" w:line="240" w:lineRule="auto"/>
         <w:jc w:val="both"/>
         <w:rPr>
+          <w:rFonts w:ascii="Times New Roman" w:eastAsia="Times New Roman" w:hAnsi="Times New Roman"/>
+          <w:sz w:val="24"/>
+          <w:szCs w:val="20"/>
+          <w:lang w:eastAsia="es-ES"/>
+        </w:rPr>
+      </w:pPr>
+    </w:p>
+    <w:p>
+      <w:pPr>
+        <w:autoSpaceDE w:val="0"/>
+        <w:autoSpaceDN w:val="0"/>
+        <w:adjustRightInd w:val="0"/>
+        <w:spacing w:after="0" w:line="240" w:lineRule="auto"/>
+        <w:jc w:val="both"/>
+        <w:rPr>
           <w:rFonts w:ascii="Times New Roman" w:hAnsi="Times New Roman"/>
           <w:b/>
           <w:bCs/>
@@ -46974,14 +48375,20 @@
           <w:szCs w:val="24"/>
         </w:rPr>
       </w:pPr>
-    </w:p>
-    <w:p>
-      <w:pPr>
-        <w:autoSpaceDE w:val="0"/>
-        <w:autoSpaceDN w:val="0"/>
-        <w:adjustRightInd w:val="0"/>
+      <w:r>
+        <w:rPr>
+          <w:rFonts w:ascii="Times New Roman" w:eastAsia="Times New Roman" w:hAnsi="Times New Roman"/>
+          <w:sz w:val="24"/>
+          <w:szCs w:val="20"/>
+          <w:lang w:eastAsia="es-ES"/>
+        </w:rPr>
+        <w:t>En esta sección se mostrará el diseño de la integración de las diferentes capas con las que contará la aplicación web.</w:t>
+      </w:r>
+    </w:p>
+    <w:p>
+      <w:pPr>
         <w:spacing w:after="0" w:line="240" w:lineRule="auto"/>
-        <w:jc w:val="both"/>
+        <w:jc w:val="left"/>
         <w:rPr>
           <w:rFonts w:ascii="Times New Roman" w:hAnsi="Times New Roman"/>
           <w:b/>
@@ -46994,11 +48401,7 @@
     </w:p>
     <w:p>
       <w:pPr>
-        <w:autoSpaceDE w:val="0"/>
-        <w:autoSpaceDN w:val="0"/>
-        <w:adjustRightInd w:val="0"/>
         <w:spacing w:after="0" w:line="240" w:lineRule="auto"/>
-        <w:jc w:val="both"/>
         <w:rPr>
           <w:rFonts w:ascii="Times New Roman" w:hAnsi="Times New Roman"/>
           <w:b/>
@@ -47008,6 +48411,241 @@
           <w:szCs w:val="24"/>
         </w:rPr>
       </w:pPr>
+      <w:r>
+        <w:rPr>
+          <w:noProof/>
+          <w:lang w:val="en-US"/>
+        </w:rPr>
+        <w:drawing>
+          <wp:anchor distT="0" distB="0" distL="114300" distR="114300" simplePos="0" relativeHeight="251661312" behindDoc="0" locked="0" layoutInCell="1" allowOverlap="1" wp14:anchorId="3D9763C9" wp14:editId="73DBF540">
+            <wp:simplePos x="0" y="0"/>
+            <wp:positionH relativeFrom="column">
+              <wp:posOffset>2169042</wp:posOffset>
+            </wp:positionH>
+            <wp:positionV relativeFrom="paragraph">
+              <wp:posOffset>202019</wp:posOffset>
+            </wp:positionV>
+            <wp:extent cx="763905" cy="508635"/>
+            <wp:effectExtent l="0" t="0" r="0" b="5715"/>
+            <wp:wrapNone/>
+            <wp:docPr id="11" name="Imagen 11" descr="Resultado de imagen para apache tomcat png"/>
+            <wp:cNvGraphicFramePr>
+              <a:graphicFrameLocks xmlns:a="http://schemas.openxmlformats.org/drawingml/2006/main" noChangeAspect="1"/>
+            </wp:cNvGraphicFramePr>
+            <a:graphic xmlns:a="http://schemas.openxmlformats.org/drawingml/2006/main">
+              <a:graphicData uri="http://schemas.openxmlformats.org/drawingml/2006/picture">
+                <pic:pic xmlns:pic="http://schemas.openxmlformats.org/drawingml/2006/picture">
+                  <pic:nvPicPr>
+                    <pic:cNvPr id="0" name="Picture 1" descr="Resultado de imagen para apache tomcat png"/>
+                    <pic:cNvPicPr>
+                      <a:picLocks noChangeAspect="1" noChangeArrowheads="1"/>
+                    </pic:cNvPicPr>
+                  </pic:nvPicPr>
+                  <pic:blipFill>
+                    <a:blip r:embed="rId18" cstate="print">
+                      <a:extLst>
+                        <a:ext uri="{28A0092B-C50C-407E-A947-70E740481C1C}">
+                          <a14:useLocalDpi xmlns:a14="http://schemas.microsoft.com/office/drawing/2010/main" val="0"/>
+                        </a:ext>
+                      </a:extLst>
+                    </a:blip>
+                    <a:srcRect/>
+                    <a:stretch>
+                      <a:fillRect/>
+                    </a:stretch>
+                  </pic:blipFill>
+                  <pic:spPr bwMode="auto">
+                    <a:xfrm>
+                      <a:off x="0" y="0"/>
+                      <a:ext cx="763905" cy="508635"/>
+                    </a:xfrm>
+                    <a:prstGeom prst="rect">
+                      <a:avLst/>
+                    </a:prstGeom>
+                    <a:noFill/>
+                    <a:ln>
+                      <a:noFill/>
+                    </a:ln>
+                  </pic:spPr>
+                </pic:pic>
+              </a:graphicData>
+            </a:graphic>
+            <wp14:sizeRelH relativeFrom="page">
+              <wp14:pctWidth>0</wp14:pctWidth>
+            </wp14:sizeRelH>
+            <wp14:sizeRelV relativeFrom="page">
+              <wp14:pctHeight>0</wp14:pctHeight>
+            </wp14:sizeRelV>
+          </wp:anchor>
+        </w:drawing>
+      </w:r>
+      <w:r>
+        <w:rPr>
+          <w:noProof/>
+          <w:lang w:val="en-US"/>
+        </w:rPr>
+        <w:drawing>
+          <wp:anchor distT="0" distB="0" distL="114300" distR="114300" simplePos="0" relativeHeight="251659264" behindDoc="0" locked="0" layoutInCell="1" allowOverlap="1" wp14:anchorId="4FEC9A85" wp14:editId="42F0B223">
+            <wp:simplePos x="0" y="0"/>
+            <wp:positionH relativeFrom="margin">
+              <wp:posOffset>2997938</wp:posOffset>
+            </wp:positionH>
+            <wp:positionV relativeFrom="paragraph">
+              <wp:posOffset>1436975</wp:posOffset>
+            </wp:positionV>
+            <wp:extent cx="738762" cy="508883"/>
+            <wp:effectExtent l="0" t="0" r="4445" b="5715"/>
+            <wp:wrapNone/>
+            <wp:docPr id="7" name="Imagen 7" descr="Resultado de imagen para vista palabra"/>
+            <wp:cNvGraphicFramePr>
+              <a:graphicFrameLocks xmlns:a="http://schemas.openxmlformats.org/drawingml/2006/main" noChangeAspect="1"/>
+            </wp:cNvGraphicFramePr>
+            <a:graphic xmlns:a="http://schemas.openxmlformats.org/drawingml/2006/main">
+              <a:graphicData uri="http://schemas.openxmlformats.org/drawingml/2006/picture">
+                <pic:pic xmlns:pic="http://schemas.openxmlformats.org/drawingml/2006/picture">
+                  <pic:nvPicPr>
+                    <pic:cNvPr id="0" name="Picture 14" descr="Resultado de imagen para vista palabra"/>
+                    <pic:cNvPicPr>
+                      <a:picLocks noChangeAspect="1" noChangeArrowheads="1"/>
+                    </pic:cNvPicPr>
+                  </pic:nvPicPr>
+                  <pic:blipFill>
+                    <a:blip r:embed="rId19" cstate="print">
+                      <a:extLst>
+                        <a:ext uri="{28A0092B-C50C-407E-A947-70E740481C1C}">
+                          <a14:useLocalDpi xmlns:a14="http://schemas.microsoft.com/office/drawing/2010/main" val="0"/>
+                        </a:ext>
+                      </a:extLst>
+                    </a:blip>
+                    <a:srcRect/>
+                    <a:stretch>
+                      <a:fillRect/>
+                    </a:stretch>
+                  </pic:blipFill>
+                  <pic:spPr bwMode="auto">
+                    <a:xfrm>
+                      <a:off x="0" y="0"/>
+                      <a:ext cx="738762" cy="508883"/>
+                    </a:xfrm>
+                    <a:prstGeom prst="rect">
+                      <a:avLst/>
+                    </a:prstGeom>
+                    <a:noFill/>
+                    <a:ln>
+                      <a:noFill/>
+                    </a:ln>
+                  </pic:spPr>
+                </pic:pic>
+              </a:graphicData>
+            </a:graphic>
+            <wp14:sizeRelH relativeFrom="page">
+              <wp14:pctWidth>0</wp14:pctWidth>
+            </wp14:sizeRelH>
+            <wp14:sizeRelV relativeFrom="page">
+              <wp14:pctHeight>0</wp14:pctHeight>
+            </wp14:sizeRelV>
+          </wp:anchor>
+        </w:drawing>
+      </w:r>
+      <w:r>
+        <w:rPr>
+          <w:noProof/>
+          <w:lang w:val="en-US"/>
+        </w:rPr>
+        <w:drawing>
+          <wp:inline distT="0" distB="0" distL="0" distR="0" wp14:anchorId="26EED00B" wp14:editId="32AFFBFB">
+            <wp:extent cx="5400040" cy="2425065"/>
+            <wp:effectExtent l="19050" t="19050" r="10160" b="13335"/>
+            <wp:docPr id="4" name="Imagen 4"/>
+            <wp:cNvGraphicFramePr>
+              <a:graphicFrameLocks xmlns:a="http://schemas.openxmlformats.org/drawingml/2006/main" noChangeAspect="1"/>
+            </wp:cNvGraphicFramePr>
+            <a:graphic xmlns:a="http://schemas.openxmlformats.org/drawingml/2006/main">
+              <a:graphicData uri="http://schemas.openxmlformats.org/drawingml/2006/picture">
+                <pic:pic xmlns:pic="http://schemas.openxmlformats.org/drawingml/2006/picture">
+                  <pic:nvPicPr>
+                    <pic:cNvPr id="1" name=""/>
+                    <pic:cNvPicPr/>
+                  </pic:nvPicPr>
+                  <pic:blipFill>
+                    <a:blip r:embed="rId20"/>
+                    <a:stretch>
+                      <a:fillRect/>
+                    </a:stretch>
+                  </pic:blipFill>
+                  <pic:spPr>
+                    <a:xfrm>
+                      <a:off x="0" y="0"/>
+                      <a:ext cx="5400040" cy="2425065"/>
+                    </a:xfrm>
+                    <a:prstGeom prst="rect">
+                      <a:avLst/>
+                    </a:prstGeom>
+                    <a:ln w="19050">
+                      <a:solidFill>
+                        <a:schemeClr val="tx1"/>
+                      </a:solidFill>
+                    </a:ln>
+                  </pic:spPr>
+                </pic:pic>
+              </a:graphicData>
+            </a:graphic>
+          </wp:inline>
+        </w:drawing>
+      </w:r>
+    </w:p>
+    <w:p>
+      <w:pPr>
+        <w:pStyle w:val="Descripcin"/>
+        <w:rPr>
+          <w:rFonts w:ascii="Times New Roman" w:hAnsi="Times New Roman"/>
+          <w:b/>
+          <w:bCs/>
+          <w:color w:val="000000"/>
+          <w:sz w:val="24"/>
+          <w:szCs w:val="24"/>
+        </w:rPr>
+      </w:pPr>
+      <w:r>
+        <w:rPr>
+          <w:b/>
+        </w:rPr>
+        <w:t xml:space="preserve">Ilustración </w:t>
+      </w:r>
+      <w:r>
+        <w:rPr>
+          <w:b/>
+        </w:rPr>
+        <w:fldChar w:fldCharType="begin"/>
+      </w:r>
+      <w:r>
+        <w:rPr>
+          <w:b/>
+        </w:rPr>
+        <w:instrText xml:space="preserve"> SEQ Ilustración \* ARABIC </w:instrText>
+      </w:r>
+      <w:r>
+        <w:rPr>
+          <w:b/>
+        </w:rPr>
+        <w:fldChar w:fldCharType="separate"/>
+      </w:r>
+      <w:r>
+        <w:rPr>
+          <w:b/>
+          <w:noProof/>
+        </w:rPr>
+        <w:t>8</w:t>
+      </w:r>
+      <w:r>
+        <w:rPr>
+          <w:b/>
+        </w:rPr>
+        <w:fldChar w:fldCharType="end"/>
+      </w:r>
+      <w:r>
+        <w:t>. Diagrama de diseño de la solución. Fuente Propia.</w:t>
+      </w:r>
     </w:p>
     <w:p>
       <w:pPr>
@@ -47017,12 +48655,10 @@
         <w:spacing w:after="0" w:line="240" w:lineRule="auto"/>
         <w:jc w:val="both"/>
         <w:rPr>
-          <w:rFonts w:ascii="Times New Roman" w:hAnsi="Times New Roman"/>
-          <w:b/>
-          <w:bCs/>
-          <w:color w:val="000000"/>
-          <w:sz w:val="24"/>
-          <w:szCs w:val="24"/>
+          <w:rFonts w:ascii="Times New Roman" w:eastAsia="Times New Roman" w:hAnsi="Times New Roman"/>
+          <w:sz w:val="24"/>
+          <w:szCs w:val="20"/>
+          <w:lang w:eastAsia="es-ES"/>
         </w:rPr>
       </w:pPr>
     </w:p>
@@ -47034,14 +48670,21 @@
         <w:spacing w:after="0" w:line="240" w:lineRule="auto"/>
         <w:jc w:val="both"/>
         <w:rPr>
-          <w:rFonts w:ascii="Times New Roman" w:hAnsi="Times New Roman"/>
-          <w:b/>
-          <w:bCs/>
-          <w:color w:val="000000"/>
-          <w:sz w:val="24"/>
-          <w:szCs w:val="24"/>
-        </w:rPr>
-      </w:pPr>
+          <w:rFonts w:ascii="Times New Roman" w:eastAsia="Times New Roman" w:hAnsi="Times New Roman"/>
+          <w:sz w:val="24"/>
+          <w:szCs w:val="20"/>
+          <w:lang w:eastAsia="es-ES"/>
+        </w:rPr>
+      </w:pPr>
+      <w:r>
+        <w:rPr>
+          <w:rFonts w:ascii="Times New Roman" w:eastAsia="Times New Roman" w:hAnsi="Times New Roman"/>
+          <w:sz w:val="24"/>
+          <w:szCs w:val="20"/>
+          <w:lang w:eastAsia="es-ES"/>
+        </w:rPr>
+        <w:t>La Ilustración 8 muestra la arquitectura de la aplicación web en la fase de desarrollo: El usuario hace uso de la aplicación mediante un navegador (Chrome, Firefox, etc.), su petición la recibe el controlador y se comunica con la base de datos para uso de los datos; finalmente, se manda la respuesta por medio de la vista que se encuentra en el servidor de aplicaciones.</w:t>
+      </w:r>
     </w:p>
     <w:p>
       <w:pPr>
@@ -47051,420 +48694,10 @@
         <w:spacing w:after="0" w:line="240" w:lineRule="auto"/>
         <w:jc w:val="both"/>
         <w:rPr>
-          <w:rFonts w:ascii="Times New Roman" w:hAnsi="Times New Roman"/>
-          <w:b/>
-          <w:bCs/>
-          <w:color w:val="000000"/>
-          <w:sz w:val="24"/>
-          <w:szCs w:val="24"/>
-        </w:rPr>
-      </w:pPr>
-    </w:p>
-    <w:p>
-      <w:pPr>
-        <w:autoSpaceDE w:val="0"/>
-        <w:autoSpaceDN w:val="0"/>
-        <w:adjustRightInd w:val="0"/>
-        <w:spacing w:after="0" w:line="240" w:lineRule="auto"/>
-        <w:jc w:val="both"/>
-        <w:rPr>
-          <w:rFonts w:ascii="Times New Roman" w:hAnsi="Times New Roman"/>
-          <w:b/>
-          <w:bCs/>
-          <w:color w:val="000000"/>
-          <w:sz w:val="24"/>
-          <w:szCs w:val="24"/>
-        </w:rPr>
-      </w:pPr>
-    </w:p>
-    <w:p>
-      <w:pPr>
-        <w:autoSpaceDE w:val="0"/>
-        <w:autoSpaceDN w:val="0"/>
-        <w:adjustRightInd w:val="0"/>
-        <w:spacing w:after="0" w:line="240" w:lineRule="auto"/>
-        <w:jc w:val="both"/>
-        <w:rPr>
-          <w:rFonts w:ascii="Times New Roman" w:hAnsi="Times New Roman"/>
-          <w:b/>
-          <w:bCs/>
-          <w:color w:val="000000"/>
-          <w:sz w:val="24"/>
-          <w:szCs w:val="24"/>
-        </w:rPr>
-      </w:pPr>
-    </w:p>
-    <w:p>
-      <w:pPr>
-        <w:autoSpaceDE w:val="0"/>
-        <w:autoSpaceDN w:val="0"/>
-        <w:adjustRightInd w:val="0"/>
-        <w:spacing w:after="0" w:line="240" w:lineRule="auto"/>
-        <w:jc w:val="both"/>
-        <w:rPr>
-          <w:rFonts w:ascii="Times New Roman" w:hAnsi="Times New Roman"/>
-          <w:b/>
-          <w:bCs/>
-          <w:color w:val="000000"/>
-          <w:sz w:val="24"/>
-          <w:szCs w:val="24"/>
-        </w:rPr>
-      </w:pPr>
-    </w:p>
-    <w:p>
-      <w:pPr>
-        <w:autoSpaceDE w:val="0"/>
-        <w:autoSpaceDN w:val="0"/>
-        <w:adjustRightInd w:val="0"/>
-        <w:spacing w:after="0" w:line="240" w:lineRule="auto"/>
-        <w:jc w:val="both"/>
-        <w:rPr>
-          <w:rFonts w:ascii="Times New Roman" w:hAnsi="Times New Roman"/>
-          <w:b/>
-          <w:bCs/>
-          <w:color w:val="000000"/>
-          <w:sz w:val="24"/>
-          <w:szCs w:val="24"/>
-        </w:rPr>
-      </w:pPr>
-    </w:p>
-    <w:p>
-      <w:pPr>
-        <w:autoSpaceDE w:val="0"/>
-        <w:autoSpaceDN w:val="0"/>
-        <w:adjustRightInd w:val="0"/>
-        <w:spacing w:after="0" w:line="240" w:lineRule="auto"/>
-        <w:jc w:val="both"/>
-        <w:rPr>
-          <w:rFonts w:ascii="Times New Roman" w:hAnsi="Times New Roman"/>
-          <w:b/>
-          <w:bCs/>
-          <w:color w:val="000000"/>
-          <w:sz w:val="24"/>
-          <w:szCs w:val="24"/>
-        </w:rPr>
-      </w:pPr>
-    </w:p>
-    <w:p>
-      <w:pPr>
-        <w:autoSpaceDE w:val="0"/>
-        <w:autoSpaceDN w:val="0"/>
-        <w:adjustRightInd w:val="0"/>
-        <w:spacing w:after="0" w:line="240" w:lineRule="auto"/>
-        <w:jc w:val="both"/>
-        <w:rPr>
-          <w:rFonts w:ascii="Times New Roman" w:hAnsi="Times New Roman"/>
-          <w:b/>
-          <w:bCs/>
-          <w:color w:val="000000"/>
-          <w:sz w:val="24"/>
-          <w:szCs w:val="24"/>
-        </w:rPr>
-      </w:pPr>
-    </w:p>
-    <w:p>
-      <w:pPr>
-        <w:autoSpaceDE w:val="0"/>
-        <w:autoSpaceDN w:val="0"/>
-        <w:adjustRightInd w:val="0"/>
-        <w:spacing w:after="0" w:line="240" w:lineRule="auto"/>
-        <w:jc w:val="both"/>
-        <w:rPr>
-          <w:rFonts w:ascii="Times New Roman" w:hAnsi="Times New Roman"/>
-          <w:b/>
-          <w:bCs/>
-          <w:color w:val="000000"/>
-          <w:sz w:val="24"/>
-          <w:szCs w:val="24"/>
-        </w:rPr>
-      </w:pPr>
-    </w:p>
-    <w:p>
-      <w:pPr>
-        <w:autoSpaceDE w:val="0"/>
-        <w:autoSpaceDN w:val="0"/>
-        <w:adjustRightInd w:val="0"/>
-        <w:spacing w:after="0" w:line="240" w:lineRule="auto"/>
-        <w:jc w:val="both"/>
-        <w:rPr>
-          <w:rFonts w:ascii="Times New Roman" w:hAnsi="Times New Roman"/>
-          <w:b/>
-          <w:bCs/>
-          <w:color w:val="000000"/>
-          <w:sz w:val="24"/>
-          <w:szCs w:val="24"/>
-        </w:rPr>
-      </w:pPr>
-    </w:p>
-    <w:p>
-      <w:pPr>
-        <w:autoSpaceDE w:val="0"/>
-        <w:autoSpaceDN w:val="0"/>
-        <w:adjustRightInd w:val="0"/>
-        <w:spacing w:after="0" w:line="240" w:lineRule="auto"/>
-        <w:jc w:val="both"/>
-        <w:rPr>
-          <w:rFonts w:ascii="Times New Roman" w:hAnsi="Times New Roman"/>
-          <w:b/>
-          <w:bCs/>
-          <w:color w:val="000000"/>
-          <w:sz w:val="24"/>
-          <w:szCs w:val="24"/>
-        </w:rPr>
-      </w:pPr>
-    </w:p>
-    <w:p>
-      <w:pPr>
-        <w:autoSpaceDE w:val="0"/>
-        <w:autoSpaceDN w:val="0"/>
-        <w:adjustRightInd w:val="0"/>
-        <w:spacing w:after="0" w:line="240" w:lineRule="auto"/>
-        <w:jc w:val="both"/>
-        <w:rPr>
-          <w:rFonts w:ascii="Times New Roman" w:hAnsi="Times New Roman"/>
-          <w:b/>
-          <w:bCs/>
-          <w:color w:val="000000"/>
-          <w:sz w:val="24"/>
-          <w:szCs w:val="24"/>
-        </w:rPr>
-      </w:pPr>
-    </w:p>
-    <w:p>
-      <w:pPr>
-        <w:autoSpaceDE w:val="0"/>
-        <w:autoSpaceDN w:val="0"/>
-        <w:adjustRightInd w:val="0"/>
-        <w:spacing w:after="0" w:line="240" w:lineRule="auto"/>
-        <w:jc w:val="both"/>
-        <w:rPr>
-          <w:rFonts w:ascii="Times New Roman" w:hAnsi="Times New Roman"/>
-          <w:b/>
-          <w:bCs/>
-          <w:color w:val="000000"/>
-          <w:sz w:val="24"/>
-          <w:szCs w:val="24"/>
-        </w:rPr>
-      </w:pPr>
-    </w:p>
-    <w:p>
-      <w:pPr>
-        <w:autoSpaceDE w:val="0"/>
-        <w:autoSpaceDN w:val="0"/>
-        <w:adjustRightInd w:val="0"/>
-        <w:spacing w:after="0" w:line="240" w:lineRule="auto"/>
-        <w:jc w:val="both"/>
-        <w:rPr>
-          <w:rFonts w:ascii="Times New Roman" w:hAnsi="Times New Roman"/>
-          <w:b/>
-          <w:bCs/>
-          <w:color w:val="000000"/>
-          <w:sz w:val="24"/>
-          <w:szCs w:val="24"/>
-        </w:rPr>
-      </w:pPr>
-    </w:p>
-    <w:p>
-      <w:pPr>
-        <w:autoSpaceDE w:val="0"/>
-        <w:autoSpaceDN w:val="0"/>
-        <w:adjustRightInd w:val="0"/>
-        <w:spacing w:after="0" w:line="240" w:lineRule="auto"/>
-        <w:jc w:val="both"/>
-        <w:rPr>
-          <w:rFonts w:ascii="Times New Roman" w:hAnsi="Times New Roman"/>
-          <w:b/>
-          <w:bCs/>
-          <w:color w:val="000000"/>
-          <w:sz w:val="24"/>
-          <w:szCs w:val="24"/>
-        </w:rPr>
-      </w:pPr>
-    </w:p>
-    <w:p>
-      <w:pPr>
-        <w:autoSpaceDE w:val="0"/>
-        <w:autoSpaceDN w:val="0"/>
-        <w:adjustRightInd w:val="0"/>
-        <w:spacing w:after="0" w:line="240" w:lineRule="auto"/>
-        <w:jc w:val="both"/>
-        <w:rPr>
-          <w:rFonts w:ascii="Times New Roman" w:hAnsi="Times New Roman"/>
-          <w:b/>
-          <w:bCs/>
-          <w:color w:val="000000"/>
-          <w:sz w:val="24"/>
-          <w:szCs w:val="24"/>
-        </w:rPr>
-      </w:pPr>
-    </w:p>
-    <w:p>
-      <w:pPr>
-        <w:autoSpaceDE w:val="0"/>
-        <w:autoSpaceDN w:val="0"/>
-        <w:adjustRightInd w:val="0"/>
-        <w:spacing w:after="0" w:line="240" w:lineRule="auto"/>
-        <w:jc w:val="both"/>
-        <w:rPr>
-          <w:rFonts w:ascii="Times New Roman" w:hAnsi="Times New Roman"/>
-          <w:b/>
-          <w:bCs/>
-          <w:color w:val="000000"/>
-          <w:sz w:val="24"/>
-          <w:szCs w:val="24"/>
-        </w:rPr>
-      </w:pPr>
-    </w:p>
-    <w:p>
-      <w:pPr>
-        <w:autoSpaceDE w:val="0"/>
-        <w:autoSpaceDN w:val="0"/>
-        <w:adjustRightInd w:val="0"/>
-        <w:spacing w:after="0" w:line="240" w:lineRule="auto"/>
-        <w:jc w:val="both"/>
-        <w:rPr>
-          <w:rFonts w:ascii="Times New Roman" w:hAnsi="Times New Roman"/>
-          <w:b/>
-          <w:bCs/>
-          <w:color w:val="000000"/>
-          <w:sz w:val="24"/>
-          <w:szCs w:val="24"/>
-        </w:rPr>
-      </w:pPr>
-    </w:p>
-    <w:p>
-      <w:pPr>
-        <w:autoSpaceDE w:val="0"/>
-        <w:autoSpaceDN w:val="0"/>
-        <w:adjustRightInd w:val="0"/>
-        <w:spacing w:after="0" w:line="240" w:lineRule="auto"/>
-        <w:jc w:val="both"/>
-        <w:rPr>
-          <w:rFonts w:ascii="Times New Roman" w:hAnsi="Times New Roman"/>
-          <w:b/>
-          <w:bCs/>
-          <w:color w:val="000000"/>
-          <w:sz w:val="24"/>
-          <w:szCs w:val="24"/>
-        </w:rPr>
-      </w:pPr>
-    </w:p>
-    <w:p>
-      <w:pPr>
-        <w:autoSpaceDE w:val="0"/>
-        <w:autoSpaceDN w:val="0"/>
-        <w:adjustRightInd w:val="0"/>
-        <w:spacing w:after="0" w:line="240" w:lineRule="auto"/>
-        <w:jc w:val="both"/>
-        <w:rPr>
-          <w:rFonts w:ascii="Times New Roman" w:hAnsi="Times New Roman"/>
-          <w:b/>
-          <w:bCs/>
-          <w:color w:val="000000"/>
-          <w:sz w:val="24"/>
-          <w:szCs w:val="24"/>
-        </w:rPr>
-      </w:pPr>
-    </w:p>
-    <w:p>
-      <w:pPr>
-        <w:autoSpaceDE w:val="0"/>
-        <w:autoSpaceDN w:val="0"/>
-        <w:adjustRightInd w:val="0"/>
-        <w:spacing w:after="0" w:line="240" w:lineRule="auto"/>
-        <w:jc w:val="both"/>
-        <w:rPr>
-          <w:rFonts w:ascii="Times New Roman" w:hAnsi="Times New Roman"/>
-          <w:b/>
-          <w:bCs/>
-          <w:color w:val="000000"/>
-          <w:sz w:val="24"/>
-          <w:szCs w:val="24"/>
-        </w:rPr>
-      </w:pPr>
-    </w:p>
-    <w:p>
-      <w:pPr>
-        <w:autoSpaceDE w:val="0"/>
-        <w:autoSpaceDN w:val="0"/>
-        <w:adjustRightInd w:val="0"/>
-        <w:spacing w:after="0" w:line="240" w:lineRule="auto"/>
-        <w:jc w:val="both"/>
-        <w:rPr>
-          <w:rFonts w:ascii="Times New Roman" w:hAnsi="Times New Roman"/>
-          <w:b/>
-          <w:bCs/>
-          <w:color w:val="000000"/>
-          <w:sz w:val="24"/>
-          <w:szCs w:val="24"/>
-        </w:rPr>
-      </w:pPr>
-    </w:p>
-    <w:p>
-      <w:pPr>
-        <w:autoSpaceDE w:val="0"/>
-        <w:autoSpaceDN w:val="0"/>
-        <w:adjustRightInd w:val="0"/>
-        <w:spacing w:after="0" w:line="240" w:lineRule="auto"/>
-        <w:jc w:val="both"/>
-        <w:rPr>
-          <w:rFonts w:ascii="Times New Roman" w:hAnsi="Times New Roman"/>
-          <w:b/>
-          <w:bCs/>
-          <w:color w:val="000000"/>
-          <w:sz w:val="24"/>
-          <w:szCs w:val="24"/>
-        </w:rPr>
-      </w:pPr>
-    </w:p>
-    <w:p>
-      <w:pPr>
-        <w:autoSpaceDE w:val="0"/>
-        <w:autoSpaceDN w:val="0"/>
-        <w:adjustRightInd w:val="0"/>
-        <w:spacing w:after="0" w:line="240" w:lineRule="auto"/>
-        <w:jc w:val="both"/>
-        <w:rPr>
-          <w:rFonts w:ascii="Times New Roman" w:hAnsi="Times New Roman"/>
-          <w:b/>
-          <w:bCs/>
-          <w:color w:val="000000"/>
-          <w:sz w:val="24"/>
-          <w:szCs w:val="24"/>
-        </w:rPr>
-      </w:pPr>
-    </w:p>
-    <w:p>
-      <w:pPr>
-        <w:autoSpaceDE w:val="0"/>
-        <w:autoSpaceDN w:val="0"/>
-        <w:adjustRightInd w:val="0"/>
-        <w:spacing w:after="0" w:line="240" w:lineRule="auto"/>
-        <w:jc w:val="both"/>
-        <w:rPr>
-          <w:rFonts w:ascii="Times New Roman" w:hAnsi="Times New Roman"/>
-          <w:b/>
-          <w:bCs/>
-          <w:color w:val="000000"/>
-          <w:sz w:val="24"/>
-          <w:szCs w:val="24"/>
-        </w:rPr>
-      </w:pPr>
-    </w:p>
-    <w:p>
-      <w:pPr>
-        <w:autoSpaceDE w:val="0"/>
-        <w:autoSpaceDN w:val="0"/>
-        <w:adjustRightInd w:val="0"/>
-        <w:spacing w:after="0" w:line="240" w:lineRule="auto"/>
-        <w:jc w:val="both"/>
-        <w:rPr>
-          <w:rFonts w:ascii="Times New Roman" w:hAnsi="Times New Roman"/>
-          <w:b/>
-          <w:bCs/>
-          <w:color w:val="000000"/>
-          <w:sz w:val="24"/>
-          <w:szCs w:val="24"/>
+          <w:rFonts w:ascii="Times New Roman" w:eastAsia="Times New Roman" w:hAnsi="Times New Roman"/>
+          <w:sz w:val="24"/>
+          <w:szCs w:val="20"/>
+          <w:lang w:eastAsia="es-ES"/>
         </w:rPr>
       </w:pPr>
     </w:p>
@@ -49538,7 +50771,7 @@
       </w:pPr>
     </w:p>
     <w:sectPr>
-      <w:footerReference w:type="default" r:id="rId18"/>
+      <w:footerReference w:type="default" r:id="rId21"/>
       <w:pgSz w:w="12240" w:h="15840"/>
       <w:pgMar w:top="1417" w:right="1701" w:bottom="1417" w:left="1701" w:header="708" w:footer="708" w:gutter="0"/>
       <w:pgNumType w:start="1"/>
@@ -49648,6 +50881,119 @@
 <file path=word/numbering.xml><?xml version="1.0" encoding="utf-8"?>
 <w:numbering xmlns:wpc="http://schemas.microsoft.com/office/word/2010/wordprocessingCanvas" xmlns:cx="http://schemas.microsoft.com/office/drawing/2014/chartex" xmlns:mc="http://schemas.openxmlformats.org/markup-compatibility/2006" xmlns:o="urn:schemas-microsoft-com:office:office" xmlns:r="http://schemas.openxmlformats.org/officeDocument/2006/relationships" xmlns:m="http://schemas.openxmlformats.org/officeDocument/2006/math" xmlns:v="urn:schemas-microsoft-com:vml" xmlns:wp14="http://schemas.microsoft.com/office/word/2010/wordprocessingDrawing" xmlns:wp="http://schemas.openxmlformats.org/drawingml/2006/wordprocessingDrawing" xmlns:w10="urn:schemas-microsoft-com:office:word" xmlns:w="http://schemas.openxmlformats.org/wordprocessingml/2006/main" xmlns:w14="http://schemas.microsoft.com/office/word/2010/wordml" xmlns:w15="http://schemas.microsoft.com/office/word/2012/wordml" xmlns:w16se="http://schemas.microsoft.com/office/word/2015/wordml/symex" xmlns:wpg="http://schemas.microsoft.com/office/word/2010/wordprocessingGroup" xmlns:wpi="http://schemas.microsoft.com/office/word/2010/wordprocessingInk" xmlns:wne="http://schemas.microsoft.com/office/word/2006/wordml" xmlns:wps="http://schemas.microsoft.com/office/word/2010/wordprocessingShape" mc:Ignorable="w14 w15 w16se wp14">
   <w:abstractNum w:abstractNumId="0" w15:restartNumberingAfterBreak="0">
+    <w:nsid w:val="0BE323DC"/>
+    <w:multiLevelType w:val="multilevel"/>
+    <w:tmpl w:val="B4D8557C"/>
+    <w:lvl w:ilvl="0">
+      <w:start w:val="4"/>
+      <w:numFmt w:val="decimal"/>
+      <w:lvlText w:val="%1"/>
+      <w:lvlJc w:val="left"/>
+      <w:pPr>
+        <w:ind w:left="360" w:hanging="360"/>
+      </w:pPr>
+      <w:rPr>
+        <w:rFonts w:hint="default"/>
+      </w:rPr>
+    </w:lvl>
+    <w:lvl w:ilvl="1">
+      <w:start w:val="1"/>
+      <w:numFmt w:val="decimal"/>
+      <w:lvlText w:val="%1.%2"/>
+      <w:lvlJc w:val="left"/>
+      <w:pPr>
+        <w:ind w:left="360" w:hanging="360"/>
+      </w:pPr>
+      <w:rPr>
+        <w:rFonts w:hint="default"/>
+      </w:rPr>
+    </w:lvl>
+    <w:lvl w:ilvl="2">
+      <w:start w:val="1"/>
+      <w:numFmt w:val="decimal"/>
+      <w:lvlText w:val="%1.%2.%3"/>
+      <w:lvlJc w:val="left"/>
+      <w:pPr>
+        <w:ind w:left="720" w:hanging="720"/>
+      </w:pPr>
+      <w:rPr>
+        <w:rFonts w:hint="default"/>
+      </w:rPr>
+    </w:lvl>
+    <w:lvl w:ilvl="3">
+      <w:start w:val="1"/>
+      <w:numFmt w:val="decimal"/>
+      <w:lvlText w:val="%1.%2.%3.%4"/>
+      <w:lvlJc w:val="left"/>
+      <w:pPr>
+        <w:ind w:left="720" w:hanging="720"/>
+      </w:pPr>
+      <w:rPr>
+        <w:rFonts w:hint="default"/>
+      </w:rPr>
+    </w:lvl>
+    <w:lvl w:ilvl="4">
+      <w:start w:val="1"/>
+      <w:numFmt w:val="decimal"/>
+      <w:lvlText w:val="%1.%2.%3.%4.%5"/>
+      <w:lvlJc w:val="left"/>
+      <w:pPr>
+        <w:ind w:left="1080" w:hanging="1080"/>
+      </w:pPr>
+      <w:rPr>
+        <w:rFonts w:hint="default"/>
+      </w:rPr>
+    </w:lvl>
+    <w:lvl w:ilvl="5">
+      <w:start w:val="1"/>
+      <w:numFmt w:val="decimal"/>
+      <w:lvlText w:val="%1.%2.%3.%4.%5.%6"/>
+      <w:lvlJc w:val="left"/>
+      <w:pPr>
+        <w:ind w:left="1080" w:hanging="1080"/>
+      </w:pPr>
+      <w:rPr>
+        <w:rFonts w:hint="default"/>
+      </w:rPr>
+    </w:lvl>
+    <w:lvl w:ilvl="6">
+      <w:start w:val="1"/>
+      <w:numFmt w:val="decimal"/>
+      <w:lvlText w:val="%1.%2.%3.%4.%5.%6.%7"/>
+      <w:lvlJc w:val="left"/>
+      <w:pPr>
+        <w:ind w:left="1440" w:hanging="1440"/>
+      </w:pPr>
+      <w:rPr>
+        <w:rFonts w:hint="default"/>
+      </w:rPr>
+    </w:lvl>
+    <w:lvl w:ilvl="7">
+      <w:start w:val="1"/>
+      <w:numFmt w:val="decimal"/>
+      <w:lvlText w:val="%1.%2.%3.%4.%5.%6.%7.%8"/>
+      <w:lvlJc w:val="left"/>
+      <w:pPr>
+        <w:ind w:left="1440" w:hanging="1440"/>
+      </w:pPr>
+      <w:rPr>
+        <w:rFonts w:hint="default"/>
+      </w:rPr>
+    </w:lvl>
+    <w:lvl w:ilvl="8">
+      <w:start w:val="1"/>
+      <w:numFmt w:val="decimal"/>
+      <w:lvlText w:val="%1.%2.%3.%4.%5.%6.%7.%8.%9"/>
+      <w:lvlJc w:val="left"/>
+      <w:pPr>
+        <w:ind w:left="1800" w:hanging="1800"/>
+      </w:pPr>
+      <w:rPr>
+        <w:rFonts w:hint="default"/>
+      </w:rPr>
+    </w:lvl>
+  </w:abstractNum>
+  <w:abstractNum w:abstractNumId="1" w15:restartNumberingAfterBreak="0">
     <w:nsid w:val="10177A6F"/>
     <w:multiLevelType w:val="multilevel"/>
     <w:tmpl w:val="A55C4408"/>
@@ -49760,7 +51106,7 @@
       </w:rPr>
     </w:lvl>
   </w:abstractNum>
-  <w:abstractNum w:abstractNumId="1" w15:restartNumberingAfterBreak="0">
+  <w:abstractNum w:abstractNumId="2" w15:restartNumberingAfterBreak="0">
     <w:nsid w:val="1B5D7B37"/>
     <w:multiLevelType w:val="multilevel"/>
     <w:tmpl w:val="970AC628"/>
@@ -49873,7 +51219,7 @@
       </w:rPr>
     </w:lvl>
   </w:abstractNum>
-  <w:abstractNum w:abstractNumId="2" w15:restartNumberingAfterBreak="0">
+  <w:abstractNum w:abstractNumId="3" w15:restartNumberingAfterBreak="0">
     <w:nsid w:val="20075AC1"/>
     <w:multiLevelType w:val="hybridMultilevel"/>
     <w:tmpl w:val="8E9C7EF2"/>
@@ -49965,7 +51311,7 @@
       </w:pPr>
     </w:lvl>
   </w:abstractNum>
-  <w:abstractNum w:abstractNumId="3" w15:restartNumberingAfterBreak="0">
+  <w:abstractNum w:abstractNumId="4" w15:restartNumberingAfterBreak="0">
     <w:nsid w:val="337A7C49"/>
     <w:multiLevelType w:val="hybridMultilevel"/>
     <w:tmpl w:val="8452D63E"/>
@@ -50078,7 +51424,7 @@
       </w:rPr>
     </w:lvl>
   </w:abstractNum>
-  <w:abstractNum w:abstractNumId="4" w15:restartNumberingAfterBreak="0">
+  <w:abstractNum w:abstractNumId="5" w15:restartNumberingAfterBreak="0">
     <w:nsid w:val="39286D8A"/>
     <w:multiLevelType w:val="hybridMultilevel"/>
     <w:tmpl w:val="12FC9D12"/>
@@ -50191,7 +51537,7 @@
       </w:rPr>
     </w:lvl>
   </w:abstractNum>
-  <w:abstractNum w:abstractNumId="5" w15:restartNumberingAfterBreak="0">
+  <w:abstractNum w:abstractNumId="6" w15:restartNumberingAfterBreak="0">
     <w:nsid w:val="3AE9325B"/>
     <w:multiLevelType w:val="hybridMultilevel"/>
     <w:tmpl w:val="2550B9AE"/>
@@ -50304,10 +51650,10 @@
       </w:rPr>
     </w:lvl>
   </w:abstractNum>
-  <w:abstractNum w:abstractNumId="6" w15:restartNumberingAfterBreak="0">
+  <w:abstractNum w:abstractNumId="7" w15:restartNumberingAfterBreak="0">
     <w:nsid w:val="40B6585F"/>
     <w:multiLevelType w:val="multilevel"/>
-    <w:tmpl w:val="A74E0C8C"/>
+    <w:tmpl w:val="6E9E4688"/>
     <w:lvl w:ilvl="0">
       <w:start w:val="2"/>
       <w:numFmt w:val="decimal"/>
@@ -50420,7 +51766,7 @@
       </w:rPr>
     </w:lvl>
   </w:abstractNum>
-  <w:abstractNum w:abstractNumId="7" w15:restartNumberingAfterBreak="0">
+  <w:abstractNum w:abstractNumId="8" w15:restartNumberingAfterBreak="0">
     <w:nsid w:val="415D4485"/>
     <w:multiLevelType w:val="hybridMultilevel"/>
     <w:tmpl w:val="DB549E06"/>
@@ -50533,7 +51879,7 @@
       </w:rPr>
     </w:lvl>
   </w:abstractNum>
-  <w:abstractNum w:abstractNumId="8" w15:restartNumberingAfterBreak="0">
+  <w:abstractNum w:abstractNumId="9" w15:restartNumberingAfterBreak="0">
     <w:nsid w:val="53774C1F"/>
     <w:multiLevelType w:val="hybridMultilevel"/>
     <w:tmpl w:val="269C92CE"/>
@@ -50646,7 +51992,7 @@
       </w:rPr>
     </w:lvl>
   </w:abstractNum>
-  <w:abstractNum w:abstractNumId="9" w15:restartNumberingAfterBreak="0">
+  <w:abstractNum w:abstractNumId="10" w15:restartNumberingAfterBreak="0">
     <w:nsid w:val="573602ED"/>
     <w:multiLevelType w:val="hybridMultilevel"/>
     <w:tmpl w:val="B86EEA50"/>
@@ -50759,7 +52105,7 @@
       </w:rPr>
     </w:lvl>
   </w:abstractNum>
-  <w:abstractNum w:abstractNumId="10" w15:restartNumberingAfterBreak="0">
+  <w:abstractNum w:abstractNumId="11" w15:restartNumberingAfterBreak="0">
     <w:nsid w:val="66B0365D"/>
     <w:multiLevelType w:val="multilevel"/>
     <w:tmpl w:val="67828352"/>
@@ -50847,7 +52193,7 @@
       </w:pPr>
     </w:lvl>
   </w:abstractNum>
-  <w:abstractNum w:abstractNumId="11" w15:restartNumberingAfterBreak="0">
+  <w:abstractNum w:abstractNumId="12" w15:restartNumberingAfterBreak="0">
     <w:nsid w:val="6D010223"/>
     <w:multiLevelType w:val="hybridMultilevel"/>
     <w:tmpl w:val="602E2652"/>
@@ -50960,7 +52306,7 @@
       </w:rPr>
     </w:lvl>
   </w:abstractNum>
-  <w:abstractNum w:abstractNumId="12" w15:restartNumberingAfterBreak="0">
+  <w:abstractNum w:abstractNumId="13" w15:restartNumberingAfterBreak="0">
     <w:nsid w:val="76573ED8"/>
     <w:multiLevelType w:val="hybridMultilevel"/>
     <w:tmpl w:val="56C2E6C6"/>
@@ -51073,7 +52419,7 @@
       </w:rPr>
     </w:lvl>
   </w:abstractNum>
-  <w:abstractNum w:abstractNumId="13" w15:restartNumberingAfterBreak="0">
+  <w:abstractNum w:abstractNumId="14" w15:restartNumberingAfterBreak="0">
     <w:nsid w:val="7AD6445D"/>
     <w:multiLevelType w:val="hybridMultilevel"/>
     <w:tmpl w:val="A6CA432C"/>
@@ -51186,7 +52532,7 @@
       </w:rPr>
     </w:lvl>
   </w:abstractNum>
-  <w:abstractNum w:abstractNumId="14" w15:restartNumberingAfterBreak="0">
+  <w:abstractNum w:abstractNumId="15" w15:restartNumberingAfterBreak="0">
     <w:nsid w:val="7C884DA0"/>
     <w:multiLevelType w:val="hybridMultilevel"/>
     <w:tmpl w:val="7662FA52"/>
@@ -51299,7 +52645,7 @@
       </w:rPr>
     </w:lvl>
   </w:abstractNum>
-  <w:abstractNum w:abstractNumId="15" w15:restartNumberingAfterBreak="0">
+  <w:abstractNum w:abstractNumId="16" w15:restartNumberingAfterBreak="0">
     <w:nsid w:val="7D4D49FA"/>
     <w:multiLevelType w:val="hybridMultilevel"/>
     <w:tmpl w:val="6936CEB6"/>
@@ -51413,31 +52759,31 @@
     </w:lvl>
   </w:abstractNum>
   <w:num w:numId="1">
-    <w:abstractNumId w:val="14"/>
+    <w:abstractNumId w:val="15"/>
   </w:num>
   <w:num w:numId="2">
+    <w:abstractNumId w:val="8"/>
+  </w:num>
+  <w:num w:numId="3">
+    <w:abstractNumId w:val="12"/>
+  </w:num>
+  <w:num w:numId="4">
+    <w:abstractNumId w:val="3"/>
+  </w:num>
+  <w:num w:numId="5">
+    <w:abstractNumId w:val="11"/>
+  </w:num>
+  <w:num w:numId="6">
+    <w:abstractNumId w:val="1"/>
+  </w:num>
+  <w:num w:numId="7">
+    <w:abstractNumId w:val="2"/>
+  </w:num>
+  <w:num w:numId="8">
     <w:abstractNumId w:val="7"/>
   </w:num>
-  <w:num w:numId="3">
+  <w:num w:numId="9">
     <w:abstractNumId w:val="11"/>
-  </w:num>
-  <w:num w:numId="4">
-    <w:abstractNumId w:val="2"/>
-  </w:num>
-  <w:num w:numId="5">
-    <w:abstractNumId w:val="10"/>
-  </w:num>
-  <w:num w:numId="6">
-    <w:abstractNumId w:val="0"/>
-  </w:num>
-  <w:num w:numId="7">
-    <w:abstractNumId w:val="1"/>
-  </w:num>
-  <w:num w:numId="8">
-    <w:abstractNumId w:val="6"/>
-  </w:num>
-  <w:num w:numId="9">
-    <w:abstractNumId w:val="10"/>
     <w:lvlOverride w:ilvl="0">
       <w:startOverride w:val="1"/>
     </w:lvlOverride>
@@ -51467,7 +52813,7 @@
     </w:lvlOverride>
   </w:num>
   <w:num w:numId="10">
-    <w:abstractNumId w:val="10"/>
+    <w:abstractNumId w:val="11"/>
     <w:lvlOverride w:ilvl="0">
       <w:startOverride w:val="1"/>
     </w:lvlOverride>
@@ -51497,34 +52843,67 @@
     </w:lvlOverride>
   </w:num>
   <w:num w:numId="11">
+    <w:abstractNumId w:val="10"/>
+  </w:num>
+  <w:num w:numId="12">
+    <w:abstractNumId w:val="13"/>
+  </w:num>
+  <w:num w:numId="13">
+    <w:abstractNumId w:val="16"/>
+  </w:num>
+  <w:num w:numId="14">
     <w:abstractNumId w:val="9"/>
   </w:num>
-  <w:num w:numId="12">
-    <w:abstractNumId w:val="12"/>
+  <w:num w:numId="15">
+    <w:abstractNumId w:val="7"/>
   </w:num>
-  <w:num w:numId="13">
-    <w:abstractNumId w:val="15"/>
+  <w:num w:numId="16">
+    <w:abstractNumId w:val="7"/>
   </w:num>
-  <w:num w:numId="14">
-    <w:abstractNumId w:val="8"/>
-  </w:num>
-  <w:num w:numId="15">
+  <w:num w:numId="17">
     <w:abstractNumId w:val="6"/>
   </w:num>
-  <w:num w:numId="16">
-    <w:abstractNumId w:val="6"/>
+  <w:num w:numId="18">
+    <w:abstractNumId w:val="14"/>
   </w:num>
-  <w:num w:numId="17">
+  <w:num w:numId="19">
+    <w:abstractNumId w:val="4"/>
+  </w:num>
+  <w:num w:numId="20">
     <w:abstractNumId w:val="5"/>
   </w:num>
-  <w:num w:numId="18">
-    <w:abstractNumId w:val="13"/>
+  <w:num w:numId="21">
+    <w:abstractNumId w:val="7"/>
+    <w:lvlOverride w:ilvl="0">
+      <w:startOverride w:val="2"/>
+    </w:lvlOverride>
+    <w:lvlOverride w:ilvl="1">
+      <w:startOverride w:val="1"/>
+    </w:lvlOverride>
+    <w:lvlOverride w:ilvl="2">
+      <w:startOverride w:val="1"/>
+    </w:lvlOverride>
+    <w:lvlOverride w:ilvl="3">
+      <w:startOverride w:val="1"/>
+    </w:lvlOverride>
+    <w:lvlOverride w:ilvl="4">
+      <w:startOverride w:val="1"/>
+    </w:lvlOverride>
+    <w:lvlOverride w:ilvl="5">
+      <w:startOverride w:val="1"/>
+    </w:lvlOverride>
+    <w:lvlOverride w:ilvl="6">
+      <w:startOverride w:val="1"/>
+    </w:lvlOverride>
+    <w:lvlOverride w:ilvl="7">
+      <w:startOverride w:val="1"/>
+    </w:lvlOverride>
+    <w:lvlOverride w:ilvl="8">
+      <w:startOverride w:val="1"/>
+    </w:lvlOverride>
   </w:num>
-  <w:num w:numId="19">
-    <w:abstractNumId w:val="3"/>
-  </w:num>
-  <w:num w:numId="20">
-    <w:abstractNumId w:val="4"/>
+  <w:num w:numId="22">
+    <w:abstractNumId w:val="0"/>
   </w:num>
   <w:numIdMacAtCleanup w:val="14"/>
 </w:numbering>
@@ -51696,7 +53075,7 @@
     <w:lsdException w:name="Table Web 2" w:semiHidden="1" w:unhideWhenUsed="1"/>
     <w:lsdException w:name="Table Web 3" w:semiHidden="1" w:unhideWhenUsed="1"/>
     <w:lsdException w:name="Balloon Text" w:semiHidden="1" w:unhideWhenUsed="1"/>
-    <w:lsdException w:name="Table Grid" w:uiPriority="59"/>
+    <w:lsdException w:name="Table Grid" w:uiPriority="39"/>
     <w:lsdException w:name="Table Theme" w:semiHidden="1" w:unhideWhenUsed="1"/>
     <w:lsdException w:name="Placeholder Text" w:semiHidden="1"/>
     <w:lsdException w:name="No Spacing" w:uiPriority="1" w:qFormat="1"/>
@@ -51959,7 +53338,7 @@
     <w:uiPriority w:val="9"/>
     <w:unhideWhenUsed/>
     <w:qFormat/>
-    <w:rsid w:val="008B6FAC"/>
+    <w:rsid w:val="004E0267"/>
     <w:pPr>
       <w:keepNext/>
       <w:keepLines/>
@@ -52035,7 +53414,6 @@
   <w:style w:type="character" w:default="1" w:styleId="Fuentedeprrafopredeter">
     <w:name w:val="Default Paragraph Font"/>
     <w:uiPriority w:val="1"/>
-    <w:semiHidden/>
     <w:unhideWhenUsed/>
   </w:style>
   <w:style w:type="table" w:default="1" w:styleId="Tablanormal">
@@ -52410,7 +53788,7 @@
   <w:style w:type="table" w:styleId="Tablaconcuadrcula">
     <w:name w:val="Table Grid"/>
     <w:basedOn w:val="Tablanormal"/>
-    <w:uiPriority w:val="59"/>
+    <w:uiPriority w:val="39"/>
     <w:rsid w:val="000817D3"/>
     <w:tblPr>
       <w:tblBorders>
@@ -52618,7 +53996,7 @@
     <w:basedOn w:val="Fuentedeprrafopredeter"/>
     <w:link w:val="Ttulo2"/>
     <w:uiPriority w:val="9"/>
-    <w:rsid w:val="008B6FAC"/>
+    <w:rsid w:val="004E0267"/>
     <w:rPr>
       <w:rFonts w:ascii="Times New Roman" w:eastAsiaTheme="majorEastAsia" w:hAnsi="Times New Roman" w:cstheme="majorBidi"/>
       <w:b/>
@@ -52690,6 +54068,22 @@
       <w:rFonts w:ascii="Times New Roman" w:eastAsia="Times New Roman" w:hAnsi="Times New Roman"/>
       <w:sz w:val="24"/>
       <w:lang w:val="es-PE" w:eastAsia="es-ES"/>
+    </w:rPr>
+  </w:style>
+  <w:style w:type="paragraph" w:customStyle="1" w:styleId="Normal1">
+    <w:name w:val="Normal1"/>
+    <w:rsid w:val="0061665B"/>
+    <w:pPr>
+      <w:widowControl w:val="0"/>
+      <w:suppressAutoHyphens/>
+      <w:spacing w:before="120" w:after="120" w:line="360" w:lineRule="auto"/>
+      <w:textAlignment w:val="baseline"/>
+    </w:pPr>
+    <w:rPr>
+      <w:rFonts w:ascii="Liberation Serif;Times New Roma" w:eastAsia="WenQuanYi Zen Hei Sharp;Times N" w:hAnsi="Liberation Serif;Times New Roma" w:cs="Lohit Devanagari;Times New Roma"/>
+      <w:sz w:val="24"/>
+      <w:szCs w:val="24"/>
+      <w:lang w:val="es-ES" w:eastAsia="zh-CN"/>
     </w:rPr>
   </w:style>
 </w:styles>
@@ -52970,7 +54364,7 @@
       </b:Author>
     </b:Author>
     <b:Publisher>SINCO Diseño E.I.R.L.</b:Publisher>
-    <b:RefOrder>18</b:RefOrder>
+    <b:RefOrder>2</b:RefOrder>
   </b:Source>
   <b:Source>
     <b:Tag>Per14</b:Tag>
@@ -52984,7 +54378,7 @@
       </b:Author>
     </b:Author>
     <b:URL>https://peru21.pe/lima/preocupante-hay-500-casos-bulimia-anorexia-peru-179481</b:URL>
-    <b:RefOrder>1</b:RefOrder>
+    <b:RefOrder>3</b:RefOrder>
   </b:Source>
   <b:Source>
     <b:Tag>Man14</b:Tag>
@@ -53004,7 +54398,7 @@
     <b:InternetSiteTitle>Universidad de Costa Rica</b:InternetSiteTitle>
     <b:Year>2014</b:Year>
     <b:URL>https://vinv.ucr.ac.cr/es/noticias/estudio-revela-riesgo-de-anorexia-nerviosa-en-adolescentes-ticas</b:URL>
-    <b:RefOrder>19</b:RefOrder>
+    <b:RefOrder>20</b:RefOrder>
   </b:Source>
   <b:Source>
     <b:Tag>LaN16</b:Tag>
@@ -53018,39 +54412,6 @@
     <b:Title>Más de la mitad de escolares y colegiales ticos están descontentos con su cuerpo</b:Title>
     <b:Year>2016</b:Year>
     <b:URL>https://www.nacion.com/ciencia/salud/mas-de-la-mitad-de-escolares-y-colegiales-ticos-estan-descontentos-con-su-cuerpo/LJUSAF5SHJANFMZAETSZU4AL2I/story/</b:URL>
-    <b:RefOrder>20</b:RefOrder>
-  </b:Source>
-  <b:Source>
-    <b:Tag>Ben12</b:Tag>
-    <b:SourceType>JournalArticle</b:SourceType>
-    <b:Guid>{75A2E11D-C449-4D22-A190-E86C5D41BC96}</b:Guid>
-    <b:Title>Epidemiología de los trastornos de la conducta alimentaria en una muestra representativa de adolescentes</b:Title>
-    <b:Year>2012</b:Year>
-    <b:JournalName>Salud Mental</b:JournalName>
-    <b:Pages>483-490</b:Pages>
-    <b:Author>
-      <b:Author>
-        <b:NameList>
-          <b:Person>
-            <b:Last>Benjet</b:Last>
-            <b:First>Corina</b:First>
-          </b:Person>
-          <b:Person>
-            <b:Last>Méndez</b:Last>
-            <b:First>Enrique</b:First>
-          </b:Person>
-          <b:Person>
-            <b:Last>Borges</b:Last>
-            <b:First>Guilherme</b:First>
-          </b:Person>
-          <b:Person>
-            <b:Last>Medina-Mora</b:Last>
-            <b:Middle>Elena</b:Middle>
-            <b:First>María</b:First>
-          </b:Person>
-        </b:NameList>
-      </b:Author>
-    </b:Author>
     <b:RefOrder>21</b:RefOrder>
   </b:Source>
   <b:Source>
@@ -53065,7 +54426,7 @@
       </b:Author>
     </b:Author>
     <b:URL>https://www.biobiochile.cl/noticias/2014/06/07/las-nefastas-consecuencias-de-los-trastornos-alimenticios.shtml</b:URL>
-    <b:RefOrder>3</b:RefOrder>
+    <b:RefOrder>5</b:RefOrder>
   </b:Source>
   <b:Source>
     <b:Tag>San15</b:Tag>
@@ -53089,7 +54450,7 @@
         </b:NameList>
       </b:Author>
     </b:Author>
-    <b:RefOrder>4</b:RefOrder>
+    <b:RefOrder>6</b:RefOrder>
   </b:Source>
   <b:Source>
     <b:Tag>Ali06</b:Tag>
@@ -53116,7 +54477,7 @@
         </b:NameList>
       </b:Author>
     </b:Author>
-    <b:RefOrder>7</b:RefOrder>
+    <b:RefOrder>9</b:RefOrder>
   </b:Source>
   <b:Source>
     <b:Tag>UNI11</b:Tag>
@@ -53130,7 +54491,7 @@
       </b:Author>
     </b:Author>
     <b:Publisher>Hatteras Press </b:Publisher>
-    <b:RefOrder>6</b:RefOrder>
+    <b:RefOrder>8</b:RefOrder>
   </b:Source>
   <b:Source>
     <b:Tag>Por12</b:Tag>
@@ -53162,7 +54523,7 @@
         </b:NameList>
       </b:Author>
     </b:Author>
-    <b:RefOrder>8</b:RefOrder>
+    <b:RefOrder>10</b:RefOrder>
   </b:Source>
   <b:Source>
     <b:Tag>Min09</b:Tag>
@@ -53177,7 +54538,7 @@
         <b:Corporate>Ministerio de Sanidad y Consumo</b:Corporate>
       </b:Author>
     </b:Author>
-    <b:RefOrder>9</b:RefOrder>
+    <b:RefOrder>11</b:RefOrder>
   </b:Source>
   <b:Source>
     <b:Tag>Men08</b:Tag>
@@ -53206,7 +54567,7 @@
         </b:NameList>
       </b:Author>
     </b:Author>
-    <b:RefOrder>10</b:RefOrder>
+    <b:RefOrder>12</b:RefOrder>
   </b:Source>
   <b:Source>
     <b:Tag>Min091</b:Tag>
@@ -53221,7 +54582,7 @@
     <b:JournalName>Guía de práctica clínica sobre trastornos de la conducta alimentaria</b:JournalName>
     <b:Year>2009</b:Year>
     <b:Pages>23-32</b:Pages>
-    <b:RefOrder>11</b:RefOrder>
+    <b:RefOrder>13</b:RefOrder>
   </b:Source>
   <b:Source>
     <b:Tag>Gar13</b:Tag>
@@ -53263,7 +54624,7 @@
     <b:Year>2013</b:Year>
     <b:Pages>73-98</b:Pages>
     <b:Issue>5</b:Issue>
-    <b:RefOrder>15</b:RefOrder>
+    <b:RefOrder>17</b:RefOrder>
   </b:Source>
   <b:Source>
     <b:Tag>Pas11</b:Tag>
@@ -53282,7 +54643,7 @@
         </b:NameList>
       </b:Author>
     </b:Author>
-    <b:RefOrder>12</b:RefOrder>
+    <b:RefOrder>14</b:RefOrder>
   </b:Source>
   <b:Source>
     <b:Tag>Gra16</b:Tag>
@@ -53310,7 +54671,7 @@
         </b:NameList>
       </b:Author>
     </b:Author>
-    <b:RefOrder>13</b:RefOrder>
+    <b:RefOrder>15</b:RefOrder>
   </b:Source>
   <b:Source>
     <b:Tag>Rod17</b:Tag>
@@ -53511,7 +54872,7 @@
         </b:NameList>
       </b:Author>
     </b:Author>
-    <b:RefOrder>5</b:RefOrder>
+    <b:RefOrder>7</b:RefOrder>
   </b:Source>
   <b:Source>
     <b:Tag>Hab13</b:Tag>
@@ -53561,7 +54922,7 @@
         </b:NameList>
       </b:Author>
     </b:Author>
-    <b:RefOrder>2</b:RefOrder>
+    <b:RefOrder>4</b:RefOrder>
   </b:Source>
   <b:Source>
     <b:Tag>Iña04</b:Tag>
@@ -53590,7 +54951,7 @@
     <b:JournalName>Revista de Salud Pública y Nutrición</b:JournalName>
     <b:Volume>5</b:Volume>
     <b:Issue>2</b:Issue>
-    <b:RefOrder>14</b:RefOrder>
+    <b:RefOrder>16</b:RefOrder>
   </b:Source>
   <b:Source>
     <b:Tag>Ale15</b:Tag>
@@ -53616,7 +54977,7 @@
         </b:NameList>
       </b:Author>
     </b:Author>
-    <b:RefOrder>16</b:RefOrder>
+    <b:RefOrder>18</b:RefOrder>
   </b:Source>
   <b:Source>
     <b:Tag>Woo15</b:Tag>
@@ -53648,13 +55009,46 @@
         </b:NameList>
       </b:BookAuthor>
     </b:Author>
-    <b:RefOrder>17</b:RefOrder>
+    <b:RefOrder>19</b:RefOrder>
+  </b:Source>
+  <b:Source>
+    <b:Tag>Ben12</b:Tag>
+    <b:SourceType>JournalArticle</b:SourceType>
+    <b:Guid>{42FE3458-2E65-4BBF-895A-971D61A112B9}</b:Guid>
+    <b:Title>Epidemiología de los trastornos de la conducta alimentaria en una muestra representativa de adolescentes</b:Title>
+    <b:Year>2012</b:Year>
+    <b:JournalName>Salud Mental</b:JournalName>
+    <b:Pages>483-490</b:Pages>
+    <b:Author>
+      <b:Author>
+        <b:NameList>
+          <b:Person>
+            <b:Last>Benjet</b:Last>
+            <b:First>Corina</b:First>
+          </b:Person>
+          <b:Person>
+            <b:Last>Méndez</b:Last>
+            <b:First>Enrique</b:First>
+          </b:Person>
+          <b:Person>
+            <b:Last>Borges</b:Last>
+            <b:First>Guilherme</b:First>
+          </b:Person>
+          <b:Person>
+            <b:Last>Medina-Mora</b:Last>
+            <b:Middle>Elena</b:Middle>
+            <b:First>María</b:First>
+          </b:Person>
+        </b:NameList>
+      </b:Author>
+    </b:Author>
+    <b:RefOrder>1</b:RefOrder>
   </b:Source>
 </b:Sources>
 </file>
 
 <file path=customXml/itemProps1.xml><?xml version="1.0" encoding="utf-8"?>
-<ds:datastoreItem xmlns:ds="http://schemas.openxmlformats.org/officeDocument/2006/customXml" ds:itemID="{F0977677-2275-4544-9C1E-086040A7EB0F}">
+<ds:datastoreItem xmlns:ds="http://schemas.openxmlformats.org/officeDocument/2006/customXml" ds:itemID="{641696F1-2D80-4F72-8774-1E4278D5F298}">
   <ds:schemaRefs>
     <ds:schemaRef ds:uri="http://schemas.openxmlformats.org/officeDocument/2006/bibliography"/>
   </ds:schemaRefs>

</xml_diff>